<commit_message>
Add initial clustering for aps
</commit_message>
<xml_diff>
--- a/proj/ProjectReport_G27.unsupervised.docx
+++ b/proj/ProjectReport_G27.unsupervised.docx
@@ -427,8 +427,8 @@
         </w:rPr>
         <w:t>Quality Assessment of Digital Colposcopies</w:t>
       </w:r>
-      <w:bookmarkStart w:id="0" w:name="_Toc526073998"/>
-      <w:bookmarkStart w:id="1" w:name="_Toc526074041"/>
+      <w:bookmarkStart w:id="0" w:name="_Toc526074041"/>
+      <w:bookmarkStart w:id="1" w:name="_Toc526073998"/>
       <w:bookmarkEnd w:id="0"/>
       <w:bookmarkEnd w:id="1"/>
     </w:p>
@@ -3505,32 +3505,75 @@
     <w:p>
       <w:pPr>
         <w:pStyle w:val="SPIEbodytext"/>
-        <w:rPr>
-          <w:rStyle w:val="Fontstyle01"/>
-          <w:rFonts w:ascii="CMU Serif Roman" w:hAnsi="CMU Serif Roman" w:cs="CMU Serif Roman"/>
-        </w:rPr>
-      </w:pPr>
-      <w:r>
-        <w:rPr>
-          <w:rStyle w:val="Fontstyle01"/>
-          <w:rFonts w:cs="CMU Serif Roman" w:ascii="CMU Serif Roman" w:hAnsi="CMU Serif Roman"/>
-        </w:rPr>
-        <w:t>Vunc sed eede. Praesent vitae lectus. Praesent neque justo, vehicula eget, interdum id, facilisis et, nibh adsumes.</w:t>
-      </w:r>
-      <w:r>
-        <w:rPr>
-          <w:rFonts w:cs="CMU Serif Roman" w:ascii="CMU Serif Roman" w:hAnsi="CMU Serif Roman"/>
-          <w:color w:val="000000"/>
-          <w:szCs w:val="20"/>
-        </w:rPr>
-        <w:br/>
-      </w:r>
-      <w:r>
-        <w:rPr>
-          <w:rStyle w:val="Fontstyle01"/>
-          <w:rFonts w:cs="CMU Serif Roman" w:ascii="CMU Serif Roman" w:hAnsi="CMU Serif Roman"/>
-        </w:rPr>
-        <w:t>Phasellus at purus et libero lacinia dictum. Fusce aliquet. Nulla eu ante placerat leo semper dictum.</w:t>
+        <w:rPr/>
+      </w:pPr>
+      <w:r>
+        <w:rPr>
+          <w:rStyle w:val="Fontstyle01"/>
+          <w:rFonts w:cs="CMU Serif Roman" w:ascii="CMU Serif Roman" w:hAnsi="CMU Serif Roman"/>
+        </w:rPr>
+        <w:tab/>
+      </w:r>
+      <w:r>
+        <w:rPr>
+          <w:rStyle w:val="Fontstyle01"/>
+          <w:rFonts w:cs="CMU Serif Roman" w:ascii="CMU Serif Roman" w:hAnsi="CMU Serif Roman"/>
+        </w:rPr>
+        <w:t xml:space="preserve">Utilizou-se o PCA para diminuir a dimensionalidade dos atributos, numa tentativa de melhorar os </w:t>
+      </w:r>
+      <w:r>
+        <w:rPr>
+          <w:rStyle w:val="Fontstyle01"/>
+          <w:rFonts w:cs="CMU Serif Roman" w:ascii="CMU Serif Roman" w:hAnsi="CMU Serif Roman"/>
+          <w:i/>
+          <w:iCs/>
+        </w:rPr>
+        <w:t>clusters</w:t>
+      </w:r>
+      <w:r>
+        <w:rPr>
+          <w:rStyle w:val="Fontstyle01"/>
+          <w:rFonts w:cs="CMU Serif Roman" w:ascii="CMU Serif Roman" w:hAnsi="CMU Serif Roman"/>
+          <w:i w:val="false"/>
+          <w:iCs w:val="false"/>
+        </w:rPr>
+        <w:t xml:space="preserve"> criados. Testaram-se várias técnicas para remoção de </w:t>
+      </w:r>
+      <w:r>
+        <w:rPr>
+          <w:rStyle w:val="Fontstyle01"/>
+          <w:rFonts w:cs="CMU Serif Roman" w:ascii="CMU Serif Roman" w:hAnsi="CMU Serif Roman"/>
+          <w:i/>
+          <w:iCs/>
+        </w:rPr>
+        <w:t>missing values</w:t>
+      </w:r>
+      <w:r>
+        <w:rPr>
+          <w:rStyle w:val="Fontstyle01"/>
+          <w:rFonts w:cs="CMU Serif Roman" w:ascii="CMU Serif Roman" w:hAnsi="CMU Serif Roman"/>
+          <w:i w:val="false"/>
+          <w:iCs w:val="false"/>
+        </w:rPr>
+        <w:t xml:space="preserve"> tendo a substituição mediana a que apresentou melhores resultados. Testou-se ainda a remoção de outliers, no entanto foi descartada pois piorou os </w:t>
+      </w:r>
+      <w:r>
+        <w:rPr>
+          <w:rStyle w:val="Fontstyle01"/>
+          <w:rFonts w:cs="CMU Serif Roman" w:ascii="CMU Serif Roman" w:hAnsi="CMU Serif Roman"/>
+          <w:i/>
+          <w:iCs/>
+        </w:rPr>
+        <w:t xml:space="preserve">clusters </w:t>
+      </w:r>
+      <w:r>
+        <w:rPr>
+          <w:rStyle w:val="Fontstyle01"/>
+          <w:rFonts w:cs="CMU Serif Roman" w:ascii="CMU Serif Roman" w:hAnsi="CMU Serif Roman"/>
+          <w:i w:val="false"/>
+          <w:iCs w:val="false"/>
+        </w:rPr>
+        <w:t>obtidos.</w:t>
       </w:r>
     </w:p>
     <w:p>
@@ -4692,7 +4735,11 @@
           <w:ilvl w:val="1"/>
           <w:numId w:val="2"/>
         </w:numPr>
-        <w:rPr/>
+        <w:rPr>
+          <w:rStyle w:val="Fontstyle01"/>
+          <w:rFonts w:ascii="CMU Serif Roman" w:hAnsi="CMU Serif Roman" w:cs="CMU Serif Roman"/>
+          <w:lang w:val="pt-PT"/>
+        </w:rPr>
       </w:pPr>
       <w:r>
         <w:rPr>
@@ -4867,7 +4914,6 @@
       <w:pPr>
         <w:pStyle w:val="SPIEbodytext"/>
         <w:rPr>
-          <w:rStyle w:val="Fontstyle01"/>
           <w:rFonts w:ascii="CMU Serif Roman" w:hAnsi="CMU Serif Roman" w:cs="CMU Serif Roman"/>
           <w:i/>
           <w:i/>
@@ -4978,25 +5024,177 @@
       <w:pPr>
         <w:pStyle w:val="Heading2"/>
         <w:numPr>
-          <w:ilvl w:val="2"/>
-          <w:numId w:val="3"/>
+          <w:ilvl w:val="0"/>
+          <w:numId w:val="0"/>
         </w:numPr>
+        <w:ind w:left="360" w:hanging="0"/>
         <w:rPr/>
       </w:pPr>
       <w:r>
+        <w:rPr>
+          <w:rStyle w:val="Fontstyle01"/>
+          <w:rFonts w:cs="CMU Serif Roman" w:ascii="CMU Serif Roman" w:hAnsi="CMU Serif Roman"/>
+          <w:sz w:val="22"/>
+          <w:szCs w:val="22"/>
+          <w:u w:val="single"/>
+          <w:lang w:val="pt-PT"/>
+        </w:rPr>
+        <w:t>1.2 Clustering:</w:t>
+      </w:r>
+    </w:p>
+    <w:p>
+      <w:pPr>
+        <w:pStyle w:val="Heading2"/>
+        <w:numPr>
+          <w:ilvl w:val="0"/>
+          <w:numId w:val="0"/>
+        </w:numPr>
+        <w:ind w:left="360" w:hanging="0"/>
+        <w:rPr/>
+      </w:pPr>
+      <w:r>
+        <w:rPr>
+          <w:rStyle w:val="Fontstyle01"/>
+          <w:rFonts w:cs="CMU Serif Roman" w:ascii="CMU Serif Roman" w:hAnsi="CMU Serif Roman"/>
+          <w:sz w:val="22"/>
+          <w:szCs w:val="22"/>
+          <w:u w:val="none"/>
+          <w:lang w:val="pt-PT"/>
+        </w:rPr>
+        <w:t xml:space="preserve">Utilizou-se o algoritmo K-Means e variou-se o número de </w:t>
+      </w:r>
+      <w:r>
+        <w:rPr>
+          <w:rStyle w:val="Fontstyle01"/>
+          <w:rFonts w:cs="CMU Serif Roman" w:ascii="CMU Serif Roman" w:hAnsi="CMU Serif Roman"/>
+          <w:i/>
+          <w:iCs/>
+          <w:sz w:val="22"/>
+          <w:szCs w:val="22"/>
+          <w:u w:val="none"/>
+          <w:lang w:val="pt-PT"/>
+        </w:rPr>
+        <w:t>clusters</w:t>
+      </w:r>
+      <w:r>
+        <w:rPr>
+          <w:rStyle w:val="Fontstyle01"/>
+          <w:rFonts w:cs="CMU Serif Roman" w:ascii="CMU Serif Roman" w:hAnsi="CMU Serif Roman"/>
+          <w:i w:val="false"/>
+          <w:iCs w:val="false"/>
+          <w:sz w:val="22"/>
+          <w:szCs w:val="22"/>
+          <w:u w:val="none"/>
+          <w:lang w:val="pt-PT"/>
+        </w:rPr>
+        <w:t xml:space="preserve"> entre 2 e 10. Avaliou-se os </w:t>
+      </w:r>
+      <w:r>
+        <w:rPr>
+          <w:rStyle w:val="Fontstyle01"/>
+          <w:rFonts w:cs="CMU Serif Roman" w:ascii="CMU Serif Roman" w:hAnsi="CMU Serif Roman"/>
+          <w:i/>
+          <w:iCs/>
+          <w:sz w:val="22"/>
+          <w:szCs w:val="22"/>
+          <w:u w:val="none"/>
+          <w:lang w:val="pt-PT"/>
+        </w:rPr>
+        <w:t>clusters</w:t>
+      </w:r>
+      <w:r>
+        <w:rPr>
+          <w:rStyle w:val="Fontstyle01"/>
+          <w:rFonts w:cs="CMU Serif Roman" w:ascii="CMU Serif Roman" w:hAnsi="CMU Serif Roman"/>
+          <w:i w:val="false"/>
+          <w:iCs w:val="false"/>
+          <w:sz w:val="22"/>
+          <w:szCs w:val="22"/>
+          <w:u w:val="none"/>
+          <w:lang w:val="pt-PT"/>
+        </w:rPr>
+        <w:t xml:space="preserve"> criados usando o índice de </w:t>
+      </w:r>
+      <w:r>
+        <w:rPr>
+          <w:rStyle w:val="Fontstyle01"/>
+          <w:rFonts w:cs="CMU Serif Roman" w:ascii="CMU Serif Roman" w:hAnsi="CMU Serif Roman"/>
+          <w:i/>
+          <w:iCs/>
+          <w:sz w:val="22"/>
+          <w:szCs w:val="22"/>
+          <w:u w:val="none"/>
+          <w:lang w:val="pt-PT"/>
+        </w:rPr>
+        <w:t xml:space="preserve">Davies-Bouldin </w:t>
+      </w:r>
+      <w:r>
+        <w:rPr>
+          <w:rStyle w:val="Fontstyle01"/>
+          <w:rFonts w:cs="CMU Serif Roman" w:ascii="CMU Serif Roman" w:hAnsi="CMU Serif Roman"/>
+          <w:i w:val="false"/>
+          <w:iCs w:val="false"/>
+          <w:sz w:val="22"/>
+          <w:szCs w:val="22"/>
+          <w:u w:val="none"/>
+          <w:lang w:val="pt-PT"/>
+        </w:rPr>
+        <w:t xml:space="preserve">e o </w:t>
+      </w:r>
+      <w:r>
+        <w:rPr>
+          <w:rStyle w:val="Fontstyle01"/>
+          <w:rFonts w:cs="CMU Serif Roman" w:ascii="CMU Serif Roman" w:hAnsi="CMU Serif Roman"/>
+          <w:i/>
+          <w:iCs/>
+          <w:sz w:val="22"/>
+          <w:szCs w:val="22"/>
+          <w:u w:val="none"/>
+          <w:lang w:val="pt-PT"/>
+        </w:rPr>
+        <w:t>Silhouette Coefficient</w:t>
+      </w:r>
+      <w:r>
+        <w:rPr>
+          <w:rStyle w:val="Fontstyle01"/>
+          <w:rFonts w:cs="CMU Serif Roman" w:ascii="CMU Serif Roman" w:hAnsi="CMU Serif Roman"/>
+          <w:i w:val="false"/>
+          <w:iCs w:val="false"/>
+          <w:sz w:val="22"/>
+          <w:szCs w:val="22"/>
+          <w:u w:val="none"/>
+          <w:lang w:val="pt-PT"/>
+        </w:rPr>
+        <w:t>.</w:t>
+      </w:r>
+    </w:p>
+    <w:p>
+      <w:pPr>
+        <w:pStyle w:val="Heading2"/>
+        <w:numPr>
+          <w:ilvl w:val="0"/>
+          <w:numId w:val="0"/>
+        </w:numPr>
+        <w:ind w:left="360" w:hanging="0"/>
+        <w:rPr>
+          <w:rStyle w:val="Fontstyle01"/>
+          <w:rFonts w:ascii="CMU Serif Roman" w:hAnsi="CMU Serif Roman" w:cs="CMU Serif Roman"/>
+          <w:i w:val="false"/>
+          <w:i w:val="false"/>
+          <w:iCs w:val="false"/>
+          <w:sz w:val="22"/>
+          <w:szCs w:val="22"/>
+          <w:u w:val="none"/>
+          <w:lang w:val="pt-PT"/>
+        </w:rPr>
+      </w:pPr>
+      <w:r>
+        <w:rPr/>
         <w:drawing>
-          <wp:anchor behindDoc="0" distT="0" distB="5080" distL="0" distR="635" simplePos="0" locked="0" layoutInCell="1" allowOverlap="1" relativeHeight="4">
-            <wp:simplePos x="0" y="0"/>
-            <wp:positionH relativeFrom="page">
-              <wp:posOffset>4375150</wp:posOffset>
-            </wp:positionH>
-            <wp:positionV relativeFrom="page">
-              <wp:posOffset>4733925</wp:posOffset>
-            </wp:positionV>
-            <wp:extent cx="2517775" cy="1557020"/>
+          <wp:inline distT="0" distB="0" distL="0" distR="0">
+            <wp:extent cx="2736850" cy="1692275"/>
             <wp:effectExtent l="0" t="0" r="0" b="0"/>
-            <wp:wrapSquare wrapText="largest"/>
-            <wp:docPr id="7" name="Picture 3" descr="/var/folders/l_/3x1hyx211pdgcbsrysf82mr40000gn/T/com.microsoft.Word/Content.MSO/61BF6C81.tmp"/>
+            <wp:docPr id="7" name="Image3" descr=""/>
             <wp:cNvGraphicFramePr>
               <a:graphicFrameLocks xmlns:a="http://schemas.openxmlformats.org/drawingml/2006/main" noChangeAspect="1"/>
             </wp:cNvGraphicFramePr>
@@ -5004,13 +5202,717 @@
               <a:graphicData uri="http://schemas.openxmlformats.org/drawingml/2006/picture">
                 <pic:pic xmlns:pic="http://schemas.openxmlformats.org/drawingml/2006/picture">
                   <pic:nvPicPr>
-                    <pic:cNvPr id="7" name="Picture 3" descr="/var/folders/l_/3x1hyx211pdgcbsrysf82mr40000gn/T/com.microsoft.Word/Content.MSO/61BF6C81.tmp"/>
+                    <pic:cNvPr id="7" name="Image3" descr=""/>
                     <pic:cNvPicPr>
                       <a:picLocks noChangeAspect="1" noChangeArrowheads="1"/>
                     </pic:cNvPicPr>
                   </pic:nvPicPr>
                   <pic:blipFill>
                     <a:blip r:embed="rId6"/>
+                    <a:stretch>
+                      <a:fillRect/>
+                    </a:stretch>
+                  </pic:blipFill>
+                  <pic:spPr bwMode="auto">
+                    <a:xfrm>
+                      <a:off x="0" y="0"/>
+                      <a:ext cx="2736850" cy="1692275"/>
+                    </a:xfrm>
+                    <a:prstGeom prst="rect">
+                      <a:avLst/>
+                    </a:prstGeom>
+                  </pic:spPr>
+                </pic:pic>
+              </a:graphicData>
+            </a:graphic>
+          </wp:inline>
+        </w:drawing>
+      </w:r>
+      <w:r>
+        <w:rPr>
+          <w:rStyle w:val="Fontstyle01"/>
+          <w:rFonts w:cs="CMU Serif Roman" w:ascii="CMU Serif Roman" w:hAnsi="CMU Serif Roman"/>
+          <w:i w:val="false"/>
+          <w:iCs w:val="false"/>
+          <w:sz w:val="22"/>
+          <w:szCs w:val="22"/>
+          <w:u w:val="none"/>
+          <w:lang w:val="pt-PT"/>
+        </w:rPr>
+        <w:drawing>
+          <wp:inline distT="0" distB="0" distL="0" distR="0">
+            <wp:extent cx="2724785" cy="1689100"/>
+            <wp:effectExtent l="0" t="0" r="0" b="0"/>
+            <wp:docPr id="8" name="Image4" descr=""/>
+            <wp:cNvGraphicFramePr>
+              <a:graphicFrameLocks xmlns:a="http://schemas.openxmlformats.org/drawingml/2006/main" noChangeAspect="1"/>
+            </wp:cNvGraphicFramePr>
+            <a:graphic xmlns:a="http://schemas.openxmlformats.org/drawingml/2006/main">
+              <a:graphicData uri="http://schemas.openxmlformats.org/drawingml/2006/picture">
+                <pic:pic xmlns:pic="http://schemas.openxmlformats.org/drawingml/2006/picture">
+                  <pic:nvPicPr>
+                    <pic:cNvPr id="8" name="Image4" descr=""/>
+                    <pic:cNvPicPr>
+                      <a:picLocks noChangeAspect="1" noChangeArrowheads="1"/>
+                    </pic:cNvPicPr>
+                  </pic:nvPicPr>
+                  <pic:blipFill>
+                    <a:blip r:embed="rId7"/>
+                    <a:stretch>
+                      <a:fillRect/>
+                    </a:stretch>
+                  </pic:blipFill>
+                  <pic:spPr bwMode="auto">
+                    <a:xfrm>
+                      <a:off x="0" y="0"/>
+                      <a:ext cx="2724785" cy="1689100"/>
+                    </a:xfrm>
+                    <a:prstGeom prst="rect">
+                      <a:avLst/>
+                    </a:prstGeom>
+                  </pic:spPr>
+                </pic:pic>
+              </a:graphicData>
+            </a:graphic>
+          </wp:inline>
+        </w:drawing>
+      </w:r>
+    </w:p>
+    <w:p>
+      <w:pPr>
+        <w:pStyle w:val="Heading2"/>
+        <w:numPr>
+          <w:ilvl w:val="1"/>
+          <w:numId w:val="3"/>
+        </w:numPr>
+        <w:rPr/>
+      </w:pPr>
+      <w:r>
+        <w:rPr>
+          <w:rStyle w:val="Fontstyle01"/>
+          <w:rFonts w:cs="CMU Serif Roman" w:ascii="CMU Serif Roman" w:hAnsi="CMU Serif Roman"/>
+          <w:sz w:val="22"/>
+          <w:szCs w:val="22"/>
+          <w:u w:val="single"/>
+          <w:lang w:val="pt-PT"/>
+        </w:rPr>
+        <w:t>Su</w:t>
+      </w:r>
+      <w:bookmarkStart w:id="14" w:name="_Toc529983071"/>
+      <w:r>
+        <w:rPr>
+          <w:rStyle w:val="Fontstyle01"/>
+          <w:rFonts w:cs="CMU Serif Roman" w:ascii="CMU Serif Roman" w:hAnsi="CMU Serif Roman"/>
+          <w:sz w:val="22"/>
+          <w:szCs w:val="22"/>
+          <w:u w:val="single"/>
+          <w:lang w:val="pt-PT"/>
+        </w:rPr>
+        <w:t>pervised Learning</w:t>
+      </w:r>
+      <w:bookmarkEnd w:id="14"/>
+    </w:p>
+    <w:p>
+      <w:pPr>
+        <w:pStyle w:val="Heading2"/>
+        <w:numPr>
+          <w:ilvl w:val="3"/>
+          <w:numId w:val="3"/>
+        </w:numPr>
+        <w:rPr>
+          <w:rFonts w:ascii="CMU Serif Roman" w:hAnsi="CMU Serif Roman" w:cs="CMU Serif Roman"/>
+        </w:rPr>
+      </w:pPr>
+      <w:bookmarkStart w:id="15" w:name="_Toc529983072"/>
+      <w:r>
+        <w:rPr>
+          <w:rFonts w:cs="CMU Serif Roman" w:ascii="CMU Serif Roman" w:hAnsi="CMU Serif Roman"/>
+        </w:rPr>
+        <w:t>Methods and Parametrization</w:t>
+      </w:r>
+      <w:bookmarkEnd w:id="15"/>
+    </w:p>
+    <w:p>
+      <w:pPr>
+        <w:pStyle w:val="SPIEbodytext"/>
+        <w:rPr>
+          <w:rStyle w:val="Fontstyle01"/>
+          <w:rFonts w:ascii="CMU Serif Roman" w:hAnsi="CMU Serif Roman" w:cs="CMU Serif Roman"/>
+          <w:lang w:val="pt-PT"/>
+        </w:rPr>
+      </w:pPr>
+      <w:r>
+        <w:rPr>
+          <w:rStyle w:val="Fontstyle01"/>
+          <w:rFonts w:cs="CMU Serif Roman" w:ascii="CMU Serif Roman" w:hAnsi="CMU Serif Roman"/>
+          <w:lang w:val="pt-PT"/>
+        </w:rPr>
+        <w:t xml:space="preserve">Para avaliar a </w:t>
+      </w:r>
+      <w:r>
+        <w:rPr>
+          <w:rStyle w:val="Fontstyle01"/>
+          <w:rFonts w:cs="CMU Serif Roman" w:ascii="CMU Serif Roman" w:hAnsi="CMU Serif Roman"/>
+          <w:i/>
+          <w:lang w:val="pt-PT"/>
+        </w:rPr>
+        <w:t>performance</w:t>
+      </w:r>
+      <w:r>
+        <w:rPr>
+          <w:rStyle w:val="Fontstyle01"/>
+          <w:rFonts w:cs="CMU Serif Roman" w:ascii="CMU Serif Roman" w:hAnsi="CMU Serif Roman"/>
+          <w:lang w:val="pt-PT"/>
+        </w:rPr>
+        <w:t xml:space="preserve"> de cada um dos classificadores utilizou-se uma divisão treino/teste de 70-30%, que corresponde aproximadamente à divisão original dos ficheiros do </w:t>
+      </w:r>
+      <w:r>
+        <w:rPr>
+          <w:rStyle w:val="Fontstyle01"/>
+          <w:rFonts w:cs="CMU Serif Roman" w:ascii="CMU Serif Roman" w:hAnsi="CMU Serif Roman"/>
+          <w:i/>
+          <w:lang w:val="pt-PT"/>
+        </w:rPr>
+        <w:t>dataset</w:t>
+      </w:r>
+      <w:r>
+        <w:rPr>
+          <w:rStyle w:val="Fontstyle01"/>
+          <w:rFonts w:cs="CMU Serif Roman" w:ascii="CMU Serif Roman" w:hAnsi="CMU Serif Roman"/>
+          <w:lang w:val="pt-PT"/>
+        </w:rPr>
+        <w:t xml:space="preserve">. Considerou-se esta divisão a mais adequada devido ao número de instâncias do </w:t>
+      </w:r>
+      <w:r>
+        <w:rPr>
+          <w:rStyle w:val="Fontstyle01"/>
+          <w:rFonts w:cs="CMU Serif Roman" w:ascii="CMU Serif Roman" w:hAnsi="CMU Serif Roman"/>
+          <w:i/>
+          <w:lang w:val="pt-PT"/>
+        </w:rPr>
+        <w:t>dataset</w:t>
+      </w:r>
+      <w:r>
+        <w:rPr>
+          <w:rStyle w:val="Fontstyle01"/>
+          <w:rFonts w:cs="CMU Serif Roman" w:ascii="CMU Serif Roman" w:hAnsi="CMU Serif Roman"/>
+          <w:lang w:val="pt-PT"/>
+        </w:rPr>
+        <w:t xml:space="preserve">, que se encontra na ordem das dezenas de milhar. Uma vez que o </w:t>
+      </w:r>
+      <w:r>
+        <w:rPr>
+          <w:rStyle w:val="Fontstyle01"/>
+          <w:rFonts w:cs="CMU Serif Roman" w:ascii="CMU Serif Roman" w:hAnsi="CMU Serif Roman"/>
+          <w:i/>
+          <w:lang w:val="pt-PT"/>
+        </w:rPr>
+        <w:t>dataset</w:t>
+      </w:r>
+      <w:r>
+        <w:rPr>
+          <w:rStyle w:val="Fontstyle01"/>
+          <w:rFonts w:cs="CMU Serif Roman" w:ascii="CMU Serif Roman" w:hAnsi="CMU Serif Roman"/>
+          <w:lang w:val="pt-PT"/>
+        </w:rPr>
+        <w:t xml:space="preserve"> não apresenta as classes uniformemente distribuídas (</w:t>
+      </w:r>
+      <w:r>
+        <w:rPr>
+          <w:rStyle w:val="Fontstyle01"/>
+          <w:rFonts w:cs="CMU Serif Roman" w:ascii="CMU Serif Roman" w:hAnsi="CMU Serif Roman"/>
+          <w:i/>
+          <w:lang w:val="pt-PT"/>
+        </w:rPr>
+        <w:t>dataset unbalanced</w:t>
+      </w:r>
+      <w:r>
+        <w:rPr>
+          <w:rStyle w:val="Fontstyle01"/>
+          <w:rFonts w:cs="CMU Serif Roman" w:ascii="CMU Serif Roman" w:hAnsi="CMU Serif Roman"/>
+          <w:lang w:val="pt-PT"/>
+        </w:rPr>
+        <w:t xml:space="preserve">), a </w:t>
+      </w:r>
+      <w:r>
+        <w:rPr>
+          <w:rStyle w:val="Fontstyle01"/>
+          <w:rFonts w:cs="CMU Serif Roman" w:ascii="CMU Serif Roman" w:hAnsi="CMU Serif Roman"/>
+          <w:i/>
+          <w:lang w:val="pt-PT"/>
+        </w:rPr>
+        <w:t>accuracy</w:t>
+      </w:r>
+      <w:r>
+        <w:rPr>
+          <w:rStyle w:val="Fontstyle01"/>
+          <w:rFonts w:cs="CMU Serif Roman" w:ascii="CMU Serif Roman" w:hAnsi="CMU Serif Roman"/>
+          <w:lang w:val="pt-PT"/>
+        </w:rPr>
+        <w:t xml:space="preserve"> não é a melhor métrica para avaliar os resultados obtidos pelos modelos. Assim, decidiu-se usar a </w:t>
+      </w:r>
+      <w:r>
+        <w:rPr>
+          <w:rStyle w:val="Fontstyle01"/>
+          <w:rFonts w:cs="CMU Serif Roman" w:ascii="CMU Serif Roman" w:hAnsi="CMU Serif Roman"/>
+          <w:i/>
+          <w:lang w:val="pt-PT"/>
+        </w:rPr>
+        <w:t>ROC AUC</w:t>
+      </w:r>
+      <w:r>
+        <w:rPr>
+          <w:rStyle w:val="Fontstyle01"/>
+          <w:rFonts w:cs="CMU Serif Roman" w:ascii="CMU Serif Roman" w:hAnsi="CMU Serif Roman"/>
+          <w:lang w:val="pt-PT"/>
+        </w:rPr>
+        <w:t xml:space="preserve"> por ser uma métrica que melhor avalia a performance em </w:t>
+      </w:r>
+      <w:r>
+        <w:rPr>
+          <w:rStyle w:val="Fontstyle01"/>
+          <w:rFonts w:cs="CMU Serif Roman" w:ascii="CMU Serif Roman" w:hAnsi="CMU Serif Roman"/>
+          <w:i/>
+          <w:lang w:val="pt-PT"/>
+        </w:rPr>
+        <w:t>datasets unbalanced</w:t>
+      </w:r>
+      <w:r>
+        <w:rPr>
+          <w:rStyle w:val="Fontstyle01"/>
+          <w:rFonts w:cs="CMU Serif Roman" w:ascii="CMU Serif Roman" w:hAnsi="CMU Serif Roman"/>
+          <w:lang w:val="pt-PT"/>
+        </w:rPr>
+        <w:t>, juntamente com a métrica original, que nos permitirá comparar os modelos especificamente para o problema em questão.</w:t>
+      </w:r>
+    </w:p>
+    <w:p>
+      <w:pPr>
+        <w:pStyle w:val="SPIEbodytext"/>
+        <w:rPr>
+          <w:rStyle w:val="Fontstyle01"/>
+          <w:rFonts w:ascii="CMU Serif Roman" w:hAnsi="CMU Serif Roman" w:cs="CMU Serif Roman"/>
+          <w:lang w:val="pt-PT"/>
+        </w:rPr>
+      </w:pPr>
+      <w:r>
+        <w:rPr>
+          <w:rStyle w:val="Fontstyle01"/>
+          <w:rFonts w:cs="CMU Serif Roman" w:ascii="CMU Serif Roman" w:hAnsi="CMU Serif Roman"/>
+          <w:u w:val="single"/>
+          <w:lang w:val="pt-PT"/>
+        </w:rPr>
+        <w:t>Naive Bayes:</w:t>
+      </w:r>
+      <w:r>
+        <w:rPr>
+          <w:rStyle w:val="Fontstyle01"/>
+          <w:rFonts w:cs="CMU Serif Roman" w:ascii="CMU Serif Roman" w:hAnsi="CMU Serif Roman"/>
+          <w:lang w:val="pt-PT"/>
+        </w:rPr>
+        <w:t xml:space="preserve"> Foi escolhida a versão </w:t>
+      </w:r>
+      <w:r>
+        <w:rPr>
+          <w:rStyle w:val="Fontstyle01"/>
+          <w:rFonts w:cs="CMU Serif Roman" w:ascii="CMU Serif Roman" w:hAnsi="CMU Serif Roman"/>
+          <w:i/>
+          <w:lang w:val="pt-PT"/>
+        </w:rPr>
+        <w:t>Gaussiana</w:t>
+      </w:r>
+      <w:r>
+        <w:rPr>
+          <w:rStyle w:val="Fontstyle01"/>
+          <w:rFonts w:cs="CMU Serif Roman" w:ascii="CMU Serif Roman" w:hAnsi="CMU Serif Roman"/>
+          <w:lang w:val="pt-PT"/>
+        </w:rPr>
+        <w:t xml:space="preserve"> do </w:t>
+      </w:r>
+      <w:r>
+        <w:rPr>
+          <w:rStyle w:val="Fontstyle01"/>
+          <w:rFonts w:cs="CMU Serif Roman" w:ascii="CMU Serif Roman" w:hAnsi="CMU Serif Roman"/>
+          <w:i/>
+          <w:lang w:val="pt-PT"/>
+        </w:rPr>
+        <w:t>Naive Bayes</w:t>
+      </w:r>
+      <w:r>
+        <w:rPr>
+          <w:rStyle w:val="Fontstyle01"/>
+          <w:rFonts w:cs="CMU Serif Roman" w:ascii="CMU Serif Roman" w:hAnsi="CMU Serif Roman"/>
+          <w:lang w:val="pt-PT"/>
+        </w:rPr>
+        <w:t>.</w:t>
+      </w:r>
+    </w:p>
+    <w:p>
+      <w:pPr>
+        <w:pStyle w:val="SPIEbodytext"/>
+        <w:rPr>
+          <w:rStyle w:val="Fontstyle01"/>
+          <w:rFonts w:ascii="CMU Serif Roman" w:hAnsi="CMU Serif Roman" w:cs="CMU Serif Roman"/>
+          <w:lang w:val="pt-PT"/>
+        </w:rPr>
+      </w:pPr>
+      <w:r>
+        <w:rPr>
+          <w:rStyle w:val="Fontstyle01"/>
+          <w:rFonts w:cs="CMU Serif Roman" w:ascii="CMU Serif Roman" w:hAnsi="CMU Serif Roman"/>
+          <w:u w:val="single"/>
+          <w:lang w:val="pt-PT"/>
+        </w:rPr>
+        <w:t>KNN:</w:t>
+      </w:r>
+      <w:r>
+        <w:rPr>
+          <w:rStyle w:val="Fontstyle01"/>
+          <w:rFonts w:cs="CMU Serif Roman" w:ascii="CMU Serif Roman" w:hAnsi="CMU Serif Roman"/>
+          <w:lang w:val="pt-PT"/>
+        </w:rPr>
+        <w:t xml:space="preserve"> Variou-se o valor de </w:t>
+      </w:r>
+      <w:r>
+        <w:rPr>
+          <w:rStyle w:val="Fontstyle01"/>
+          <w:rFonts w:cs="CMU Serif Roman" w:ascii="CMU Serif Roman" w:hAnsi="CMU Serif Roman"/>
+          <w:i/>
+          <w:lang w:val="pt-PT"/>
+        </w:rPr>
+        <w:t>k-vizinhos</w:t>
+      </w:r>
+      <w:r>
+        <w:rPr>
+          <w:rStyle w:val="Fontstyle01"/>
+          <w:rFonts w:cs="CMU Serif Roman" w:ascii="CMU Serif Roman" w:hAnsi="CMU Serif Roman"/>
+          <w:lang w:val="pt-PT"/>
+        </w:rPr>
+        <w:t xml:space="preserve"> entre 1 e 67, com incrementos de 6 para evitar números pares que poderiam levar a empates durante a classificação.</w:t>
+      </w:r>
+    </w:p>
+    <w:p>
+      <w:pPr>
+        <w:pStyle w:val="SPIEbodytext"/>
+        <w:rPr>
+          <w:rStyle w:val="Fontstyle01"/>
+          <w:rFonts w:ascii="CMU Serif Roman" w:hAnsi="CMU Serif Roman" w:cs="CMU Serif Roman"/>
+          <w:lang w:val="pt-PT"/>
+        </w:rPr>
+      </w:pPr>
+      <w:r>
+        <w:rPr>
+          <w:rStyle w:val="Fontstyle01"/>
+          <w:rFonts w:cs="CMU Serif Roman" w:ascii="CMU Serif Roman" w:hAnsi="CMU Serif Roman"/>
+          <w:u w:val="single"/>
+          <w:lang w:val="pt-PT"/>
+        </w:rPr>
+        <w:t>Decision Trees:</w:t>
+      </w:r>
+      <w:r>
+        <w:rPr>
+          <w:rStyle w:val="Fontstyle01"/>
+          <w:rFonts w:cs="CMU Serif Roman" w:ascii="CMU Serif Roman" w:hAnsi="CMU Serif Roman"/>
+          <w:lang w:val="pt-PT"/>
+        </w:rPr>
+        <w:t xml:space="preserve"> Utilizou-se o algoritmo </w:t>
+      </w:r>
+      <w:r>
+        <w:rPr>
+          <w:rStyle w:val="Fontstyle01"/>
+          <w:rFonts w:cs="CMU Serif Roman" w:ascii="CMU Serif Roman" w:hAnsi="CMU Serif Roman"/>
+          <w:i/>
+          <w:lang w:val="pt-PT"/>
+        </w:rPr>
+        <w:t>CART</w:t>
+      </w:r>
+      <w:r>
+        <w:rPr>
+          <w:rStyle w:val="Fontstyle01"/>
+          <w:rFonts w:cs="CMU Serif Roman" w:ascii="CMU Serif Roman" w:hAnsi="CMU Serif Roman"/>
+          <w:lang w:val="pt-PT"/>
+        </w:rPr>
+        <w:t xml:space="preserve"> e variou-se o parâmetro </w:t>
+      </w:r>
+      <w:r>
+        <w:rPr>
+          <w:rStyle w:val="Fontstyle01"/>
+          <w:rFonts w:cs="CMU Serif Roman" w:ascii="CMU Serif Roman" w:hAnsi="CMU Serif Roman"/>
+          <w:i/>
+          <w:lang w:val="pt-PT"/>
+        </w:rPr>
+        <w:t>min_samples_split</w:t>
+      </w:r>
+      <w:r>
+        <w:rPr>
+          <w:rStyle w:val="Fontstyle01"/>
+          <w:rFonts w:cs="CMU Serif Roman" w:ascii="CMU Serif Roman" w:hAnsi="CMU Serif Roman"/>
+          <w:lang w:val="pt-PT"/>
+        </w:rPr>
+        <w:t xml:space="preserve"> entre 5 e 1000</w:t>
+      </w:r>
+      <w:r>
+        <w:rPr>
+          <w:rStyle w:val="Fontstyle01"/>
+          <w:rFonts w:cs="CMU Serif Roman" w:ascii="CMU Serif Roman" w:hAnsi="CMU Serif Roman"/>
+          <w:i/>
+          <w:lang w:val="pt-PT"/>
+        </w:rPr>
+        <w:t xml:space="preserve">, </w:t>
+      </w:r>
+      <w:r>
+        <w:rPr>
+          <w:rStyle w:val="Fontstyle01"/>
+          <w:rFonts w:cs="CMU Serif Roman" w:ascii="CMU Serif Roman" w:hAnsi="CMU Serif Roman"/>
+          <w:lang w:val="pt-PT"/>
+        </w:rPr>
+        <w:t>que corresponde ao número mínimo de instâncias para dividir um nó da árvore.</w:t>
+      </w:r>
+    </w:p>
+    <w:p>
+      <w:pPr>
+        <w:pStyle w:val="SPIEbodytext"/>
+        <w:rPr>
+          <w:rStyle w:val="Fontstyle01"/>
+          <w:rFonts w:ascii="CMU Serif Roman" w:hAnsi="CMU Serif Roman" w:cs="CMU Serif Roman"/>
+          <w:u w:val="single"/>
+          <w:lang w:val="pt-PT"/>
+        </w:rPr>
+      </w:pPr>
+      <w:r>
+        <w:rPr>
+          <w:rStyle w:val="Fontstyle01"/>
+          <w:rFonts w:cs="CMU Serif Roman" w:ascii="CMU Serif Roman" w:hAnsi="CMU Serif Roman"/>
+          <w:u w:val="single"/>
+          <w:lang w:val="pt-PT"/>
+        </w:rPr>
+        <w:t>Random Forests:</w:t>
+      </w:r>
+      <w:r>
+        <w:rPr>
+          <w:rStyle w:val="Fontstyle01"/>
+          <w:rFonts w:cs="CMU Serif Roman" w:ascii="CMU Serif Roman" w:hAnsi="CMU Serif Roman"/>
+          <w:lang w:val="pt-PT"/>
+        </w:rPr>
+        <w:t xml:space="preserve"> Tal como na </w:t>
+      </w:r>
+      <w:r>
+        <w:rPr>
+          <w:rStyle w:val="Fontstyle01"/>
+          <w:rFonts w:cs="CMU Serif Roman" w:ascii="CMU Serif Roman" w:hAnsi="CMU Serif Roman"/>
+          <w:i/>
+          <w:lang w:val="pt-PT"/>
+        </w:rPr>
+        <w:t>Decision Tree</w:t>
+      </w:r>
+      <w:r>
+        <w:rPr>
+          <w:rStyle w:val="Fontstyle01"/>
+          <w:rFonts w:cs="CMU Serif Roman" w:ascii="CMU Serif Roman" w:hAnsi="CMU Serif Roman"/>
+          <w:lang w:val="pt-PT"/>
+        </w:rPr>
+        <w:t xml:space="preserve">, variou-se o </w:t>
+      </w:r>
+      <w:r>
+        <w:rPr>
+          <w:rStyle w:val="Fontstyle01"/>
+          <w:rFonts w:cs="CMU Serif Roman" w:ascii="CMU Serif Roman" w:hAnsi="CMU Serif Roman"/>
+          <w:i/>
+          <w:lang w:val="pt-PT"/>
+        </w:rPr>
+        <w:t xml:space="preserve">min_samples_split </w:t>
+      </w:r>
+      <w:r>
+        <w:rPr>
+          <w:rStyle w:val="Fontstyle01"/>
+          <w:rFonts w:cs="CMU Serif Roman" w:ascii="CMU Serif Roman" w:hAnsi="CMU Serif Roman"/>
+          <w:lang w:val="pt-PT"/>
+        </w:rPr>
+        <w:t xml:space="preserve">entre os mesmos valores e ainda o parâmetro </w:t>
+      </w:r>
+      <w:r>
+        <w:rPr>
+          <w:rStyle w:val="Fontstyle01"/>
+          <w:rFonts w:cs="CMU Serif Roman" w:ascii="CMU Serif Roman" w:hAnsi="CMU Serif Roman"/>
+          <w:i/>
+          <w:lang w:val="pt-PT"/>
+        </w:rPr>
+        <w:t>n_estimators</w:t>
+      </w:r>
+      <w:r>
+        <w:rPr>
+          <w:rStyle w:val="Fontstyle01"/>
+          <w:rFonts w:cs="CMU Serif Roman" w:ascii="CMU Serif Roman" w:hAnsi="CMU Serif Roman"/>
+          <w:lang w:val="pt-PT"/>
+        </w:rPr>
+        <w:t xml:space="preserve"> entre 10 e 1000, que corresponde ao número de árvores a considerar pelo algoritmo.</w:t>
+      </w:r>
+    </w:p>
+    <w:p>
+      <w:pPr>
+        <w:pStyle w:val="Heading2"/>
+        <w:numPr>
+          <w:ilvl w:val="3"/>
+          <w:numId w:val="3"/>
+        </w:numPr>
+        <w:rPr>
+          <w:rFonts w:ascii="CMU Serif Roman" w:hAnsi="CMU Serif Roman" w:cs="CMU Serif Roman"/>
+        </w:rPr>
+      </w:pPr>
+      <w:r>
+        <w:rPr>
+          <w:rFonts w:cs="CMU Serif Roman" w:ascii="CMU Serif Roman" w:hAnsi="CMU Serif Roman"/>
+        </w:rPr>
+        <w:t>Results</w:t>
+      </w:r>
+    </w:p>
+    <w:p>
+      <w:pPr>
+        <w:pStyle w:val="SPIEbodytext"/>
+        <w:rPr>
+          <w:rStyle w:val="Fontstyle01"/>
+          <w:rFonts w:ascii="CMU Serif Roman" w:hAnsi="CMU Serif Roman" w:cs="CMU Serif Roman"/>
+          <w:lang w:val="pt-PT"/>
+        </w:rPr>
+      </w:pPr>
+      <w:r>
+        <w:rPr>
+          <w:rStyle w:val="Fontstyle01"/>
+          <w:rFonts w:cs="CMU Serif Roman" w:ascii="CMU Serif Roman" w:hAnsi="CMU Serif Roman"/>
+          <w:u w:val="single"/>
+          <w:lang w:val="pt-BR"/>
+        </w:rPr>
+        <w:t>Naïve Bayes:</w:t>
+      </w:r>
+      <w:r>
+        <w:rPr>
+          <w:rStyle w:val="Fontstyle01"/>
+          <w:rFonts w:cs="CMU Serif Roman" w:ascii="CMU Serif Roman" w:hAnsi="CMU Serif Roman"/>
+          <w:lang w:val="pt-BR"/>
+        </w:rPr>
+        <w:t xml:space="preserve"> Comparou-se os resultados obtidos usando várias técnicas de pré-processamento</w:t>
+      </w:r>
+      <w:r>
+        <w:rPr>
+          <w:rStyle w:val="Fontstyle01"/>
+          <w:rFonts w:cs="CMU Serif Roman" w:ascii="CMU Serif Roman" w:hAnsi="CMU Serif Roman"/>
+          <w:lang w:val="pt-PT"/>
+        </w:rPr>
+        <w:t xml:space="preserve">. Definiu-se uma </w:t>
+      </w:r>
+      <w:r>
+        <w:rPr>
+          <w:rStyle w:val="Fontstyle01"/>
+          <w:rFonts w:cs="CMU Serif Roman" w:ascii="CMU Serif Roman" w:hAnsi="CMU Serif Roman"/>
+          <w:i/>
+          <w:lang w:val="pt-PT"/>
+        </w:rPr>
+        <w:t>baseline</w:t>
+      </w:r>
+      <w:r>
+        <w:rPr>
+          <w:rStyle w:val="Fontstyle01"/>
+          <w:rFonts w:cs="CMU Serif Roman" w:ascii="CMU Serif Roman" w:hAnsi="CMU Serif Roman"/>
+          <w:lang w:val="pt-PT"/>
+        </w:rPr>
+        <w:t xml:space="preserve"> usando a técnica de tratamento a </w:t>
+      </w:r>
+      <w:r>
+        <w:rPr>
+          <w:rStyle w:val="Fontstyle01"/>
+          <w:rFonts w:cs="CMU Serif Roman" w:ascii="CMU Serif Roman" w:hAnsi="CMU Serif Roman"/>
+          <w:i/>
+          <w:lang w:val="pt-PT"/>
+        </w:rPr>
+        <w:t>missing values</w:t>
+      </w:r>
+      <w:r>
+        <w:rPr>
+          <w:rStyle w:val="Fontstyle01"/>
+          <w:rFonts w:cs="CMU Serif Roman" w:ascii="CMU Serif Roman" w:hAnsi="CMU Serif Roman"/>
+          <w:lang w:val="pt-PT"/>
+        </w:rPr>
+        <w:t xml:space="preserve"> que melhores resultados obteve para este classificador. A </w:t>
+      </w:r>
+      <w:r>
+        <w:rPr>
+          <w:rStyle w:val="Fontstyle01"/>
+          <w:rFonts w:cs="CMU Serif Roman" w:ascii="CMU Serif Roman" w:hAnsi="CMU Serif Roman"/>
+          <w:i/>
+          <w:lang w:val="pt-PT"/>
+        </w:rPr>
+        <w:t>baseline</w:t>
+      </w:r>
+      <w:r>
+        <w:rPr>
+          <w:rStyle w:val="Fontstyle01"/>
+          <w:rFonts w:cs="CMU Serif Roman" w:ascii="CMU Serif Roman" w:hAnsi="CMU Serif Roman"/>
+          <w:lang w:val="pt-PT"/>
+        </w:rPr>
+        <w:t xml:space="preserve"> obtida foi das melhores entre os classificadores, o que demonstra que o Naïve Bayes não é tão </w:t>
+      </w:r>
+      <w:r>
+        <w:rPr>
+          <w:rStyle w:val="Fontstyle01"/>
+          <w:rFonts w:cs="CMU Serif Roman" w:ascii="CMU Serif Roman" w:hAnsi="CMU Serif Roman"/>
+          <w:i/>
+          <w:lang w:val="pt-PT"/>
+        </w:rPr>
+        <w:t xml:space="preserve">biased </w:t>
+      </w:r>
+      <w:r>
+        <w:rPr>
+          <w:rStyle w:val="Fontstyle01"/>
+          <w:rFonts w:cs="CMU Serif Roman" w:ascii="CMU Serif Roman" w:hAnsi="CMU Serif Roman"/>
+          <w:lang w:val="pt-PT"/>
+        </w:rPr>
+        <w:t xml:space="preserve">quanto outros classificadores quando apresentado com dados </w:t>
+      </w:r>
+      <w:r>
+        <w:rPr>
+          <w:rStyle w:val="Fontstyle01"/>
+          <w:rFonts w:cs="CMU Serif Roman" w:ascii="CMU Serif Roman" w:hAnsi="CMU Serif Roman"/>
+          <w:i/>
+          <w:lang w:val="pt-PT"/>
+        </w:rPr>
+        <w:t>unbalanced.</w:t>
+      </w:r>
+      <w:r>
+        <w:rPr>
+          <w:rStyle w:val="Fontstyle01"/>
+          <w:rFonts w:cs="CMU Serif Roman" w:ascii="CMU Serif Roman" w:hAnsi="CMU Serif Roman"/>
+          <w:lang w:val="pt-PT"/>
+        </w:rPr>
+        <w:t xml:space="preserve"> Também apresentou melhorias expectáveis</w:t>
+      </w:r>
+      <w:r>
+        <w:drawing>
+          <wp:anchor behindDoc="0" distT="0" distB="5080" distL="0" distR="635" simplePos="0" locked="0" layoutInCell="1" allowOverlap="1" relativeHeight="4">
+            <wp:simplePos x="0" y="0"/>
+            <wp:positionH relativeFrom="column">
+              <wp:posOffset>3680460</wp:posOffset>
+            </wp:positionH>
+            <wp:positionV relativeFrom="paragraph">
+              <wp:posOffset>1012190</wp:posOffset>
+            </wp:positionV>
+            <wp:extent cx="2517775" cy="1557020"/>
+            <wp:effectExtent l="0" t="0" r="0" b="0"/>
+            <wp:wrapSquare wrapText="largest"/>
+            <wp:docPr id="9" name="Picture 3" descr="/var/folders/l_/3x1hyx211pdgcbsrysf82mr40000gn/T/com.microsoft.Word/Content.MSO/61BF6C81.tmp"/>
+            <wp:cNvGraphicFramePr>
+              <a:graphicFrameLocks xmlns:a="http://schemas.openxmlformats.org/drawingml/2006/main" noChangeAspect="1"/>
+            </wp:cNvGraphicFramePr>
+            <a:graphic xmlns:a="http://schemas.openxmlformats.org/drawingml/2006/main">
+              <a:graphicData uri="http://schemas.openxmlformats.org/drawingml/2006/picture">
+                <pic:pic xmlns:pic="http://schemas.openxmlformats.org/drawingml/2006/picture">
+                  <pic:nvPicPr>
+                    <pic:cNvPr id="9" name="Picture 3" descr="/var/folders/l_/3x1hyx211pdgcbsrysf82mr40000gn/T/com.microsoft.Word/Content.MSO/61BF6C81.tmp"/>
+                    <pic:cNvPicPr>
+                      <a:picLocks noChangeAspect="1" noChangeArrowheads="1"/>
+                    </pic:cNvPicPr>
+                  </pic:nvPicPr>
+                  <pic:blipFill>
+                    <a:blip r:embed="rId8"/>
                     <a:stretch>
                       <a:fillRect/>
                     </a:stretch>
@@ -5029,19 +5931,163 @@
             </a:graphic>
           </wp:anchor>
         </w:drawing>
+      </w:r>
+      <w:r>
+        <w:rPr>
+          <w:rStyle w:val="Fontstyle01"/>
+          <w:rFonts w:cs="CMU Serif Roman" w:ascii="CMU Serif Roman" w:hAnsi="CMU Serif Roman"/>
+          <w:lang w:val="pt-PT"/>
+        </w:rPr>
+        <w:t xml:space="preserve"> </w:t>
+      </w:r>
+      <w:r>
+        <w:rPr>
+          <w:rStyle w:val="Fontstyle01"/>
+          <w:rFonts w:cs="CMU Serif Roman" w:ascii="CMU Serif Roman" w:hAnsi="CMU Serif Roman"/>
+          <w:lang w:val="pt-PT"/>
+        </w:rPr>
+        <w:t xml:space="preserve">ao remover </w:t>
+      </w:r>
+      <w:r>
+        <w:rPr>
+          <w:rStyle w:val="Fontstyle01"/>
+          <w:rFonts w:cs="CMU Serif Roman" w:ascii="CMU Serif Roman" w:hAnsi="CMU Serif Roman"/>
+          <w:i/>
+          <w:lang w:val="pt-PT"/>
+        </w:rPr>
+        <w:t>features</w:t>
+      </w:r>
+      <w:r>
+        <w:rPr>
+          <w:rStyle w:val="Fontstyle01"/>
+          <w:rFonts w:cs="CMU Serif Roman" w:ascii="CMU Serif Roman" w:hAnsi="CMU Serif Roman"/>
+          <w:lang w:val="pt-PT"/>
+        </w:rPr>
+        <w:t xml:space="preserve"> correlacionadas, já que este assume a independência das suas variáveis.</w:t>
+      </w:r>
+    </w:p>
+    <w:p>
+      <w:pPr>
+        <w:pStyle w:val="Normal"/>
+        <w:rPr>
+          <w:rStyle w:val="Fontstyle01"/>
+          <w:rFonts w:ascii="CMU Serif Roman" w:hAnsi="CMU Serif Roman" w:cs="CMU Serif Roman"/>
+          <w:lang w:val="pt-PT"/>
+        </w:rPr>
+      </w:pPr>
+      <w:r>
+        <w:rPr>
+          <w:rStyle w:val="Fontstyle01"/>
+          <w:rFonts w:cs="CMU Serif Roman" w:ascii="CMU Serif Roman" w:hAnsi="CMU Serif Roman"/>
+          <w:u w:val="single"/>
+          <w:lang w:val="pt-PT"/>
+        </w:rPr>
+        <w:t>KNN:</w:t>
+      </w:r>
+      <w:r>
+        <w:rPr>
+          <w:rStyle w:val="Fontstyle01"/>
+          <w:rFonts w:cs="CMU Serif Roman" w:ascii="CMU Serif Roman" w:hAnsi="CMU Serif Roman"/>
+          <w:lang w:val="pt-PT"/>
+        </w:rPr>
+        <w:t xml:space="preserve"> Devido ao acentuado </w:t>
+      </w:r>
+      <w:r>
+        <w:rPr>
+          <w:rStyle w:val="Fontstyle01"/>
+          <w:rFonts w:cs="CMU Serif Roman" w:ascii="CMU Serif Roman" w:hAnsi="CMU Serif Roman"/>
+          <w:i/>
+          <w:lang w:val="pt-PT"/>
+        </w:rPr>
+        <w:t xml:space="preserve">unbalancement </w:t>
+      </w:r>
+      <w:r>
+        <w:rPr>
+          <w:rStyle w:val="Fontstyle01"/>
+          <w:rFonts w:cs="CMU Serif Roman" w:ascii="CMU Serif Roman" w:hAnsi="CMU Serif Roman"/>
+          <w:lang w:val="pt-PT"/>
+        </w:rPr>
+        <w:t xml:space="preserve">do </w:t>
+      </w:r>
+      <w:r>
+        <w:rPr>
+          <w:rStyle w:val="Fontstyle01"/>
+          <w:rFonts w:cs="CMU Serif Roman" w:ascii="CMU Serif Roman" w:hAnsi="CMU Serif Roman"/>
+          <w:i/>
+          <w:lang w:val="pt-PT"/>
+        </w:rPr>
+        <w:t>dataset</w:t>
+      </w:r>
+      <w:r>
+        <w:rPr>
+          <w:rStyle w:val="Fontstyle01"/>
+          <w:rFonts w:cs="CMU Serif Roman" w:ascii="CMU Serif Roman" w:hAnsi="CMU Serif Roman"/>
+          <w:lang w:val="pt-PT"/>
+        </w:rPr>
+        <w:t xml:space="preserve">, obtiveram-se resultados bastante negativos usando este algoritmo. Isto deve-se à grande densidade de instâncias pelo que existem por norma mais vizinhos da classe negativa. Como se pode concluir pelo gráfico os melhores resultados foram obtidos utilizando a técnica de balanceamento </w:t>
+      </w:r>
+      <w:r>
+        <w:rPr>
+          <w:rStyle w:val="Fontstyle01"/>
+          <w:rFonts w:cs="CMU Serif Roman" w:ascii="CMU Serif Roman" w:hAnsi="CMU Serif Roman"/>
+          <w:i/>
+          <w:lang w:val="pt-PT"/>
+        </w:rPr>
+        <w:t>SMOTE 50-50</w:t>
+      </w:r>
+      <w:r>
+        <w:rPr>
+          <w:rStyle w:val="Fontstyle01"/>
+          <w:rFonts w:cs="CMU Serif Roman" w:ascii="CMU Serif Roman" w:hAnsi="CMU Serif Roman"/>
+          <w:lang w:val="pt-PT"/>
+        </w:rPr>
+        <w:t xml:space="preserve">. É de salientar que para os dados não balanceados, o melhor resultado é obtido para </w:t>
+      </w:r>
+      <w:r>
+        <w:rPr>
+          <w:rStyle w:val="Fontstyle01"/>
+          <w:rFonts w:cs="CMU Serif Roman" w:ascii="CMU Serif Roman" w:hAnsi="CMU Serif Roman"/>
+          <w:i/>
+          <w:lang w:val="pt-PT"/>
+        </w:rPr>
+        <w:t>k=</w:t>
+      </w:r>
+      <w:r>
+        <w:rPr>
+          <w:rStyle w:val="Fontstyle01"/>
+          <w:rFonts w:cs="CMU Serif Roman" w:ascii="CMU Serif Roman" w:hAnsi="CMU Serif Roman"/>
+          <w:lang w:val="pt-PT"/>
+        </w:rPr>
+        <w:t xml:space="preserve">1, piorando sucessivamente com o aumento do valor de </w:t>
+      </w:r>
+      <w:r>
+        <w:rPr>
+          <w:rStyle w:val="Fontstyle01"/>
+          <w:rFonts w:cs="CMU Serif Roman" w:ascii="CMU Serif Roman" w:hAnsi="CMU Serif Roman"/>
+          <w:i/>
+          <w:lang w:val="pt-PT"/>
+        </w:rPr>
+        <w:t xml:space="preserve">k, </w:t>
+      </w:r>
+      <w:r>
+        <w:rPr>
+          <w:rStyle w:val="Fontstyle01"/>
+          <w:rFonts w:cs="CMU Serif Roman" w:ascii="CMU Serif Roman" w:hAnsi="CMU Serif Roman"/>
+          <w:lang w:val="pt-PT"/>
+        </w:rPr>
         <w:drawing>
           <wp:anchor behindDoc="0" distT="0" distB="5715" distL="0" distR="0" simplePos="0" locked="0" layoutInCell="1" allowOverlap="1" relativeHeight="5">
             <wp:simplePos x="0" y="0"/>
-            <wp:positionH relativeFrom="page">
-              <wp:posOffset>4172585</wp:posOffset>
+            <wp:positionH relativeFrom="column">
+              <wp:posOffset>3393440</wp:posOffset>
             </wp:positionH>
-            <wp:positionV relativeFrom="page">
-              <wp:posOffset>6623685</wp:posOffset>
+            <wp:positionV relativeFrom="paragraph">
+              <wp:posOffset>1610995</wp:posOffset>
             </wp:positionV>
             <wp:extent cx="2995295" cy="1852930"/>
             <wp:effectExtent l="0" t="0" r="0" b="0"/>
             <wp:wrapSquare wrapText="largest"/>
-            <wp:docPr id="8" name="Picture 4" descr="/var/folders/l_/3x1hyx211pdgcbsrysf82mr40000gn/T/com.microsoft.Word/Content.MSO/A5AE6337.tmp"/>
+            <wp:docPr id="10" name="Picture 4" descr="/var/folders/l_/3x1hyx211pdgcbsrysf82mr40000gn/T/com.microsoft.Word/Content.MSO/A5AE6337.tmp"/>
             <wp:cNvGraphicFramePr>
               <a:graphicFrameLocks xmlns:a="http://schemas.openxmlformats.org/drawingml/2006/main" noChangeAspect="1"/>
             </wp:cNvGraphicFramePr>
@@ -5049,13 +6095,13 @@
               <a:graphicData uri="http://schemas.openxmlformats.org/drawingml/2006/picture">
                 <pic:pic xmlns:pic="http://schemas.openxmlformats.org/drawingml/2006/picture">
                   <pic:nvPicPr>
-                    <pic:cNvPr id="8" name="Picture 4" descr="/var/folders/l_/3x1hyx211pdgcbsrysf82mr40000gn/T/com.microsoft.Word/Content.MSO/A5AE6337.tmp"/>
+                    <pic:cNvPr id="10" name="Picture 4" descr="/var/folders/l_/3x1hyx211pdgcbsrysf82mr40000gn/T/com.microsoft.Word/Content.MSO/A5AE6337.tmp"/>
                     <pic:cNvPicPr>
                       <a:picLocks noChangeAspect="1" noChangeArrowheads="1"/>
                     </pic:cNvPicPr>
                   </pic:nvPicPr>
                   <pic:blipFill>
-                    <a:blip r:embed="rId7"/>
+                    <a:blip r:embed="rId9"/>
                     <a:stretch>
                       <a:fillRect/>
                     </a:stretch>
@@ -5079,736 +6125,6 @@
         <w:rPr>
           <w:rStyle w:val="Fontstyle01"/>
           <w:rFonts w:cs="CMU Serif Roman" w:ascii="CMU Serif Roman" w:hAnsi="CMU Serif Roman"/>
-          <w:sz w:val="22"/>
-          <w:szCs w:val="22"/>
-          <w:u w:val="single"/>
-          <w:lang w:val="pt-PT"/>
-        </w:rPr>
-        <w:t>S</w:t>
-      </w:r>
-      <w:r>
-        <w:rPr>
-          <w:rStyle w:val="Fontstyle01"/>
-          <w:rFonts w:cs="CMU Serif Roman" w:ascii="CMU Serif Roman" w:hAnsi="CMU Serif Roman"/>
-          <w:sz w:val="22"/>
-          <w:szCs w:val="22"/>
-          <w:u w:val="single"/>
-          <w:lang w:val="pt-PT"/>
-        </w:rPr>
-        <w:t>u</w:t>
-      </w:r>
-      <w:bookmarkStart w:id="14" w:name="_Toc529983071"/>
-      <w:r>
-        <w:rPr>
-          <w:rStyle w:val="Fontstyle01"/>
-          <w:rFonts w:cs="CMU Serif Roman" w:ascii="CMU Serif Roman" w:hAnsi="CMU Serif Roman"/>
-          <w:sz w:val="22"/>
-          <w:szCs w:val="22"/>
-          <w:u w:val="single"/>
-          <w:lang w:val="pt-PT"/>
-        </w:rPr>
-        <w:t>pervised Learning</w:t>
-      </w:r>
-      <w:bookmarkEnd w:id="14"/>
-    </w:p>
-    <w:p>
-      <w:pPr>
-        <w:pStyle w:val="Heading2"/>
-        <w:numPr>
-          <w:ilvl w:val="3"/>
-          <w:numId w:val="3"/>
-        </w:numPr>
-        <w:rPr>
-          <w:rFonts w:ascii="CMU Serif Roman" w:hAnsi="CMU Serif Roman" w:cs="CMU Serif Roman"/>
-        </w:rPr>
-      </w:pPr>
-      <w:bookmarkStart w:id="15" w:name="_Toc529983072"/>
-      <w:r>
-        <w:rPr>
-          <w:rFonts w:cs="CMU Serif Roman" w:ascii="CMU Serif Roman" w:hAnsi="CMU Serif Roman"/>
-        </w:rPr>
-        <w:t>Methods and Parametrization</w:t>
-      </w:r>
-      <w:bookmarkEnd w:id="15"/>
-    </w:p>
-    <w:p>
-      <w:pPr>
-        <w:pStyle w:val="SPIEbodytext"/>
-        <w:rPr>
-          <w:rStyle w:val="Fontstyle01"/>
-          <w:rFonts w:ascii="CMU Serif Roman" w:hAnsi="CMU Serif Roman" w:cs="CMU Serif Roman"/>
-          <w:lang w:val="pt-PT"/>
-        </w:rPr>
-      </w:pPr>
-      <w:r>
-        <w:rPr>
-          <w:rStyle w:val="Fontstyle01"/>
-          <w:rFonts w:cs="CMU Serif Roman" w:ascii="CMU Serif Roman" w:hAnsi="CMU Serif Roman"/>
-          <w:lang w:val="pt-PT"/>
-        </w:rPr>
-        <w:t xml:space="preserve">Para avaliar a </w:t>
-      </w:r>
-      <w:r>
-        <w:rPr>
-          <w:rStyle w:val="Fontstyle01"/>
-          <w:rFonts w:cs="CMU Serif Roman" w:ascii="CMU Serif Roman" w:hAnsi="CMU Serif Roman"/>
-          <w:i/>
-          <w:lang w:val="pt-PT"/>
-        </w:rPr>
-        <w:t>performance</w:t>
-      </w:r>
-      <w:r>
-        <w:rPr>
-          <w:rStyle w:val="Fontstyle01"/>
-          <w:rFonts w:cs="CMU Serif Roman" w:ascii="CMU Serif Roman" w:hAnsi="CMU Serif Roman"/>
-          <w:lang w:val="pt-PT"/>
-        </w:rPr>
-        <w:t xml:space="preserve"> de cada um dos classificadores utilizou-se uma divisão treino/teste de 70-30%, que corresponde aproximadamente à divisão original dos ficheiros do </w:t>
-      </w:r>
-      <w:r>
-        <w:rPr>
-          <w:rStyle w:val="Fontstyle01"/>
-          <w:rFonts w:cs="CMU Serif Roman" w:ascii="CMU Serif Roman" w:hAnsi="CMU Serif Roman"/>
-          <w:i/>
-          <w:lang w:val="pt-PT"/>
-        </w:rPr>
-        <w:t>dataset</w:t>
-      </w:r>
-      <w:r>
-        <w:rPr>
-          <w:rStyle w:val="Fontstyle01"/>
-          <w:rFonts w:cs="CMU Serif Roman" w:ascii="CMU Serif Roman" w:hAnsi="CMU Serif Roman"/>
-          <w:lang w:val="pt-PT"/>
-        </w:rPr>
-        <w:t xml:space="preserve">. Considerou-se esta divisão a mais adequada devido ao número de instâncias do </w:t>
-      </w:r>
-      <w:r>
-        <w:rPr>
-          <w:rStyle w:val="Fontstyle01"/>
-          <w:rFonts w:cs="CMU Serif Roman" w:ascii="CMU Serif Roman" w:hAnsi="CMU Serif Roman"/>
-          <w:i/>
-          <w:lang w:val="pt-PT"/>
-        </w:rPr>
-        <w:t>dataset</w:t>
-      </w:r>
-      <w:r>
-        <w:rPr>
-          <w:rStyle w:val="Fontstyle01"/>
-          <w:rFonts w:cs="CMU Serif Roman" w:ascii="CMU Serif Roman" w:hAnsi="CMU Serif Roman"/>
-          <w:lang w:val="pt-PT"/>
-        </w:rPr>
-        <w:t xml:space="preserve">, que se encontra na ordem das dezenas de milhar. Uma vez que o </w:t>
-      </w:r>
-      <w:r>
-        <w:rPr>
-          <w:rStyle w:val="Fontstyle01"/>
-          <w:rFonts w:cs="CMU Serif Roman" w:ascii="CMU Serif Roman" w:hAnsi="CMU Serif Roman"/>
-          <w:i/>
-          <w:lang w:val="pt-PT"/>
-        </w:rPr>
-        <w:t>dataset</w:t>
-      </w:r>
-      <w:r>
-        <w:rPr>
-          <w:rStyle w:val="Fontstyle01"/>
-          <w:rFonts w:cs="CMU Serif Roman" w:ascii="CMU Serif Roman" w:hAnsi="CMU Serif Roman"/>
-          <w:lang w:val="pt-PT"/>
-        </w:rPr>
-        <w:t xml:space="preserve"> não apresenta as classes uniformemente distribuídas (</w:t>
-      </w:r>
-      <w:r>
-        <w:rPr>
-          <w:rStyle w:val="Fontstyle01"/>
-          <w:rFonts w:cs="CMU Serif Roman" w:ascii="CMU Serif Roman" w:hAnsi="CMU Serif Roman"/>
-          <w:i/>
-          <w:lang w:val="pt-PT"/>
-        </w:rPr>
-        <w:t>dataset unbalanced</w:t>
-      </w:r>
-      <w:r>
-        <w:rPr>
-          <w:rStyle w:val="Fontstyle01"/>
-          <w:rFonts w:cs="CMU Serif Roman" w:ascii="CMU Serif Roman" w:hAnsi="CMU Serif Roman"/>
-          <w:lang w:val="pt-PT"/>
-        </w:rPr>
-        <w:t xml:space="preserve">), a </w:t>
-      </w:r>
-      <w:r>
-        <w:rPr>
-          <w:rStyle w:val="Fontstyle01"/>
-          <w:rFonts w:cs="CMU Serif Roman" w:ascii="CMU Serif Roman" w:hAnsi="CMU Serif Roman"/>
-          <w:i/>
-          <w:lang w:val="pt-PT"/>
-        </w:rPr>
-        <w:t>accuracy</w:t>
-      </w:r>
-      <w:r>
-        <w:rPr>
-          <w:rStyle w:val="Fontstyle01"/>
-          <w:rFonts w:cs="CMU Serif Roman" w:ascii="CMU Serif Roman" w:hAnsi="CMU Serif Roman"/>
-          <w:lang w:val="pt-PT"/>
-        </w:rPr>
-        <w:t xml:space="preserve"> não é a melhor métrica para avaliar os resultados obtidos pelos modelos. Assim, decidiu-se usar a </w:t>
-      </w:r>
-      <w:r>
-        <w:rPr>
-          <w:rStyle w:val="Fontstyle01"/>
-          <w:rFonts w:cs="CMU Serif Roman" w:ascii="CMU Serif Roman" w:hAnsi="CMU Serif Roman"/>
-          <w:i/>
-          <w:lang w:val="pt-PT"/>
-        </w:rPr>
-        <w:t>ROC AUC</w:t>
-      </w:r>
-      <w:r>
-        <w:rPr>
-          <w:rStyle w:val="Fontstyle01"/>
-          <w:rFonts w:cs="CMU Serif Roman" w:ascii="CMU Serif Roman" w:hAnsi="CMU Serif Roman"/>
-          <w:lang w:val="pt-PT"/>
-        </w:rPr>
-        <w:t xml:space="preserve"> por ser uma métrica que melhor avalia a performance em </w:t>
-      </w:r>
-      <w:r>
-        <w:rPr>
-          <w:rStyle w:val="Fontstyle01"/>
-          <w:rFonts w:cs="CMU Serif Roman" w:ascii="CMU Serif Roman" w:hAnsi="CMU Serif Roman"/>
-          <w:i/>
-          <w:lang w:val="pt-PT"/>
-        </w:rPr>
-        <w:t>datasets unbalanced</w:t>
-      </w:r>
-      <w:r>
-        <w:rPr>
-          <w:rStyle w:val="Fontstyle01"/>
-          <w:rFonts w:cs="CMU Serif Roman" w:ascii="CMU Serif Roman" w:hAnsi="CMU Serif Roman"/>
-          <w:lang w:val="pt-PT"/>
-        </w:rPr>
-        <w:t>, juntamente com a métrica original, que nos permitirá comparar os modelos especificamente para o problema em questão.</w:t>
-      </w:r>
-    </w:p>
-    <w:p>
-      <w:pPr>
-        <w:pStyle w:val="SPIEbodytext"/>
-        <w:rPr>
-          <w:rStyle w:val="Fontstyle01"/>
-          <w:rFonts w:ascii="CMU Serif Roman" w:hAnsi="CMU Serif Roman" w:cs="CMU Serif Roman"/>
-          <w:lang w:val="pt-PT"/>
-        </w:rPr>
-      </w:pPr>
-      <w:r>
-        <w:rPr>
-          <w:rStyle w:val="Fontstyle01"/>
-          <w:rFonts w:cs="CMU Serif Roman" w:ascii="CMU Serif Roman" w:hAnsi="CMU Serif Roman"/>
-          <w:u w:val="single"/>
-          <w:lang w:val="pt-PT"/>
-        </w:rPr>
-        <w:t>Naive Bayes:</w:t>
-      </w:r>
-      <w:r>
-        <w:rPr>
-          <w:rStyle w:val="Fontstyle01"/>
-          <w:rFonts w:cs="CMU Serif Roman" w:ascii="CMU Serif Roman" w:hAnsi="CMU Serif Roman"/>
-          <w:lang w:val="pt-PT"/>
-        </w:rPr>
-        <w:t xml:space="preserve"> Foi escolhida a versão </w:t>
-      </w:r>
-      <w:r>
-        <w:rPr>
-          <w:rStyle w:val="Fontstyle01"/>
-          <w:rFonts w:cs="CMU Serif Roman" w:ascii="CMU Serif Roman" w:hAnsi="CMU Serif Roman"/>
-          <w:i/>
-          <w:lang w:val="pt-PT"/>
-        </w:rPr>
-        <w:t>Gaussiana</w:t>
-      </w:r>
-      <w:r>
-        <w:rPr>
-          <w:rStyle w:val="Fontstyle01"/>
-          <w:rFonts w:cs="CMU Serif Roman" w:ascii="CMU Serif Roman" w:hAnsi="CMU Serif Roman"/>
-          <w:lang w:val="pt-PT"/>
-        </w:rPr>
-        <w:t xml:space="preserve"> do </w:t>
-      </w:r>
-      <w:r>
-        <w:rPr>
-          <w:rStyle w:val="Fontstyle01"/>
-          <w:rFonts w:cs="CMU Serif Roman" w:ascii="CMU Serif Roman" w:hAnsi="CMU Serif Roman"/>
-          <w:i/>
-          <w:lang w:val="pt-PT"/>
-        </w:rPr>
-        <w:t>Naive Bayes</w:t>
-      </w:r>
-      <w:r>
-        <w:rPr>
-          <w:rStyle w:val="Fontstyle01"/>
-          <w:rFonts w:cs="CMU Serif Roman" w:ascii="CMU Serif Roman" w:hAnsi="CMU Serif Roman"/>
-          <w:lang w:val="pt-PT"/>
-        </w:rPr>
-        <w:t>.</w:t>
-      </w:r>
-    </w:p>
-    <w:p>
-      <w:pPr>
-        <w:pStyle w:val="SPIEbodytext"/>
-        <w:rPr>
-          <w:rStyle w:val="Fontstyle01"/>
-          <w:rFonts w:ascii="CMU Serif Roman" w:hAnsi="CMU Serif Roman" w:cs="CMU Serif Roman"/>
-          <w:lang w:val="pt-PT"/>
-        </w:rPr>
-      </w:pPr>
-      <w:r>
-        <w:rPr>
-          <w:rStyle w:val="Fontstyle01"/>
-          <w:rFonts w:cs="CMU Serif Roman" w:ascii="CMU Serif Roman" w:hAnsi="CMU Serif Roman"/>
-          <w:u w:val="single"/>
-          <w:lang w:val="pt-PT"/>
-        </w:rPr>
-        <w:t>KNN:</w:t>
-      </w:r>
-      <w:r>
-        <w:rPr>
-          <w:rStyle w:val="Fontstyle01"/>
-          <w:rFonts w:cs="CMU Serif Roman" w:ascii="CMU Serif Roman" w:hAnsi="CMU Serif Roman"/>
-          <w:lang w:val="pt-PT"/>
-        </w:rPr>
-        <w:t xml:space="preserve"> Variou-se o valor de </w:t>
-      </w:r>
-      <w:r>
-        <w:rPr>
-          <w:rStyle w:val="Fontstyle01"/>
-          <w:rFonts w:cs="CMU Serif Roman" w:ascii="CMU Serif Roman" w:hAnsi="CMU Serif Roman"/>
-          <w:i/>
-          <w:lang w:val="pt-PT"/>
-        </w:rPr>
-        <w:t>k-vizinhos</w:t>
-      </w:r>
-      <w:r>
-        <w:rPr>
-          <w:rStyle w:val="Fontstyle01"/>
-          <w:rFonts w:cs="CMU Serif Roman" w:ascii="CMU Serif Roman" w:hAnsi="CMU Serif Roman"/>
-          <w:lang w:val="pt-PT"/>
-        </w:rPr>
-        <w:t xml:space="preserve"> entre 1 e 67, com incrementos de 6 para evitar números pares que poderiam levar a empates durante a classificação.</w:t>
-      </w:r>
-    </w:p>
-    <w:p>
-      <w:pPr>
-        <w:pStyle w:val="SPIEbodytext"/>
-        <w:rPr>
-          <w:rStyle w:val="Fontstyle01"/>
-          <w:rFonts w:ascii="CMU Serif Roman" w:hAnsi="CMU Serif Roman" w:cs="CMU Serif Roman"/>
-          <w:lang w:val="pt-PT"/>
-        </w:rPr>
-      </w:pPr>
-      <w:r>
-        <w:rPr>
-          <w:rStyle w:val="Fontstyle01"/>
-          <w:rFonts w:cs="CMU Serif Roman" w:ascii="CMU Serif Roman" w:hAnsi="CMU Serif Roman"/>
-          <w:u w:val="single"/>
-          <w:lang w:val="pt-PT"/>
-        </w:rPr>
-        <w:t>Decision Trees:</w:t>
-      </w:r>
-      <w:r>
-        <w:rPr>
-          <w:rStyle w:val="Fontstyle01"/>
-          <w:rFonts w:cs="CMU Serif Roman" w:ascii="CMU Serif Roman" w:hAnsi="CMU Serif Roman"/>
-          <w:lang w:val="pt-PT"/>
-        </w:rPr>
-        <w:t xml:space="preserve"> Utilizou-se o algoritmo </w:t>
-      </w:r>
-      <w:r>
-        <w:rPr>
-          <w:rStyle w:val="Fontstyle01"/>
-          <w:rFonts w:cs="CMU Serif Roman" w:ascii="CMU Serif Roman" w:hAnsi="CMU Serif Roman"/>
-          <w:i/>
-          <w:lang w:val="pt-PT"/>
-        </w:rPr>
-        <w:t>CART</w:t>
-      </w:r>
-      <w:r>
-        <w:rPr>
-          <w:rStyle w:val="Fontstyle01"/>
-          <w:rFonts w:cs="CMU Serif Roman" w:ascii="CMU Serif Roman" w:hAnsi="CMU Serif Roman"/>
-          <w:lang w:val="pt-PT"/>
-        </w:rPr>
-        <w:t xml:space="preserve"> e variou-se o parâmetro </w:t>
-      </w:r>
-      <w:r>
-        <w:rPr>
-          <w:rStyle w:val="Fontstyle01"/>
-          <w:rFonts w:cs="CMU Serif Roman" w:ascii="CMU Serif Roman" w:hAnsi="CMU Serif Roman"/>
-          <w:i/>
-          <w:lang w:val="pt-PT"/>
-        </w:rPr>
-        <w:t>min_samples_split</w:t>
-      </w:r>
-      <w:r>
-        <w:rPr>
-          <w:rStyle w:val="Fontstyle01"/>
-          <w:rFonts w:cs="CMU Serif Roman" w:ascii="CMU Serif Roman" w:hAnsi="CMU Serif Roman"/>
-          <w:lang w:val="pt-PT"/>
-        </w:rPr>
-        <w:t xml:space="preserve"> entre 5 e 1000</w:t>
-      </w:r>
-      <w:r>
-        <w:rPr>
-          <w:rStyle w:val="Fontstyle01"/>
-          <w:rFonts w:cs="CMU Serif Roman" w:ascii="CMU Serif Roman" w:hAnsi="CMU Serif Roman"/>
-          <w:i/>
-          <w:lang w:val="pt-PT"/>
-        </w:rPr>
-        <w:t xml:space="preserve">, </w:t>
-      </w:r>
-      <w:r>
-        <w:rPr>
-          <w:rStyle w:val="Fontstyle01"/>
-          <w:rFonts w:cs="CMU Serif Roman" w:ascii="CMU Serif Roman" w:hAnsi="CMU Serif Roman"/>
-          <w:lang w:val="pt-PT"/>
-        </w:rPr>
-        <w:t>que corresponde ao número mínimo de instâncias para dividir um nó da árvore.</w:t>
-      </w:r>
-    </w:p>
-    <w:p>
-      <w:pPr>
-        <w:pStyle w:val="SPIEbodytext"/>
-        <w:rPr>
-          <w:rStyle w:val="Fontstyle01"/>
-          <w:rFonts w:ascii="CMU Serif Roman" w:hAnsi="CMU Serif Roman" w:cs="CMU Serif Roman"/>
-          <w:u w:val="single"/>
-          <w:lang w:val="pt-PT"/>
-        </w:rPr>
-      </w:pPr>
-      <w:r>
-        <w:rPr>
-          <w:rStyle w:val="Fontstyle01"/>
-          <w:rFonts w:cs="CMU Serif Roman" w:ascii="CMU Serif Roman" w:hAnsi="CMU Serif Roman"/>
-          <w:u w:val="single"/>
-          <w:lang w:val="pt-PT"/>
-        </w:rPr>
-        <w:t>Random Forests:</w:t>
-      </w:r>
-      <w:r>
-        <w:rPr>
-          <w:rStyle w:val="Fontstyle01"/>
-          <w:rFonts w:cs="CMU Serif Roman" w:ascii="CMU Serif Roman" w:hAnsi="CMU Serif Roman"/>
-          <w:lang w:val="pt-PT"/>
-        </w:rPr>
-        <w:t xml:space="preserve"> Tal como na </w:t>
-      </w:r>
-      <w:r>
-        <w:rPr>
-          <w:rStyle w:val="Fontstyle01"/>
-          <w:rFonts w:cs="CMU Serif Roman" w:ascii="CMU Serif Roman" w:hAnsi="CMU Serif Roman"/>
-          <w:i/>
-          <w:lang w:val="pt-PT"/>
-        </w:rPr>
-        <w:t>Decision Tree</w:t>
-      </w:r>
-      <w:r>
-        <w:rPr>
-          <w:rStyle w:val="Fontstyle01"/>
-          <w:rFonts w:cs="CMU Serif Roman" w:ascii="CMU Serif Roman" w:hAnsi="CMU Serif Roman"/>
-          <w:lang w:val="pt-PT"/>
-        </w:rPr>
-        <w:t xml:space="preserve">, variou-se o </w:t>
-      </w:r>
-      <w:r>
-        <w:rPr>
-          <w:rStyle w:val="Fontstyle01"/>
-          <w:rFonts w:cs="CMU Serif Roman" w:ascii="CMU Serif Roman" w:hAnsi="CMU Serif Roman"/>
-          <w:i/>
-          <w:lang w:val="pt-PT"/>
-        </w:rPr>
-        <w:t xml:space="preserve">min_samples_split </w:t>
-      </w:r>
-      <w:r>
-        <w:rPr>
-          <w:rStyle w:val="Fontstyle01"/>
-          <w:rFonts w:cs="CMU Serif Roman" w:ascii="CMU Serif Roman" w:hAnsi="CMU Serif Roman"/>
-          <w:lang w:val="pt-PT"/>
-        </w:rPr>
-        <w:t xml:space="preserve">entre os mesmos valores e ainda o parâmetro </w:t>
-      </w:r>
-      <w:r>
-        <w:rPr>
-          <w:rStyle w:val="Fontstyle01"/>
-          <w:rFonts w:cs="CMU Serif Roman" w:ascii="CMU Serif Roman" w:hAnsi="CMU Serif Roman"/>
-          <w:i/>
-          <w:lang w:val="pt-PT"/>
-        </w:rPr>
-        <w:t>n_estimators</w:t>
-      </w:r>
-      <w:r>
-        <w:rPr>
-          <w:rStyle w:val="Fontstyle01"/>
-          <w:rFonts w:cs="CMU Serif Roman" w:ascii="CMU Serif Roman" w:hAnsi="CMU Serif Roman"/>
-          <w:lang w:val="pt-PT"/>
-        </w:rPr>
-        <w:t xml:space="preserve"> entre 10 e 1000, que corresponde ao número de árvores a considerar pelo algoritmo.</w:t>
-      </w:r>
-    </w:p>
-    <w:p>
-      <w:pPr>
-        <w:pStyle w:val="Heading2"/>
-        <w:numPr>
-          <w:ilvl w:val="3"/>
-          <w:numId w:val="3"/>
-        </w:numPr>
-        <w:rPr>
-          <w:rFonts w:ascii="CMU Serif Roman" w:hAnsi="CMU Serif Roman" w:cs="CMU Serif Roman"/>
-        </w:rPr>
-      </w:pPr>
-      <w:r>
-        <w:rPr>
-          <w:rFonts w:cs="CMU Serif Roman" w:ascii="CMU Serif Roman" w:hAnsi="CMU Serif Roman"/>
-        </w:rPr>
-        <w:t>Results</w:t>
-      </w:r>
-    </w:p>
-    <w:p>
-      <w:pPr>
-        <w:pStyle w:val="SPIEbodytext"/>
-        <w:rPr>
-          <w:rStyle w:val="Fontstyle01"/>
-          <w:rFonts w:ascii="CMU Serif Roman" w:hAnsi="CMU Serif Roman" w:cs="CMU Serif Roman"/>
-          <w:lang w:val="pt-PT"/>
-        </w:rPr>
-      </w:pPr>
-      <w:r>
-        <w:rPr>
-          <w:rStyle w:val="Fontstyle01"/>
-          <w:rFonts w:cs="CMU Serif Roman" w:ascii="CMU Serif Roman" w:hAnsi="CMU Serif Roman"/>
-          <w:u w:val="single"/>
-          <w:lang w:val="pt-BR"/>
-        </w:rPr>
-        <w:t>Naïve Bayes:</w:t>
-      </w:r>
-      <w:r>
-        <w:rPr>
-          <w:rStyle w:val="Fontstyle01"/>
-          <w:rFonts w:cs="CMU Serif Roman" w:ascii="CMU Serif Roman" w:hAnsi="CMU Serif Roman"/>
-          <w:lang w:val="pt-BR"/>
-        </w:rPr>
-        <w:t xml:space="preserve"> Comparou-se os resultados obtidos usando várias técnicas de pré-processamento</w:t>
-      </w:r>
-      <w:r>
-        <w:rPr>
-          <w:rStyle w:val="Fontstyle01"/>
-          <w:rFonts w:cs="CMU Serif Roman" w:ascii="CMU Serif Roman" w:hAnsi="CMU Serif Roman"/>
-          <w:lang w:val="pt-PT"/>
-        </w:rPr>
-        <w:t xml:space="preserve">. Definiu-se uma </w:t>
-      </w:r>
-      <w:r>
-        <w:rPr>
-          <w:rStyle w:val="Fontstyle01"/>
-          <w:rFonts w:cs="CMU Serif Roman" w:ascii="CMU Serif Roman" w:hAnsi="CMU Serif Roman"/>
-          <w:i/>
-          <w:lang w:val="pt-PT"/>
-        </w:rPr>
-        <w:t>baseline</w:t>
-      </w:r>
-      <w:r>
-        <w:rPr>
-          <w:rStyle w:val="Fontstyle01"/>
-          <w:rFonts w:cs="CMU Serif Roman" w:ascii="CMU Serif Roman" w:hAnsi="CMU Serif Roman"/>
-          <w:lang w:val="pt-PT"/>
-        </w:rPr>
-        <w:t xml:space="preserve"> usando a técnica de tratamento a </w:t>
-      </w:r>
-      <w:r>
-        <w:rPr>
-          <w:rStyle w:val="Fontstyle01"/>
-          <w:rFonts w:cs="CMU Serif Roman" w:ascii="CMU Serif Roman" w:hAnsi="CMU Serif Roman"/>
-          <w:i/>
-          <w:lang w:val="pt-PT"/>
-        </w:rPr>
-        <w:t>missing values</w:t>
-      </w:r>
-      <w:r>
-        <w:rPr>
-          <w:rStyle w:val="Fontstyle01"/>
-          <w:rFonts w:cs="CMU Serif Roman" w:ascii="CMU Serif Roman" w:hAnsi="CMU Serif Roman"/>
-          <w:lang w:val="pt-PT"/>
-        </w:rPr>
-        <w:t xml:space="preserve"> que melhores resultados obteve para este classificador. A </w:t>
-      </w:r>
-      <w:r>
-        <w:rPr>
-          <w:rStyle w:val="Fontstyle01"/>
-          <w:rFonts w:cs="CMU Serif Roman" w:ascii="CMU Serif Roman" w:hAnsi="CMU Serif Roman"/>
-          <w:i/>
-          <w:lang w:val="pt-PT"/>
-        </w:rPr>
-        <w:t>baseline</w:t>
-      </w:r>
-      <w:r>
-        <w:rPr>
-          <w:rStyle w:val="Fontstyle01"/>
-          <w:rFonts w:cs="CMU Serif Roman" w:ascii="CMU Serif Roman" w:hAnsi="CMU Serif Roman"/>
-          <w:lang w:val="pt-PT"/>
-        </w:rPr>
-        <w:t xml:space="preserve"> obtida foi das melhores entre os classificadores, o que demonstra que o Naïve Bayes não é tão </w:t>
-      </w:r>
-      <w:r>
-        <w:rPr>
-          <w:rStyle w:val="Fontstyle01"/>
-          <w:rFonts w:cs="CMU Serif Roman" w:ascii="CMU Serif Roman" w:hAnsi="CMU Serif Roman"/>
-          <w:i/>
-          <w:lang w:val="pt-PT"/>
-        </w:rPr>
-        <w:t xml:space="preserve">biased </w:t>
-      </w:r>
-      <w:r>
-        <w:rPr>
-          <w:rStyle w:val="Fontstyle01"/>
-          <w:rFonts w:cs="CMU Serif Roman" w:ascii="CMU Serif Roman" w:hAnsi="CMU Serif Roman"/>
-          <w:lang w:val="pt-PT"/>
-        </w:rPr>
-        <w:t xml:space="preserve">quanto outros classificadores quando apresentado com dados </w:t>
-      </w:r>
-      <w:r>
-        <w:rPr>
-          <w:rStyle w:val="Fontstyle01"/>
-          <w:rFonts w:cs="CMU Serif Roman" w:ascii="CMU Serif Roman" w:hAnsi="CMU Serif Roman"/>
-          <w:i/>
-          <w:lang w:val="pt-PT"/>
-        </w:rPr>
-        <w:t>unbalanced.</w:t>
-      </w:r>
-      <w:r>
-        <w:rPr>
-          <w:rStyle w:val="Fontstyle01"/>
-          <w:rFonts w:cs="CMU Serif Roman" w:ascii="CMU Serif Roman" w:hAnsi="CMU Serif Roman"/>
-          <w:lang w:val="pt-PT"/>
-        </w:rPr>
-        <w:t xml:space="preserve"> Também apresentou melhorias expectáveis ao remover </w:t>
-      </w:r>
-      <w:r>
-        <w:rPr>
-          <w:rStyle w:val="Fontstyle01"/>
-          <w:rFonts w:cs="CMU Serif Roman" w:ascii="CMU Serif Roman" w:hAnsi="CMU Serif Roman"/>
-          <w:i/>
-          <w:lang w:val="pt-PT"/>
-        </w:rPr>
-        <w:t>features</w:t>
-      </w:r>
-      <w:r>
-        <w:rPr>
-          <w:rStyle w:val="Fontstyle01"/>
-          <w:rFonts w:cs="CMU Serif Roman" w:ascii="CMU Serif Roman" w:hAnsi="CMU Serif Roman"/>
-          <w:lang w:val="pt-PT"/>
-        </w:rPr>
-        <w:t xml:space="preserve"> correlacionadas, já que este assume a independência das suas variáveis.</w:t>
-      </w:r>
-    </w:p>
-    <w:p>
-      <w:pPr>
-        <w:pStyle w:val="Normal"/>
-        <w:rPr>
-          <w:rStyle w:val="Fontstyle01"/>
-          <w:rFonts w:ascii="CMU Serif Roman" w:hAnsi="CMU Serif Roman" w:cs="CMU Serif Roman"/>
-          <w:lang w:val="pt-PT"/>
-        </w:rPr>
-      </w:pPr>
-      <w:r>
-        <w:rPr>
-          <w:rStyle w:val="Fontstyle01"/>
-          <w:rFonts w:cs="CMU Serif Roman" w:ascii="CMU Serif Roman" w:hAnsi="CMU Serif Roman"/>
-          <w:u w:val="single"/>
-          <w:lang w:val="pt-PT"/>
-        </w:rPr>
-        <w:t>KNN:</w:t>
-      </w:r>
-      <w:r>
-        <w:rPr>
-          <w:rStyle w:val="Fontstyle01"/>
-          <w:rFonts w:cs="CMU Serif Roman" w:ascii="CMU Serif Roman" w:hAnsi="CMU Serif Roman"/>
-          <w:lang w:val="pt-PT"/>
-        </w:rPr>
-        <w:t xml:space="preserve"> Devido ao acentuado </w:t>
-      </w:r>
-      <w:r>
-        <w:rPr>
-          <w:rStyle w:val="Fontstyle01"/>
-          <w:rFonts w:cs="CMU Serif Roman" w:ascii="CMU Serif Roman" w:hAnsi="CMU Serif Roman"/>
-          <w:i/>
-          <w:lang w:val="pt-PT"/>
-        </w:rPr>
-        <w:t xml:space="preserve">unbalancement </w:t>
-      </w:r>
-      <w:r>
-        <w:rPr>
-          <w:rStyle w:val="Fontstyle01"/>
-          <w:rFonts w:cs="CMU Serif Roman" w:ascii="CMU Serif Roman" w:hAnsi="CMU Serif Roman"/>
-          <w:lang w:val="pt-PT"/>
-        </w:rPr>
-        <w:t xml:space="preserve">do </w:t>
-      </w:r>
-      <w:r>
-        <w:rPr>
-          <w:rStyle w:val="Fontstyle01"/>
-          <w:rFonts w:cs="CMU Serif Roman" w:ascii="CMU Serif Roman" w:hAnsi="CMU Serif Roman"/>
-          <w:i/>
-          <w:lang w:val="pt-PT"/>
-        </w:rPr>
-        <w:t>dataset</w:t>
-      </w:r>
-      <w:r>
-        <w:rPr>
-          <w:rStyle w:val="Fontstyle01"/>
-          <w:rFonts w:cs="CMU Serif Roman" w:ascii="CMU Serif Roman" w:hAnsi="CMU Serif Roman"/>
-          <w:lang w:val="pt-PT"/>
-        </w:rPr>
-        <w:t xml:space="preserve">, obtiveram-se resultados bastante negativos usando este algoritmo. Isto deve-se à grande densidade de instâncias pelo que existem por norma mais vizinhos da classe negativa. Como se pode concluir pelo gráfico os melhores resultados foram obtidos utilizando a técnica de balanceamento </w:t>
-      </w:r>
-      <w:r>
-        <w:rPr>
-          <w:rStyle w:val="Fontstyle01"/>
-          <w:rFonts w:cs="CMU Serif Roman" w:ascii="CMU Serif Roman" w:hAnsi="CMU Serif Roman"/>
-          <w:i/>
-          <w:lang w:val="pt-PT"/>
-        </w:rPr>
-        <w:t>SMOTE 50-50</w:t>
-      </w:r>
-      <w:r>
-        <w:rPr>
-          <w:rStyle w:val="Fontstyle01"/>
-          <w:rFonts w:cs="CMU Serif Roman" w:ascii="CMU Serif Roman" w:hAnsi="CMU Serif Roman"/>
-          <w:lang w:val="pt-PT"/>
-        </w:rPr>
-        <w:t xml:space="preserve">. É de salientar que para os dados não balanceados, o melhor resultado é obtido para </w:t>
-      </w:r>
-      <w:r>
-        <w:rPr>
-          <w:rStyle w:val="Fontstyle01"/>
-          <w:rFonts w:cs="CMU Serif Roman" w:ascii="CMU Serif Roman" w:hAnsi="CMU Serif Roman"/>
-          <w:i/>
-          <w:lang w:val="pt-PT"/>
-        </w:rPr>
-        <w:t>k=</w:t>
-      </w:r>
-      <w:r>
-        <w:rPr>
-          <w:rStyle w:val="Fontstyle01"/>
-          <w:rFonts w:cs="CMU Serif Roman" w:ascii="CMU Serif Roman" w:hAnsi="CMU Serif Roman"/>
-          <w:lang w:val="pt-PT"/>
-        </w:rPr>
-        <w:t xml:space="preserve">1, piorando sucessivamente com o aumento do valor de </w:t>
-      </w:r>
-      <w:r>
-        <w:rPr>
-          <w:rStyle w:val="Fontstyle01"/>
-          <w:rFonts w:cs="CMU Serif Roman" w:ascii="CMU Serif Roman" w:hAnsi="CMU Serif Roman"/>
-          <w:i/>
-          <w:lang w:val="pt-PT"/>
-        </w:rPr>
-        <w:t xml:space="preserve">k, </w:t>
-      </w:r>
-      <w:r>
-        <w:rPr>
-          <w:rStyle w:val="Fontstyle01"/>
-          <w:rFonts w:cs="CMU Serif Roman" w:ascii="CMU Serif Roman" w:hAnsi="CMU Serif Roman"/>
           <w:lang w:val="pt-PT"/>
         </w:rPr>
         <w:t>corroborando a hipótese acima referida.</w:t>
@@ -6090,7 +6406,7 @@
             <wp:extent cx="2033905" cy="1713865"/>
             <wp:effectExtent l="0" t="0" r="0" b="0"/>
             <wp:wrapSquare wrapText="largest"/>
-            <wp:docPr id="9" name="Picture 9" descr=""/>
+            <wp:docPr id="11" name="Picture 9" descr=""/>
             <wp:cNvGraphicFramePr>
               <a:graphicFrameLocks xmlns:a="http://schemas.openxmlformats.org/drawingml/2006/main" noChangeAspect="1"/>
             </wp:cNvGraphicFramePr>
@@ -6098,13 +6414,13 @@
               <a:graphicData uri="http://schemas.openxmlformats.org/drawingml/2006/picture">
                 <pic:pic xmlns:pic="http://schemas.openxmlformats.org/drawingml/2006/picture">
                   <pic:nvPicPr>
-                    <pic:cNvPr id="9" name="Picture 9" descr=""/>
+                    <pic:cNvPr id="11" name="Picture 9" descr=""/>
                     <pic:cNvPicPr>
                       <a:picLocks noChangeAspect="1" noChangeArrowheads="1"/>
                     </pic:cNvPicPr>
                   </pic:nvPicPr>
                   <pic:blipFill>
-                    <a:blip r:embed="rId8"/>
+                    <a:blip r:embed="rId10"/>
                     <a:srcRect l="-44" t="-49" r="-44" b="-49"/>
                     <a:stretch>
                       <a:fillRect/>
@@ -6340,7 +6656,7 @@
           <wp:inline distT="0" distB="0" distL="0" distR="0">
             <wp:extent cx="2509520" cy="1551940"/>
             <wp:effectExtent l="0" t="0" r="0" b="0"/>
-            <wp:docPr id="10" name="Picture 5" descr="/var/folders/l_/3x1hyx211pdgcbsrysf82mr40000gn/T/com.microsoft.Word/Content.MSO/B0E8A95D.tmp"/>
+            <wp:docPr id="12" name="Picture 5" descr="/var/folders/l_/3x1hyx211pdgcbsrysf82mr40000gn/T/com.microsoft.Word/Content.MSO/B0E8A95D.tmp"/>
             <wp:cNvGraphicFramePr>
               <a:graphicFrameLocks xmlns:a="http://schemas.openxmlformats.org/drawingml/2006/main" noChangeAspect="1"/>
             </wp:cNvGraphicFramePr>
@@ -6348,13 +6664,13 @@
               <a:graphicData uri="http://schemas.openxmlformats.org/drawingml/2006/picture">
                 <pic:pic xmlns:pic="http://schemas.openxmlformats.org/drawingml/2006/picture">
                   <pic:nvPicPr>
-                    <pic:cNvPr id="10" name="Picture 5" descr="/var/folders/l_/3x1hyx211pdgcbsrysf82mr40000gn/T/com.microsoft.Word/Content.MSO/B0E8A95D.tmp"/>
+                    <pic:cNvPr id="12" name="Picture 5" descr="/var/folders/l_/3x1hyx211pdgcbsrysf82mr40000gn/T/com.microsoft.Word/Content.MSO/B0E8A95D.tmp"/>
                     <pic:cNvPicPr>
                       <a:picLocks noChangeAspect="1" noChangeArrowheads="1"/>
                     </pic:cNvPicPr>
                   </pic:nvPicPr>
                   <pic:blipFill>
-                    <a:blip r:embed="rId9"/>
+                    <a:blip r:embed="rId11"/>
                     <a:stretch>
                       <a:fillRect/>
                     </a:stretch>
@@ -6380,7 +6696,7 @@
           <wp:inline distT="0" distB="0" distL="0" distR="0">
             <wp:extent cx="2501900" cy="1548130"/>
             <wp:effectExtent l="0" t="0" r="0" b="0"/>
-            <wp:docPr id="11" name="Picture 6" descr="/var/folders/l_/3x1hyx211pdgcbsrysf82mr40000gn/T/com.microsoft.Word/Content.MSO/CDE6A073.tmp"/>
+            <wp:docPr id="13" name="Picture 6" descr="/var/folders/l_/3x1hyx211pdgcbsrysf82mr40000gn/T/com.microsoft.Word/Content.MSO/CDE6A073.tmp"/>
             <wp:cNvGraphicFramePr>
               <a:graphicFrameLocks xmlns:a="http://schemas.openxmlformats.org/drawingml/2006/main" noChangeAspect="1"/>
             </wp:cNvGraphicFramePr>
@@ -6388,13 +6704,13 @@
               <a:graphicData uri="http://schemas.openxmlformats.org/drawingml/2006/picture">
                 <pic:pic xmlns:pic="http://schemas.openxmlformats.org/drawingml/2006/picture">
                   <pic:nvPicPr>
-                    <pic:cNvPr id="11" name="Picture 6" descr="/var/folders/l_/3x1hyx211pdgcbsrysf82mr40000gn/T/com.microsoft.Word/Content.MSO/CDE6A073.tmp"/>
+                    <pic:cNvPr id="13" name="Picture 6" descr="/var/folders/l_/3x1hyx211pdgcbsrysf82mr40000gn/T/com.microsoft.Word/Content.MSO/CDE6A073.tmp"/>
                     <pic:cNvPicPr>
                       <a:picLocks noChangeAspect="1" noChangeArrowheads="1"/>
                     </pic:cNvPicPr>
                   </pic:nvPicPr>
                   <pic:blipFill>
-                    <a:blip r:embed="rId10"/>
+                    <a:blip r:embed="rId12"/>
                     <a:stretch>
                       <a:fillRect/>
                     </a:stretch>
@@ -7069,7 +7385,7 @@
           <wp:inline distT="0" distB="0" distL="0" distR="0">
             <wp:extent cx="6172835" cy="3816985"/>
             <wp:effectExtent l="0" t="0" r="0" b="0"/>
-            <wp:docPr id="12" name="Picture 8" descr="/var/folders/l_/3x1hyx211pdgcbsrysf82mr40000gn/T/com.microsoft.Word/Content.MSO/625E736F.tmp"/>
+            <wp:docPr id="14" name="Picture 8" descr="/var/folders/l_/3x1hyx211pdgcbsrysf82mr40000gn/T/com.microsoft.Word/Content.MSO/625E736F.tmp"/>
             <wp:cNvGraphicFramePr>
               <a:graphicFrameLocks xmlns:a="http://schemas.openxmlformats.org/drawingml/2006/main" noChangeAspect="1"/>
             </wp:cNvGraphicFramePr>
@@ -7077,13 +7393,13 @@
               <a:graphicData uri="http://schemas.openxmlformats.org/drawingml/2006/picture">
                 <pic:pic xmlns:pic="http://schemas.openxmlformats.org/drawingml/2006/picture">
                   <pic:nvPicPr>
-                    <pic:cNvPr id="12" name="Picture 8" descr="/var/folders/l_/3x1hyx211pdgcbsrysf82mr40000gn/T/com.microsoft.Word/Content.MSO/625E736F.tmp"/>
+                    <pic:cNvPr id="14" name="Picture 8" descr="/var/folders/l_/3x1hyx211pdgcbsrysf82mr40000gn/T/com.microsoft.Word/Content.MSO/625E736F.tmp"/>
                     <pic:cNvPicPr>
                       <a:picLocks noChangeAspect="1" noChangeArrowheads="1"/>
                     </pic:cNvPicPr>
                   </pic:nvPicPr>
                   <pic:blipFill>
-                    <a:blip r:embed="rId11"/>
+                    <a:blip r:embed="rId13"/>
                     <a:stretch>
                       <a:fillRect/>
                     </a:stretch>
@@ -7255,8 +7571,8 @@
       </w:r>
     </w:p>
     <w:sectPr>
-      <w:headerReference w:type="default" r:id="rId12"/>
-      <w:footerReference w:type="default" r:id="rId13"/>
+      <w:headerReference w:type="default" r:id="rId14"/>
+      <w:footerReference w:type="default" r:id="rId15"/>
       <w:type w:val="nextPage"/>
       <w:pgSz w:w="11906" w:h="16838"/>
       <w:pgMar w:left="1094" w:right="1094" w:header="0" w:top="1440" w:footer="0" w:bottom="1348" w:gutter="0"/>

</xml_diff>

<commit_message>
Add association rules and clustering for aps
</commit_message>
<xml_diff>
--- a/proj/ProjectReport_G27.unsupervised.docx
+++ b/proj/ProjectReport_G27.unsupervised.docx
@@ -5028,18 +5028,17 @@
           <w:numId w:val="0"/>
         </w:numPr>
         <w:ind w:left="360" w:hanging="0"/>
-        <w:rPr/>
-      </w:pPr>
-      <w:r>
-        <w:rPr>
-          <w:rStyle w:val="Fontstyle01"/>
-          <w:rFonts w:cs="CMU Serif Roman" w:ascii="CMU Serif Roman" w:hAnsi="CMU Serif Roman"/>
+        <w:rPr>
+          <w:rStyle w:val="Fontstyle01"/>
+          <w:rFonts w:ascii="CMU Serif Roman" w:hAnsi="CMU Serif Roman" w:cs="CMU Serif Roman"/>
           <w:sz w:val="22"/>
           <w:szCs w:val="22"/>
           <w:u w:val="single"/>
           <w:lang w:val="pt-PT"/>
         </w:rPr>
-        <w:t>1.2 Clustering:</w:t>
+      </w:pPr>
+      <w:r>
+        <w:rPr/>
       </w:r>
     </w:p>
     <w:p>
@@ -5058,114 +5057,10 @@
           <w:rFonts w:cs="CMU Serif Roman" w:ascii="CMU Serif Roman" w:hAnsi="CMU Serif Roman"/>
           <w:sz w:val="22"/>
           <w:szCs w:val="22"/>
-          <w:u w:val="none"/>
-          <w:lang w:val="pt-PT"/>
-        </w:rPr>
-        <w:t xml:space="preserve">Utilizou-se o algoritmo K-Means e variou-se o número de </w:t>
-      </w:r>
-      <w:r>
-        <w:rPr>
-          <w:rStyle w:val="Fontstyle01"/>
-          <w:rFonts w:cs="CMU Serif Roman" w:ascii="CMU Serif Roman" w:hAnsi="CMU Serif Roman"/>
-          <w:i/>
-          <w:iCs/>
-          <w:sz w:val="22"/>
-          <w:szCs w:val="22"/>
-          <w:u w:val="none"/>
-          <w:lang w:val="pt-PT"/>
-        </w:rPr>
-        <w:t>clusters</w:t>
-      </w:r>
-      <w:r>
-        <w:rPr>
-          <w:rStyle w:val="Fontstyle01"/>
-          <w:rFonts w:cs="CMU Serif Roman" w:ascii="CMU Serif Roman" w:hAnsi="CMU Serif Roman"/>
-          <w:i w:val="false"/>
-          <w:iCs w:val="false"/>
-          <w:sz w:val="22"/>
-          <w:szCs w:val="22"/>
-          <w:u w:val="none"/>
-          <w:lang w:val="pt-PT"/>
-        </w:rPr>
-        <w:t xml:space="preserve"> entre 2 e 10. Avaliou-se os </w:t>
-      </w:r>
-      <w:r>
-        <w:rPr>
-          <w:rStyle w:val="Fontstyle01"/>
-          <w:rFonts w:cs="CMU Serif Roman" w:ascii="CMU Serif Roman" w:hAnsi="CMU Serif Roman"/>
-          <w:i/>
-          <w:iCs/>
-          <w:sz w:val="22"/>
-          <w:szCs w:val="22"/>
-          <w:u w:val="none"/>
-          <w:lang w:val="pt-PT"/>
-        </w:rPr>
-        <w:t>clusters</w:t>
-      </w:r>
-      <w:r>
-        <w:rPr>
-          <w:rStyle w:val="Fontstyle01"/>
-          <w:rFonts w:cs="CMU Serif Roman" w:ascii="CMU Serif Roman" w:hAnsi="CMU Serif Roman"/>
-          <w:i w:val="false"/>
-          <w:iCs w:val="false"/>
-          <w:sz w:val="22"/>
-          <w:szCs w:val="22"/>
-          <w:u w:val="none"/>
-          <w:lang w:val="pt-PT"/>
-        </w:rPr>
-        <w:t xml:space="preserve"> criados usando o índice de </w:t>
-      </w:r>
-      <w:r>
-        <w:rPr>
-          <w:rStyle w:val="Fontstyle01"/>
-          <w:rFonts w:cs="CMU Serif Roman" w:ascii="CMU Serif Roman" w:hAnsi="CMU Serif Roman"/>
-          <w:i/>
-          <w:iCs/>
-          <w:sz w:val="22"/>
-          <w:szCs w:val="22"/>
-          <w:u w:val="none"/>
-          <w:lang w:val="pt-PT"/>
-        </w:rPr>
-        <w:t xml:space="preserve">Davies-Bouldin </w:t>
-      </w:r>
-      <w:r>
-        <w:rPr>
-          <w:rStyle w:val="Fontstyle01"/>
-          <w:rFonts w:cs="CMU Serif Roman" w:ascii="CMU Serif Roman" w:hAnsi="CMU Serif Roman"/>
-          <w:i w:val="false"/>
-          <w:iCs w:val="false"/>
-          <w:sz w:val="22"/>
-          <w:szCs w:val="22"/>
-          <w:u w:val="none"/>
-          <w:lang w:val="pt-PT"/>
-        </w:rPr>
-        <w:t xml:space="preserve">e o </w:t>
-      </w:r>
-      <w:r>
-        <w:rPr>
-          <w:rStyle w:val="Fontstyle01"/>
-          <w:rFonts w:cs="CMU Serif Roman" w:ascii="CMU Serif Roman" w:hAnsi="CMU Serif Roman"/>
-          <w:i/>
-          <w:iCs/>
-          <w:sz w:val="22"/>
-          <w:szCs w:val="22"/>
-          <w:u w:val="none"/>
-          <w:lang w:val="pt-PT"/>
-        </w:rPr>
-        <w:t>Silhouette Coefficient</w:t>
-      </w:r>
-      <w:r>
-        <w:rPr>
-          <w:rStyle w:val="Fontstyle01"/>
-          <w:rFonts w:cs="CMU Serif Roman" w:ascii="CMU Serif Roman" w:hAnsi="CMU Serif Roman"/>
-          <w:i w:val="false"/>
-          <w:iCs w:val="false"/>
-          <w:sz w:val="22"/>
-          <w:szCs w:val="22"/>
-          <w:u w:val="none"/>
-          <w:lang w:val="pt-PT"/>
-        </w:rPr>
-        <w:t>.</w:t>
+          <w:u w:val="single"/>
+          <w:lang w:val="pt-PT"/>
+        </w:rPr>
+        <w:t>Regras criadas:</w:t>
       </w:r>
     </w:p>
     <w:p>
@@ -5176,10 +5071,993 @@
           <w:numId w:val="0"/>
         </w:numPr>
         <w:ind w:left="360" w:hanging="0"/>
-        <w:rPr>
-          <w:rStyle w:val="Fontstyle01"/>
-          <w:rFonts w:ascii="CMU Serif Roman" w:hAnsi="CMU Serif Roman" w:cs="CMU Serif Roman"/>
-          <w:i w:val="false"/>
+        <w:rPr/>
+      </w:pPr>
+      <w:r>
+        <w:rPr/>
+      </w:r>
+    </w:p>
+    <w:tbl>
+      <w:tblPr>
+        <w:tblW w:w="9718" w:type="dxa"/>
+        <w:jc w:val="left"/>
+        <w:tblInd w:w="0" w:type="dxa"/>
+        <w:tblBorders>
+          <w:top w:val="double" w:sz="2" w:space="0" w:color="808080"/>
+          <w:left w:val="double" w:sz="2" w:space="0" w:color="808080"/>
+          <w:bottom w:val="double" w:sz="2" w:space="0" w:color="808080"/>
+          <w:right w:val="double" w:sz="2" w:space="0" w:color="808080"/>
+          <w:insideH w:val="double" w:sz="2" w:space="0" w:color="808080"/>
+          <w:insideV w:val="double" w:sz="2" w:space="0" w:color="808080"/>
+        </w:tblBorders>
+        <w:tblCellMar>
+          <w:top w:w="28" w:type="dxa"/>
+          <w:left w:w="20" w:type="dxa"/>
+          <w:bottom w:w="28" w:type="dxa"/>
+          <w:right w:w="28" w:type="dxa"/>
+        </w:tblCellMar>
+      </w:tblPr>
+      <w:tblGrid>
+        <w:gridCol w:w="481"/>
+        <w:gridCol w:w="3590"/>
+        <w:gridCol w:w="3590"/>
+        <w:gridCol w:w="1006"/>
+        <w:gridCol w:w="1051"/>
+      </w:tblGrid>
+      <w:tr>
+        <w:trPr/>
+        <w:tc>
+          <w:tcPr>
+            <w:tcW w:w="481" w:type="dxa"/>
+            <w:tcBorders>
+              <w:top w:val="double" w:sz="2" w:space="0" w:color="808080"/>
+              <w:left w:val="double" w:sz="2" w:space="0" w:color="808080"/>
+              <w:bottom w:val="double" w:sz="2" w:space="0" w:color="808080"/>
+              <w:right w:val="double" w:sz="2" w:space="0" w:color="808080"/>
+              <w:insideH w:val="double" w:sz="2" w:space="0" w:color="808080"/>
+              <w:insideV w:val="double" w:sz="2" w:space="0" w:color="808080"/>
+            </w:tcBorders>
+            <w:shd w:fill="auto" w:val="clear"/>
+            <w:vAlign w:val="center"/>
+          </w:tcPr>
+          <w:p>
+            <w:pPr>
+              <w:pStyle w:val="TableHeading"/>
+              <w:rPr/>
+            </w:pPr>
+            <w:r>
+              <w:rPr/>
+              <w:t>246</w:t>
+            </w:r>
+          </w:p>
+        </w:tc>
+        <w:tc>
+          <w:tcPr>
+            <w:tcW w:w="3590" w:type="dxa"/>
+            <w:tcBorders>
+              <w:top w:val="double" w:sz="2" w:space="0" w:color="808080"/>
+              <w:left w:val="double" w:sz="2" w:space="0" w:color="808080"/>
+              <w:bottom w:val="double" w:sz="2" w:space="0" w:color="808080"/>
+              <w:right w:val="double" w:sz="2" w:space="0" w:color="808080"/>
+              <w:insideH w:val="double" w:sz="2" w:space="0" w:color="808080"/>
+              <w:insideV w:val="double" w:sz="2" w:space="0" w:color="808080"/>
+            </w:tcBorders>
+            <w:shd w:fill="auto" w:val="clear"/>
+            <w:vAlign w:val="center"/>
+          </w:tcPr>
+          <w:p>
+            <w:pPr>
+              <w:pStyle w:val="TableContents"/>
+              <w:rPr/>
+            </w:pPr>
+            <w:r>
+              <w:rPr/>
+              <w:t>(cq_000:[33129954.0, 118355788.0], bu_000:[331...</w:t>
+            </w:r>
+          </w:p>
+        </w:tc>
+        <w:tc>
+          <w:tcPr>
+            <w:tcW w:w="3590" w:type="dxa"/>
+            <w:tcBorders>
+              <w:top w:val="double" w:sz="2" w:space="0" w:color="808080"/>
+              <w:left w:val="double" w:sz="2" w:space="0" w:color="808080"/>
+              <w:bottom w:val="double" w:sz="2" w:space="0" w:color="808080"/>
+              <w:right w:val="double" w:sz="2" w:space="0" w:color="808080"/>
+              <w:insideH w:val="double" w:sz="2" w:space="0" w:color="808080"/>
+              <w:insideV w:val="double" w:sz="2" w:space="0" w:color="808080"/>
+            </w:tcBorders>
+            <w:shd w:fill="auto" w:val="clear"/>
+            <w:vAlign w:val="center"/>
+          </w:tcPr>
+          <w:p>
+            <w:pPr>
+              <w:pStyle w:val="TableContents"/>
+              <w:rPr/>
+            </w:pPr>
+            <w:r>
+              <w:rPr/>
+              <w:t>(bv_000:[33129954.0, 118355788.0])</w:t>
+            </w:r>
+          </w:p>
+        </w:tc>
+        <w:tc>
+          <w:tcPr>
+            <w:tcW w:w="1006" w:type="dxa"/>
+            <w:tcBorders>
+              <w:top w:val="double" w:sz="2" w:space="0" w:color="808080"/>
+              <w:left w:val="double" w:sz="2" w:space="0" w:color="808080"/>
+              <w:bottom w:val="double" w:sz="2" w:space="0" w:color="808080"/>
+              <w:right w:val="double" w:sz="2" w:space="0" w:color="808080"/>
+              <w:insideH w:val="double" w:sz="2" w:space="0" w:color="808080"/>
+              <w:insideV w:val="double" w:sz="2" w:space="0" w:color="808080"/>
+            </w:tcBorders>
+            <w:shd w:fill="auto" w:val="clear"/>
+            <w:vAlign w:val="center"/>
+          </w:tcPr>
+          <w:p>
+            <w:pPr>
+              <w:pStyle w:val="TableContents"/>
+              <w:rPr/>
+            </w:pPr>
+            <w:r>
+              <w:rPr/>
+              <w:t>0.199735</w:t>
+            </w:r>
+          </w:p>
+        </w:tc>
+        <w:tc>
+          <w:tcPr>
+            <w:tcW w:w="1051" w:type="dxa"/>
+            <w:tcBorders>
+              <w:top w:val="double" w:sz="2" w:space="0" w:color="808080"/>
+              <w:left w:val="double" w:sz="2" w:space="0" w:color="808080"/>
+              <w:bottom w:val="double" w:sz="2" w:space="0" w:color="808080"/>
+              <w:right w:val="double" w:sz="2" w:space="0" w:color="808080"/>
+              <w:insideH w:val="double" w:sz="2" w:space="0" w:color="808080"/>
+              <w:insideV w:val="double" w:sz="2" w:space="0" w:color="808080"/>
+            </w:tcBorders>
+            <w:shd w:fill="auto" w:val="clear"/>
+            <w:vAlign w:val="center"/>
+          </w:tcPr>
+          <w:p>
+            <w:pPr>
+              <w:pStyle w:val="TableContents"/>
+              <w:rPr/>
+            </w:pPr>
+            <w:r>
+              <w:rPr/>
+              <w:t>5.006623</w:t>
+            </w:r>
+          </w:p>
+        </w:tc>
+      </w:tr>
+      <w:tr>
+        <w:trPr/>
+        <w:tc>
+          <w:tcPr>
+            <w:tcW w:w="481" w:type="dxa"/>
+            <w:tcBorders>
+              <w:left w:val="double" w:sz="2" w:space="0" w:color="808080"/>
+              <w:bottom w:val="double" w:sz="2" w:space="0" w:color="808080"/>
+              <w:right w:val="double" w:sz="2" w:space="0" w:color="808080"/>
+              <w:insideH w:val="double" w:sz="2" w:space="0" w:color="808080"/>
+              <w:insideV w:val="double" w:sz="2" w:space="0" w:color="808080"/>
+            </w:tcBorders>
+            <w:shd w:fill="auto" w:val="clear"/>
+            <w:vAlign w:val="center"/>
+          </w:tcPr>
+          <w:p>
+            <w:pPr>
+              <w:pStyle w:val="TableHeading"/>
+              <w:rPr/>
+            </w:pPr>
+            <w:r>
+              <w:rPr/>
+              <w:t>327</w:t>
+            </w:r>
+          </w:p>
+        </w:tc>
+        <w:tc>
+          <w:tcPr>
+            <w:tcW w:w="3590" w:type="dxa"/>
+            <w:tcBorders>
+              <w:left w:val="double" w:sz="2" w:space="0" w:color="808080"/>
+              <w:bottom w:val="double" w:sz="2" w:space="0" w:color="808080"/>
+              <w:right w:val="double" w:sz="2" w:space="0" w:color="808080"/>
+              <w:insideH w:val="double" w:sz="2" w:space="0" w:color="808080"/>
+              <w:insideV w:val="double" w:sz="2" w:space="0" w:color="808080"/>
+            </w:tcBorders>
+            <w:shd w:fill="auto" w:val="clear"/>
+            <w:vAlign w:val="center"/>
+          </w:tcPr>
+          <w:p>
+            <w:pPr>
+              <w:pStyle w:val="TableContents"/>
+              <w:rPr/>
+            </w:pPr>
+            <w:r>
+              <w:rPr/>
+              <w:t>(bb_000:[11559884.0, 13406098.0])</w:t>
+            </w:r>
+          </w:p>
+        </w:tc>
+        <w:tc>
+          <w:tcPr>
+            <w:tcW w:w="3590" w:type="dxa"/>
+            <w:tcBorders>
+              <w:left w:val="double" w:sz="2" w:space="0" w:color="808080"/>
+              <w:bottom w:val="double" w:sz="2" w:space="0" w:color="808080"/>
+              <w:right w:val="double" w:sz="2" w:space="0" w:color="808080"/>
+              <w:insideH w:val="double" w:sz="2" w:space="0" w:color="808080"/>
+              <w:insideV w:val="double" w:sz="2" w:space="0" w:color="808080"/>
+            </w:tcBorders>
+            <w:shd w:fill="auto" w:val="clear"/>
+            <w:vAlign w:val="center"/>
+          </w:tcPr>
+          <w:p>
+            <w:pPr>
+              <w:pStyle w:val="TableContents"/>
+              <w:rPr/>
+            </w:pPr>
+            <w:r>
+              <w:rPr/>
+              <w:t>(cj_000:[990314.88, 25411779.84], bv_000:[1155...</w:t>
+            </w:r>
+          </w:p>
+        </w:tc>
+        <w:tc>
+          <w:tcPr>
+            <w:tcW w:w="1006" w:type="dxa"/>
+            <w:tcBorders>
+              <w:left w:val="double" w:sz="2" w:space="0" w:color="808080"/>
+              <w:bottom w:val="double" w:sz="2" w:space="0" w:color="808080"/>
+              <w:right w:val="double" w:sz="2" w:space="0" w:color="808080"/>
+              <w:insideH w:val="double" w:sz="2" w:space="0" w:color="808080"/>
+              <w:insideV w:val="double" w:sz="2" w:space="0" w:color="808080"/>
+            </w:tcBorders>
+            <w:shd w:fill="auto" w:val="clear"/>
+            <w:vAlign w:val="center"/>
+          </w:tcPr>
+          <w:p>
+            <w:pPr>
+              <w:pStyle w:val="TableContents"/>
+              <w:rPr/>
+            </w:pPr>
+            <w:r>
+              <w:rPr/>
+              <w:t>0.183862</w:t>
+            </w:r>
+          </w:p>
+        </w:tc>
+        <w:tc>
+          <w:tcPr>
+            <w:tcW w:w="1051" w:type="dxa"/>
+            <w:tcBorders>
+              <w:left w:val="double" w:sz="2" w:space="0" w:color="808080"/>
+              <w:bottom w:val="double" w:sz="2" w:space="0" w:color="808080"/>
+              <w:right w:val="double" w:sz="2" w:space="0" w:color="808080"/>
+              <w:insideH w:val="double" w:sz="2" w:space="0" w:color="808080"/>
+              <w:insideV w:val="double" w:sz="2" w:space="0" w:color="808080"/>
+            </w:tcBorders>
+            <w:shd w:fill="auto" w:val="clear"/>
+            <w:vAlign w:val="center"/>
+          </w:tcPr>
+          <w:p>
+            <w:pPr>
+              <w:pStyle w:val="TableContents"/>
+              <w:rPr/>
+            </w:pPr>
+            <w:r>
+              <w:rPr/>
+              <w:t>5.006623</w:t>
+            </w:r>
+          </w:p>
+        </w:tc>
+      </w:tr>
+      <w:tr>
+        <w:trPr/>
+        <w:tc>
+          <w:tcPr>
+            <w:tcW w:w="481" w:type="dxa"/>
+            <w:tcBorders>
+              <w:left w:val="double" w:sz="2" w:space="0" w:color="808080"/>
+              <w:bottom w:val="double" w:sz="2" w:space="0" w:color="808080"/>
+              <w:right w:val="double" w:sz="2" w:space="0" w:color="808080"/>
+              <w:insideH w:val="double" w:sz="2" w:space="0" w:color="808080"/>
+              <w:insideV w:val="double" w:sz="2" w:space="0" w:color="808080"/>
+            </w:tcBorders>
+            <w:shd w:fill="auto" w:val="clear"/>
+            <w:vAlign w:val="center"/>
+          </w:tcPr>
+          <w:p>
+            <w:pPr>
+              <w:pStyle w:val="TableHeading"/>
+              <w:rPr/>
+            </w:pPr>
+            <w:r>
+              <w:rPr/>
+              <w:t>340</w:t>
+            </w:r>
+          </w:p>
+        </w:tc>
+        <w:tc>
+          <w:tcPr>
+            <w:tcW w:w="3590" w:type="dxa"/>
+            <w:tcBorders>
+              <w:left w:val="double" w:sz="2" w:space="0" w:color="808080"/>
+              <w:bottom w:val="double" w:sz="2" w:space="0" w:color="808080"/>
+              <w:right w:val="double" w:sz="2" w:space="0" w:color="808080"/>
+              <w:insideH w:val="double" w:sz="2" w:space="0" w:color="808080"/>
+              <w:insideV w:val="double" w:sz="2" w:space="0" w:color="808080"/>
+            </w:tcBorders>
+            <w:shd w:fill="auto" w:val="clear"/>
+            <w:vAlign w:val="center"/>
+          </w:tcPr>
+          <w:p>
+            <w:pPr>
+              <w:pStyle w:val="TableContents"/>
+              <w:rPr/>
+            </w:pPr>
+            <w:r>
+              <w:rPr/>
+              <w:t>(bb_000:[13406098.0, 17958276.0])</w:t>
+            </w:r>
+          </w:p>
+        </w:tc>
+        <w:tc>
+          <w:tcPr>
+            <w:tcW w:w="3590" w:type="dxa"/>
+            <w:tcBorders>
+              <w:left w:val="double" w:sz="2" w:space="0" w:color="808080"/>
+              <w:bottom w:val="double" w:sz="2" w:space="0" w:color="808080"/>
+              <w:right w:val="double" w:sz="2" w:space="0" w:color="808080"/>
+              <w:insideH w:val="double" w:sz="2" w:space="0" w:color="808080"/>
+              <w:insideV w:val="double" w:sz="2" w:space="0" w:color="808080"/>
+            </w:tcBorders>
+            <w:shd w:fill="auto" w:val="clear"/>
+            <w:vAlign w:val="center"/>
+          </w:tcPr>
+          <w:p>
+            <w:pPr>
+              <w:pStyle w:val="TableContents"/>
+              <w:rPr/>
+            </w:pPr>
+            <w:r>
+              <w:rPr/>
+              <w:t>(cj_000:[990314.88, 25411779.84], bu_000:[1340...</w:t>
+            </w:r>
+          </w:p>
+        </w:tc>
+        <w:tc>
+          <w:tcPr>
+            <w:tcW w:w="1006" w:type="dxa"/>
+            <w:tcBorders>
+              <w:left w:val="double" w:sz="2" w:space="0" w:color="808080"/>
+              <w:bottom w:val="double" w:sz="2" w:space="0" w:color="808080"/>
+              <w:right w:val="double" w:sz="2" w:space="0" w:color="808080"/>
+              <w:insideH w:val="double" w:sz="2" w:space="0" w:color="808080"/>
+              <w:insideV w:val="double" w:sz="2" w:space="0" w:color="808080"/>
+            </w:tcBorders>
+            <w:shd w:fill="auto" w:val="clear"/>
+            <w:vAlign w:val="center"/>
+          </w:tcPr>
+          <w:p>
+            <w:pPr>
+              <w:pStyle w:val="TableContents"/>
+              <w:rPr/>
+            </w:pPr>
+            <w:r>
+              <w:rPr/>
+              <w:t>0.181217</w:t>
+            </w:r>
+          </w:p>
+        </w:tc>
+        <w:tc>
+          <w:tcPr>
+            <w:tcW w:w="1051" w:type="dxa"/>
+            <w:tcBorders>
+              <w:left w:val="double" w:sz="2" w:space="0" w:color="808080"/>
+              <w:bottom w:val="double" w:sz="2" w:space="0" w:color="808080"/>
+              <w:right w:val="double" w:sz="2" w:space="0" w:color="808080"/>
+              <w:insideH w:val="double" w:sz="2" w:space="0" w:color="808080"/>
+              <w:insideV w:val="double" w:sz="2" w:space="0" w:color="808080"/>
+            </w:tcBorders>
+            <w:shd w:fill="auto" w:val="clear"/>
+            <w:vAlign w:val="center"/>
+          </w:tcPr>
+          <w:p>
+            <w:pPr>
+              <w:pStyle w:val="TableContents"/>
+              <w:rPr/>
+            </w:pPr>
+            <w:r>
+              <w:rPr/>
+              <w:t>5.006623</w:t>
+            </w:r>
+          </w:p>
+        </w:tc>
+      </w:tr>
+      <w:tr>
+        <w:trPr/>
+        <w:tc>
+          <w:tcPr>
+            <w:tcW w:w="481" w:type="dxa"/>
+            <w:tcBorders>
+              <w:left w:val="double" w:sz="2" w:space="0" w:color="808080"/>
+              <w:bottom w:val="double" w:sz="2" w:space="0" w:color="808080"/>
+              <w:right w:val="double" w:sz="2" w:space="0" w:color="808080"/>
+              <w:insideH w:val="double" w:sz="2" w:space="0" w:color="808080"/>
+              <w:insideV w:val="double" w:sz="2" w:space="0" w:color="808080"/>
+            </w:tcBorders>
+            <w:shd w:fill="auto" w:val="clear"/>
+            <w:vAlign w:val="center"/>
+          </w:tcPr>
+          <w:p>
+            <w:pPr>
+              <w:pStyle w:val="TableHeading"/>
+              <w:rPr/>
+            </w:pPr>
+            <w:r>
+              <w:rPr/>
+              <w:t>339</w:t>
+            </w:r>
+          </w:p>
+        </w:tc>
+        <w:tc>
+          <w:tcPr>
+            <w:tcW w:w="3590" w:type="dxa"/>
+            <w:tcBorders>
+              <w:left w:val="double" w:sz="2" w:space="0" w:color="808080"/>
+              <w:bottom w:val="double" w:sz="2" w:space="0" w:color="808080"/>
+              <w:right w:val="double" w:sz="2" w:space="0" w:color="808080"/>
+              <w:insideH w:val="double" w:sz="2" w:space="0" w:color="808080"/>
+              <w:insideV w:val="double" w:sz="2" w:space="0" w:color="808080"/>
+            </w:tcBorders>
+            <w:shd w:fill="auto" w:val="clear"/>
+            <w:vAlign w:val="center"/>
+          </w:tcPr>
+          <w:p>
+            <w:pPr>
+              <w:pStyle w:val="TableContents"/>
+              <w:rPr/>
+            </w:pPr>
+            <w:r>
+              <w:rPr/>
+              <w:t>(bv_000:[13406098.0, 17958276.0])</w:t>
+            </w:r>
+          </w:p>
+        </w:tc>
+        <w:tc>
+          <w:tcPr>
+            <w:tcW w:w="3590" w:type="dxa"/>
+            <w:tcBorders>
+              <w:left w:val="double" w:sz="2" w:space="0" w:color="808080"/>
+              <w:bottom w:val="double" w:sz="2" w:space="0" w:color="808080"/>
+              <w:right w:val="double" w:sz="2" w:space="0" w:color="808080"/>
+              <w:insideH w:val="double" w:sz="2" w:space="0" w:color="808080"/>
+              <w:insideV w:val="double" w:sz="2" w:space="0" w:color="808080"/>
+            </w:tcBorders>
+            <w:shd w:fill="auto" w:val="clear"/>
+            <w:vAlign w:val="center"/>
+          </w:tcPr>
+          <w:p>
+            <w:pPr>
+              <w:pStyle w:val="TableContents"/>
+              <w:rPr/>
+            </w:pPr>
+            <w:r>
+              <w:rPr/>
+              <w:t>(cj_000:[990314.88, 25411779.84], bu_000:[1340...</w:t>
+            </w:r>
+          </w:p>
+        </w:tc>
+        <w:tc>
+          <w:tcPr>
+            <w:tcW w:w="1006" w:type="dxa"/>
+            <w:tcBorders>
+              <w:left w:val="double" w:sz="2" w:space="0" w:color="808080"/>
+              <w:bottom w:val="double" w:sz="2" w:space="0" w:color="808080"/>
+              <w:right w:val="double" w:sz="2" w:space="0" w:color="808080"/>
+              <w:insideH w:val="double" w:sz="2" w:space="0" w:color="808080"/>
+              <w:insideV w:val="double" w:sz="2" w:space="0" w:color="808080"/>
+            </w:tcBorders>
+            <w:shd w:fill="auto" w:val="clear"/>
+            <w:vAlign w:val="center"/>
+          </w:tcPr>
+          <w:p>
+            <w:pPr>
+              <w:pStyle w:val="TableContents"/>
+              <w:rPr/>
+            </w:pPr>
+            <w:r>
+              <w:rPr/>
+              <w:t>0.181217</w:t>
+            </w:r>
+          </w:p>
+        </w:tc>
+        <w:tc>
+          <w:tcPr>
+            <w:tcW w:w="1051" w:type="dxa"/>
+            <w:tcBorders>
+              <w:left w:val="double" w:sz="2" w:space="0" w:color="808080"/>
+              <w:bottom w:val="double" w:sz="2" w:space="0" w:color="808080"/>
+              <w:right w:val="double" w:sz="2" w:space="0" w:color="808080"/>
+              <w:insideH w:val="double" w:sz="2" w:space="0" w:color="808080"/>
+              <w:insideV w:val="double" w:sz="2" w:space="0" w:color="808080"/>
+            </w:tcBorders>
+            <w:shd w:fill="auto" w:val="clear"/>
+            <w:vAlign w:val="center"/>
+          </w:tcPr>
+          <w:p>
+            <w:pPr>
+              <w:pStyle w:val="TableContents"/>
+              <w:rPr/>
+            </w:pPr>
+            <w:r>
+              <w:rPr/>
+              <w:t>5.006623</w:t>
+            </w:r>
+          </w:p>
+        </w:tc>
+      </w:tr>
+      <w:tr>
+        <w:trPr/>
+        <w:tc>
+          <w:tcPr>
+            <w:tcW w:w="481" w:type="dxa"/>
+            <w:tcBorders>
+              <w:left w:val="double" w:sz="2" w:space="0" w:color="808080"/>
+              <w:bottom w:val="double" w:sz="2" w:space="0" w:color="808080"/>
+              <w:right w:val="double" w:sz="2" w:space="0" w:color="808080"/>
+              <w:insideH w:val="double" w:sz="2" w:space="0" w:color="808080"/>
+              <w:insideV w:val="double" w:sz="2" w:space="0" w:color="808080"/>
+            </w:tcBorders>
+            <w:shd w:fill="auto" w:val="clear"/>
+            <w:vAlign w:val="center"/>
+          </w:tcPr>
+          <w:p>
+            <w:pPr>
+              <w:pStyle w:val="TableHeading"/>
+              <w:rPr/>
+            </w:pPr>
+            <w:r>
+              <w:rPr/>
+              <w:t>338</w:t>
+            </w:r>
+          </w:p>
+        </w:tc>
+        <w:tc>
+          <w:tcPr>
+            <w:tcW w:w="3590" w:type="dxa"/>
+            <w:tcBorders>
+              <w:left w:val="double" w:sz="2" w:space="0" w:color="808080"/>
+              <w:bottom w:val="double" w:sz="2" w:space="0" w:color="808080"/>
+              <w:right w:val="double" w:sz="2" w:space="0" w:color="808080"/>
+              <w:insideH w:val="double" w:sz="2" w:space="0" w:color="808080"/>
+              <w:insideV w:val="double" w:sz="2" w:space="0" w:color="808080"/>
+            </w:tcBorders>
+            <w:shd w:fill="auto" w:val="clear"/>
+            <w:vAlign w:val="center"/>
+          </w:tcPr>
+          <w:p>
+            <w:pPr>
+              <w:pStyle w:val="TableContents"/>
+              <w:rPr/>
+            </w:pPr>
+            <w:r>
+              <w:rPr/>
+              <w:t>(bu_000:[13406098.0, 17958276.0])</w:t>
+            </w:r>
+          </w:p>
+        </w:tc>
+        <w:tc>
+          <w:tcPr>
+            <w:tcW w:w="3590" w:type="dxa"/>
+            <w:tcBorders>
+              <w:left w:val="double" w:sz="2" w:space="0" w:color="808080"/>
+              <w:bottom w:val="double" w:sz="2" w:space="0" w:color="808080"/>
+              <w:right w:val="double" w:sz="2" w:space="0" w:color="808080"/>
+              <w:insideH w:val="double" w:sz="2" w:space="0" w:color="808080"/>
+              <w:insideV w:val="double" w:sz="2" w:space="0" w:color="808080"/>
+            </w:tcBorders>
+            <w:shd w:fill="auto" w:val="clear"/>
+            <w:vAlign w:val="center"/>
+          </w:tcPr>
+          <w:p>
+            <w:pPr>
+              <w:pStyle w:val="TableContents"/>
+              <w:rPr/>
+            </w:pPr>
+            <w:r>
+              <w:rPr/>
+              <w:t>(cj_000:[990314.88, 25411779.84], bv_000:[1340...</w:t>
+            </w:r>
+          </w:p>
+        </w:tc>
+        <w:tc>
+          <w:tcPr>
+            <w:tcW w:w="1006" w:type="dxa"/>
+            <w:tcBorders>
+              <w:left w:val="double" w:sz="2" w:space="0" w:color="808080"/>
+              <w:bottom w:val="double" w:sz="2" w:space="0" w:color="808080"/>
+              <w:right w:val="double" w:sz="2" w:space="0" w:color="808080"/>
+              <w:insideH w:val="double" w:sz="2" w:space="0" w:color="808080"/>
+              <w:insideV w:val="double" w:sz="2" w:space="0" w:color="808080"/>
+            </w:tcBorders>
+            <w:shd w:fill="auto" w:val="clear"/>
+            <w:vAlign w:val="center"/>
+          </w:tcPr>
+          <w:p>
+            <w:pPr>
+              <w:pStyle w:val="TableContents"/>
+              <w:rPr/>
+            </w:pPr>
+            <w:r>
+              <w:rPr/>
+              <w:t>0.181217</w:t>
+            </w:r>
+          </w:p>
+        </w:tc>
+        <w:tc>
+          <w:tcPr>
+            <w:tcW w:w="1051" w:type="dxa"/>
+            <w:tcBorders>
+              <w:left w:val="double" w:sz="2" w:space="0" w:color="808080"/>
+              <w:bottom w:val="double" w:sz="2" w:space="0" w:color="808080"/>
+              <w:right w:val="double" w:sz="2" w:space="0" w:color="808080"/>
+              <w:insideH w:val="double" w:sz="2" w:space="0" w:color="808080"/>
+              <w:insideV w:val="double" w:sz="2" w:space="0" w:color="808080"/>
+            </w:tcBorders>
+            <w:shd w:fill="auto" w:val="clear"/>
+            <w:vAlign w:val="center"/>
+          </w:tcPr>
+          <w:p>
+            <w:pPr>
+              <w:pStyle w:val="TableContents"/>
+              <w:rPr/>
+            </w:pPr>
+            <w:r>
+              <w:rPr/>
+              <w:t>5.006623</w:t>
+            </w:r>
+          </w:p>
+        </w:tc>
+      </w:tr>
+      <w:tr>
+        <w:trPr/>
+        <w:tc>
+          <w:tcPr>
+            <w:tcW w:w="481" w:type="dxa"/>
+            <w:tcBorders>
+              <w:left w:val="double" w:sz="2" w:space="0" w:color="808080"/>
+              <w:bottom w:val="double" w:sz="2" w:space="0" w:color="808080"/>
+              <w:right w:val="double" w:sz="2" w:space="0" w:color="808080"/>
+              <w:insideH w:val="double" w:sz="2" w:space="0" w:color="808080"/>
+              <w:insideV w:val="double" w:sz="2" w:space="0" w:color="808080"/>
+            </w:tcBorders>
+            <w:shd w:fill="auto" w:val="clear"/>
+            <w:vAlign w:val="center"/>
+          </w:tcPr>
+          <w:p>
+            <w:pPr>
+              <w:pStyle w:val="TableHeading"/>
+              <w:rPr/>
+            </w:pPr>
+            <w:r>
+              <w:rPr/>
+              <w:t>337</w:t>
+            </w:r>
+          </w:p>
+        </w:tc>
+        <w:tc>
+          <w:tcPr>
+            <w:tcW w:w="3590" w:type="dxa"/>
+            <w:tcBorders>
+              <w:left w:val="double" w:sz="2" w:space="0" w:color="808080"/>
+              <w:bottom w:val="double" w:sz="2" w:space="0" w:color="808080"/>
+              <w:right w:val="double" w:sz="2" w:space="0" w:color="808080"/>
+              <w:insideH w:val="double" w:sz="2" w:space="0" w:color="808080"/>
+              <w:insideV w:val="double" w:sz="2" w:space="0" w:color="808080"/>
+            </w:tcBorders>
+            <w:shd w:fill="auto" w:val="clear"/>
+            <w:vAlign w:val="center"/>
+          </w:tcPr>
+          <w:p>
+            <w:pPr>
+              <w:pStyle w:val="TableContents"/>
+              <w:rPr/>
+            </w:pPr>
+            <w:r>
+              <w:rPr/>
+              <w:t>(cj_000:[990314.88, 25411779.84], bb_000:[1340...</w:t>
+            </w:r>
+          </w:p>
+        </w:tc>
+        <w:tc>
+          <w:tcPr>
+            <w:tcW w:w="3590" w:type="dxa"/>
+            <w:tcBorders>
+              <w:left w:val="double" w:sz="2" w:space="0" w:color="808080"/>
+              <w:bottom w:val="double" w:sz="2" w:space="0" w:color="808080"/>
+              <w:right w:val="double" w:sz="2" w:space="0" w:color="808080"/>
+              <w:insideH w:val="double" w:sz="2" w:space="0" w:color="808080"/>
+              <w:insideV w:val="double" w:sz="2" w:space="0" w:color="808080"/>
+            </w:tcBorders>
+            <w:shd w:fill="auto" w:val="clear"/>
+            <w:vAlign w:val="center"/>
+          </w:tcPr>
+          <w:p>
+            <w:pPr>
+              <w:pStyle w:val="TableContents"/>
+              <w:rPr/>
+            </w:pPr>
+            <w:r>
+              <w:rPr/>
+              <w:t>(bu_000:[13406098.0, 17958276.0], bv_000:[1340...</w:t>
+            </w:r>
+          </w:p>
+        </w:tc>
+        <w:tc>
+          <w:tcPr>
+            <w:tcW w:w="1006" w:type="dxa"/>
+            <w:tcBorders>
+              <w:left w:val="double" w:sz="2" w:space="0" w:color="808080"/>
+              <w:bottom w:val="double" w:sz="2" w:space="0" w:color="808080"/>
+              <w:right w:val="double" w:sz="2" w:space="0" w:color="808080"/>
+              <w:insideH w:val="double" w:sz="2" w:space="0" w:color="808080"/>
+              <w:insideV w:val="double" w:sz="2" w:space="0" w:color="808080"/>
+            </w:tcBorders>
+            <w:shd w:fill="auto" w:val="clear"/>
+            <w:vAlign w:val="center"/>
+          </w:tcPr>
+          <w:p>
+            <w:pPr>
+              <w:pStyle w:val="TableContents"/>
+              <w:rPr/>
+            </w:pPr>
+            <w:r>
+              <w:rPr/>
+              <w:t>0.181217</w:t>
+            </w:r>
+          </w:p>
+        </w:tc>
+        <w:tc>
+          <w:tcPr>
+            <w:tcW w:w="1051" w:type="dxa"/>
+            <w:tcBorders>
+              <w:left w:val="double" w:sz="2" w:space="0" w:color="808080"/>
+              <w:bottom w:val="double" w:sz="2" w:space="0" w:color="808080"/>
+              <w:right w:val="double" w:sz="2" w:space="0" w:color="808080"/>
+              <w:insideH w:val="double" w:sz="2" w:space="0" w:color="808080"/>
+              <w:insideV w:val="double" w:sz="2" w:space="0" w:color="808080"/>
+            </w:tcBorders>
+            <w:shd w:fill="auto" w:val="clear"/>
+            <w:vAlign w:val="center"/>
+          </w:tcPr>
+          <w:p>
+            <w:pPr>
+              <w:pStyle w:val="TableContents"/>
+              <w:rPr/>
+            </w:pPr>
+            <w:r>
+              <w:rPr/>
+              <w:t>5.006623</w:t>
+            </w:r>
+          </w:p>
+        </w:tc>
+      </w:tr>
+      <w:tr>
+        <w:trPr/>
+        <w:tc>
+          <w:tcPr>
+            <w:tcW w:w="481" w:type="dxa"/>
+            <w:tcBorders>
+              <w:left w:val="double" w:sz="2" w:space="0" w:color="808080"/>
+              <w:bottom w:val="double" w:sz="2" w:space="0" w:color="808080"/>
+              <w:right w:val="double" w:sz="2" w:space="0" w:color="808080"/>
+              <w:insideH w:val="double" w:sz="2" w:space="0" w:color="808080"/>
+              <w:insideV w:val="double" w:sz="2" w:space="0" w:color="808080"/>
+            </w:tcBorders>
+            <w:shd w:fill="auto" w:val="clear"/>
+            <w:vAlign w:val="center"/>
+          </w:tcPr>
+          <w:p>
+            <w:pPr>
+              <w:pStyle w:val="TableHeading"/>
+              <w:rPr/>
+            </w:pPr>
+            <w:r>
+              <w:rPr/>
+              <w:t>336</w:t>
+            </w:r>
+          </w:p>
+        </w:tc>
+        <w:tc>
+          <w:tcPr>
+            <w:tcW w:w="3590" w:type="dxa"/>
+            <w:tcBorders>
+              <w:left w:val="double" w:sz="2" w:space="0" w:color="808080"/>
+              <w:bottom w:val="double" w:sz="2" w:space="0" w:color="808080"/>
+              <w:right w:val="double" w:sz="2" w:space="0" w:color="808080"/>
+              <w:insideH w:val="double" w:sz="2" w:space="0" w:color="808080"/>
+              <w:insideV w:val="double" w:sz="2" w:space="0" w:color="808080"/>
+            </w:tcBorders>
+            <w:shd w:fill="auto" w:val="clear"/>
+            <w:vAlign w:val="center"/>
+          </w:tcPr>
+          <w:p>
+            <w:pPr>
+              <w:pStyle w:val="TableContents"/>
+              <w:rPr/>
+            </w:pPr>
+            <w:r>
+              <w:rPr/>
+              <w:t>(bv_000:[13406098.0, 17958276.0], bb_000:[1340...</w:t>
+            </w:r>
+          </w:p>
+        </w:tc>
+        <w:tc>
+          <w:tcPr>
+            <w:tcW w:w="3590" w:type="dxa"/>
+            <w:tcBorders>
+              <w:left w:val="double" w:sz="2" w:space="0" w:color="808080"/>
+              <w:bottom w:val="double" w:sz="2" w:space="0" w:color="808080"/>
+              <w:right w:val="double" w:sz="2" w:space="0" w:color="808080"/>
+              <w:insideH w:val="double" w:sz="2" w:space="0" w:color="808080"/>
+              <w:insideV w:val="double" w:sz="2" w:space="0" w:color="808080"/>
+            </w:tcBorders>
+            <w:shd w:fill="auto" w:val="clear"/>
+            <w:vAlign w:val="center"/>
+          </w:tcPr>
+          <w:p>
+            <w:pPr>
+              <w:pStyle w:val="TableContents"/>
+              <w:rPr/>
+            </w:pPr>
+            <w:r>
+              <w:rPr/>
+              <w:t>(cj_000:[990314.88, 25411779.84], bu_000:[1340...</w:t>
+            </w:r>
+          </w:p>
+        </w:tc>
+        <w:tc>
+          <w:tcPr>
+            <w:tcW w:w="1006" w:type="dxa"/>
+            <w:tcBorders>
+              <w:left w:val="double" w:sz="2" w:space="0" w:color="808080"/>
+              <w:bottom w:val="double" w:sz="2" w:space="0" w:color="808080"/>
+              <w:right w:val="double" w:sz="2" w:space="0" w:color="808080"/>
+              <w:insideH w:val="double" w:sz="2" w:space="0" w:color="808080"/>
+              <w:insideV w:val="double" w:sz="2" w:space="0" w:color="808080"/>
+            </w:tcBorders>
+            <w:shd w:fill="auto" w:val="clear"/>
+            <w:vAlign w:val="center"/>
+          </w:tcPr>
+          <w:p>
+            <w:pPr>
+              <w:pStyle w:val="TableContents"/>
+              <w:rPr/>
+            </w:pPr>
+            <w:r>
+              <w:rPr/>
+              <w:t>0.181217</w:t>
+            </w:r>
+          </w:p>
+        </w:tc>
+        <w:tc>
+          <w:tcPr>
+            <w:tcW w:w="1051" w:type="dxa"/>
+            <w:tcBorders>
+              <w:left w:val="double" w:sz="2" w:space="0" w:color="808080"/>
+              <w:bottom w:val="double" w:sz="2" w:space="0" w:color="808080"/>
+              <w:right w:val="double" w:sz="2" w:space="0" w:color="808080"/>
+              <w:insideH w:val="double" w:sz="2" w:space="0" w:color="808080"/>
+              <w:insideV w:val="double" w:sz="2" w:space="0" w:color="808080"/>
+            </w:tcBorders>
+            <w:shd w:fill="auto" w:val="clear"/>
+            <w:vAlign w:val="center"/>
+          </w:tcPr>
+          <w:p>
+            <w:pPr>
+              <w:pStyle w:val="TableContents"/>
+              <w:rPr/>
+            </w:pPr>
+            <w:r>
+              <w:rPr/>
+              <w:t>5.006623</w:t>
+            </w:r>
+          </w:p>
+        </w:tc>
+      </w:tr>
+    </w:tbl>
+    <w:p>
+      <w:pPr>
+        <w:pStyle w:val="Heading2"/>
+        <w:numPr>
+          <w:ilvl w:val="0"/>
+          <w:numId w:val="0"/>
+        </w:numPr>
+        <w:ind w:left="360" w:hanging="0"/>
+        <w:rPr/>
+      </w:pPr>
+      <w:r>
+        <w:rPr/>
+      </w:r>
+    </w:p>
+    <w:p>
+      <w:pPr>
+        <w:pStyle w:val="Heading2"/>
+        <w:numPr>
+          <w:ilvl w:val="0"/>
+          <w:numId w:val="0"/>
+        </w:numPr>
+        <w:ind w:left="360" w:hanging="0"/>
+        <w:rPr/>
+      </w:pPr>
+      <w:r>
+        <w:rPr>
+          <w:rStyle w:val="Fontstyle01"/>
+          <w:rFonts w:cs="CMU Serif Roman" w:ascii="CMU Serif Roman" w:hAnsi="CMU Serif Roman"/>
+          <w:sz w:val="22"/>
+          <w:szCs w:val="22"/>
+          <w:u w:val="single"/>
+          <w:lang w:val="pt-PT"/>
+        </w:rPr>
+        <w:t>1.2 Clustering:</w:t>
+      </w:r>
+    </w:p>
+    <w:p>
+      <w:pPr>
+        <w:pStyle w:val="Heading2"/>
+        <w:numPr>
+          <w:ilvl w:val="0"/>
+          <w:numId w:val="0"/>
+        </w:numPr>
+        <w:ind w:left="360" w:hanging="0"/>
+        <w:rPr/>
+      </w:pPr>
+      <w:r>
+        <w:rPr>
+          <w:rStyle w:val="Fontstyle01"/>
+          <w:rFonts w:cs="CMU Serif Roman" w:ascii="CMU Serif Roman" w:hAnsi="CMU Serif Roman"/>
+          <w:sz w:val="22"/>
+          <w:szCs w:val="22"/>
+          <w:u w:val="none"/>
+          <w:lang w:val="pt-PT"/>
+        </w:rPr>
+        <w:t xml:space="preserve">Utilizou-se o algoritmo K-Means e variou-se o número de </w:t>
+      </w:r>
+      <w:r>
+        <w:rPr>
+          <w:rStyle w:val="Fontstyle01"/>
+          <w:rFonts w:cs="CMU Serif Roman" w:ascii="CMU Serif Roman" w:hAnsi="CMU Serif Roman"/>
+          <w:i/>
+          <w:iCs/>
+          <w:sz w:val="22"/>
+          <w:szCs w:val="22"/>
+          <w:u w:val="none"/>
+          <w:lang w:val="pt-PT"/>
+        </w:rPr>
+        <w:t xml:space="preserve">clusters </w:t>
+      </w:r>
+      <w:r>
+        <w:rPr>
+          <w:rStyle w:val="Fontstyle01"/>
+          <w:rFonts w:cs="CMU Serif Roman" w:ascii="CMU Serif Roman" w:hAnsi="CMU Serif Roman"/>
+          <w:i/>
+          <w:iCs/>
+          <w:sz w:val="22"/>
+          <w:szCs w:val="22"/>
+          <w:u w:val="none"/>
+          <w:lang w:val="pt-PT"/>
+        </w:rPr>
+        <w:t>(k)</w:t>
+      </w:r>
+      <w:r>
+        <w:rPr>
+          <w:rStyle w:val="Fontstyle01"/>
+          <w:rFonts w:cs="CMU Serif Roman" w:ascii="CMU Serif Roman" w:hAnsi="CMU Serif Roman"/>
           <w:i w:val="false"/>
           <w:iCs w:val="false"/>
           <w:sz w:val="22"/>
@@ -5187,6 +6065,315 @@
           <w:u w:val="none"/>
           <w:lang w:val="pt-PT"/>
         </w:rPr>
+        <w:t xml:space="preserve"> entre 2 e 10. Avaliou-se os </w:t>
+      </w:r>
+      <w:r>
+        <w:rPr>
+          <w:rStyle w:val="Fontstyle01"/>
+          <w:rFonts w:cs="CMU Serif Roman" w:ascii="CMU Serif Roman" w:hAnsi="CMU Serif Roman"/>
+          <w:i/>
+          <w:iCs/>
+          <w:sz w:val="22"/>
+          <w:szCs w:val="22"/>
+          <w:u w:val="none"/>
+          <w:lang w:val="pt-PT"/>
+        </w:rPr>
+        <w:t>clusters</w:t>
+      </w:r>
+      <w:r>
+        <w:rPr>
+          <w:rStyle w:val="Fontstyle01"/>
+          <w:rFonts w:cs="CMU Serif Roman" w:ascii="CMU Serif Roman" w:hAnsi="CMU Serif Roman"/>
+          <w:i w:val="false"/>
+          <w:iCs w:val="false"/>
+          <w:sz w:val="22"/>
+          <w:szCs w:val="22"/>
+          <w:u w:val="none"/>
+          <w:lang w:val="pt-PT"/>
+        </w:rPr>
+        <w:t xml:space="preserve"> criados usando o índice de </w:t>
+      </w:r>
+      <w:r>
+        <w:rPr>
+          <w:rStyle w:val="Fontstyle01"/>
+          <w:rFonts w:cs="CMU Serif Roman" w:ascii="CMU Serif Roman" w:hAnsi="CMU Serif Roman"/>
+          <w:i/>
+          <w:iCs/>
+          <w:sz w:val="22"/>
+          <w:szCs w:val="22"/>
+          <w:u w:val="none"/>
+          <w:lang w:val="pt-PT"/>
+        </w:rPr>
+        <w:t xml:space="preserve">Davies-Bouldin </w:t>
+      </w:r>
+      <w:r>
+        <w:rPr>
+          <w:rStyle w:val="Fontstyle01"/>
+          <w:rFonts w:cs="CMU Serif Roman" w:ascii="CMU Serif Roman" w:hAnsi="CMU Serif Roman"/>
+          <w:i w:val="false"/>
+          <w:iCs w:val="false"/>
+          <w:sz w:val="22"/>
+          <w:szCs w:val="22"/>
+          <w:u w:val="none"/>
+          <w:lang w:val="pt-PT"/>
+        </w:rPr>
+        <w:t xml:space="preserve">e o </w:t>
+      </w:r>
+      <w:r>
+        <w:rPr>
+          <w:rStyle w:val="Fontstyle01"/>
+          <w:rFonts w:cs="CMU Serif Roman" w:ascii="CMU Serif Roman" w:hAnsi="CMU Serif Roman"/>
+          <w:i/>
+          <w:iCs/>
+          <w:sz w:val="22"/>
+          <w:szCs w:val="22"/>
+          <w:u w:val="none"/>
+          <w:lang w:val="pt-PT"/>
+        </w:rPr>
+        <w:t>Silhouette Coefficient</w:t>
+      </w:r>
+      <w:r>
+        <w:rPr>
+          <w:rStyle w:val="Fontstyle01"/>
+          <w:rFonts w:cs="CMU Serif Roman" w:ascii="CMU Serif Roman" w:hAnsi="CMU Serif Roman"/>
+          <w:i w:val="false"/>
+          <w:iCs w:val="false"/>
+          <w:sz w:val="22"/>
+          <w:szCs w:val="22"/>
+          <w:u w:val="none"/>
+          <w:lang w:val="pt-PT"/>
+        </w:rPr>
+        <w:t>.</w:t>
+      </w:r>
+    </w:p>
+    <w:p>
+      <w:pPr>
+        <w:pStyle w:val="Heading2"/>
+        <w:numPr>
+          <w:ilvl w:val="0"/>
+          <w:numId w:val="0"/>
+        </w:numPr>
+        <w:ind w:left="360" w:hanging="0"/>
+        <w:rPr/>
+      </w:pPr>
+      <w:r>
+        <w:rPr>
+          <w:rStyle w:val="Fontstyle01"/>
+          <w:rFonts w:cs="CMU Serif Roman" w:ascii="CMU Serif Roman" w:hAnsi="CMU Serif Roman"/>
+          <w:i w:val="false"/>
+          <w:iCs w:val="false"/>
+          <w:sz w:val="22"/>
+          <w:szCs w:val="22"/>
+          <w:u w:val="none"/>
+          <w:lang w:val="pt-PT"/>
+        </w:rPr>
+        <w:t xml:space="preserve">Como </w:t>
+      </w:r>
+      <w:r>
+        <w:rPr>
+          <w:rStyle w:val="Fontstyle01"/>
+          <w:rFonts w:cs="CMU Serif Roman" w:ascii="CMU Serif Roman" w:hAnsi="CMU Serif Roman"/>
+          <w:i w:val="false"/>
+          <w:iCs w:val="false"/>
+          <w:sz w:val="22"/>
+          <w:szCs w:val="22"/>
+          <w:u w:val="none"/>
+          <w:lang w:val="pt-PT"/>
+        </w:rPr>
+        <w:t xml:space="preserve">se </w:t>
+      </w:r>
+      <w:r>
+        <w:rPr>
+          <w:rStyle w:val="Fontstyle01"/>
+          <w:rFonts w:cs="CMU Serif Roman" w:ascii="CMU Serif Roman" w:hAnsi="CMU Serif Roman"/>
+          <w:i w:val="false"/>
+          <w:iCs w:val="false"/>
+          <w:sz w:val="22"/>
+          <w:szCs w:val="22"/>
+          <w:u w:val="none"/>
+          <w:lang w:val="pt-PT"/>
+        </w:rPr>
+        <w:t xml:space="preserve">pode ver a partir dos gráficos, </w:t>
+      </w:r>
+      <w:r>
+        <w:rPr>
+          <w:rStyle w:val="Fontstyle01"/>
+          <w:rFonts w:cs="CMU Serif Roman" w:ascii="CMU Serif Roman" w:hAnsi="CMU Serif Roman"/>
+          <w:i w:val="false"/>
+          <w:iCs w:val="false"/>
+          <w:sz w:val="22"/>
+          <w:szCs w:val="22"/>
+          <w:u w:val="none"/>
+          <w:lang w:val="pt-PT"/>
+        </w:rPr>
+        <w:t xml:space="preserve">para k=2 o Silhouette Score é máximo e o índice de Davies-Bouldin mínimo, o que indica que o melhor </w:t>
+      </w:r>
+      <w:r>
+        <w:rPr>
+          <w:rStyle w:val="Fontstyle01"/>
+          <w:rFonts w:cs="CMU Serif Roman" w:ascii="CMU Serif Roman" w:hAnsi="CMU Serif Roman"/>
+          <w:i/>
+          <w:iCs/>
+          <w:sz w:val="22"/>
+          <w:szCs w:val="22"/>
+          <w:u w:val="none"/>
+          <w:lang w:val="pt-PT"/>
+        </w:rPr>
+        <w:t xml:space="preserve">clustering </w:t>
+      </w:r>
+      <w:r>
+        <w:rPr>
+          <w:rStyle w:val="Fontstyle01"/>
+          <w:rFonts w:cs="CMU Serif Roman" w:ascii="CMU Serif Roman" w:hAnsi="CMU Serif Roman"/>
+          <w:i w:val="false"/>
+          <w:iCs w:val="false"/>
+          <w:sz w:val="22"/>
+          <w:szCs w:val="22"/>
+          <w:u w:val="none"/>
+          <w:lang w:val="pt-PT"/>
+        </w:rPr>
+        <w:t xml:space="preserve">é obtido para este número de </w:t>
+      </w:r>
+      <w:r>
+        <w:rPr>
+          <w:rStyle w:val="Fontstyle01"/>
+          <w:rFonts w:cs="CMU Serif Roman" w:ascii="CMU Serif Roman" w:hAnsi="CMU Serif Roman"/>
+          <w:i/>
+          <w:iCs/>
+          <w:sz w:val="22"/>
+          <w:szCs w:val="22"/>
+          <w:u w:val="none"/>
+          <w:lang w:val="pt-PT"/>
+        </w:rPr>
+        <w:t>clusters</w:t>
+      </w:r>
+      <w:r>
+        <w:rPr>
+          <w:rStyle w:val="Fontstyle01"/>
+          <w:rFonts w:cs="CMU Serif Roman" w:ascii="CMU Serif Roman" w:hAnsi="CMU Serif Roman"/>
+          <w:i w:val="false"/>
+          <w:iCs w:val="false"/>
+          <w:sz w:val="22"/>
+          <w:szCs w:val="22"/>
+          <w:u w:val="none"/>
+          <w:lang w:val="pt-PT"/>
+        </w:rPr>
+        <w:t xml:space="preserve">. É de notar que este valor corresponde ao número de valores que o atributo </w:t>
+      </w:r>
+      <w:r>
+        <w:rPr>
+          <w:rStyle w:val="Fontstyle01"/>
+          <w:rFonts w:cs="CMU Serif Roman" w:ascii="CMU Serif Roman" w:hAnsi="CMU Serif Roman"/>
+          <w:i/>
+          <w:iCs/>
+          <w:sz w:val="22"/>
+          <w:szCs w:val="22"/>
+          <w:u w:val="none"/>
+          <w:lang w:val="pt-PT"/>
+        </w:rPr>
+        <w:t xml:space="preserve">target </w:t>
+      </w:r>
+      <w:r>
+        <w:rPr>
+          <w:rStyle w:val="Fontstyle01"/>
+          <w:rFonts w:cs="CMU Serif Roman" w:ascii="CMU Serif Roman" w:hAnsi="CMU Serif Roman"/>
+          <w:i w:val="false"/>
+          <w:iCs w:val="false"/>
+          <w:sz w:val="22"/>
+          <w:szCs w:val="22"/>
+          <w:u w:val="none"/>
+          <w:lang w:val="pt-PT"/>
+        </w:rPr>
+        <w:t xml:space="preserve">do problema toma (‘pos’ e ‘neg’) pelo que foi calculado o </w:t>
+      </w:r>
+      <w:r>
+        <w:rPr>
+          <w:rStyle w:val="Fontstyle01"/>
+          <w:rFonts w:cs="CMU Serif Roman" w:ascii="CMU Serif Roman" w:hAnsi="CMU Serif Roman"/>
+          <w:i/>
+          <w:iCs/>
+          <w:sz w:val="22"/>
+          <w:szCs w:val="22"/>
+          <w:u w:val="none"/>
+          <w:lang w:val="pt-PT"/>
+        </w:rPr>
+        <w:t>Adjusted Rand Score</w:t>
+      </w:r>
+      <w:r>
+        <w:rPr>
+          <w:rStyle w:val="Fontstyle01"/>
+          <w:rFonts w:cs="CMU Serif Roman" w:ascii="CMU Serif Roman" w:hAnsi="CMU Serif Roman"/>
+          <w:i w:val="false"/>
+          <w:iCs w:val="false"/>
+          <w:sz w:val="22"/>
+          <w:szCs w:val="22"/>
+          <w:u w:val="none"/>
+          <w:lang w:val="pt-PT"/>
+        </w:rPr>
+        <w:t xml:space="preserve"> usando as labels verdadeiras do problema para determinar se os </w:t>
+      </w:r>
+      <w:r>
+        <w:rPr>
+          <w:rStyle w:val="Fontstyle01"/>
+          <w:rFonts w:cs="CMU Serif Roman" w:ascii="CMU Serif Roman" w:hAnsi="CMU Serif Roman"/>
+          <w:i/>
+          <w:iCs/>
+          <w:sz w:val="22"/>
+          <w:szCs w:val="22"/>
+          <w:u w:val="none"/>
+          <w:lang w:val="pt-PT"/>
+        </w:rPr>
+        <w:t>clusters</w:t>
+      </w:r>
+      <w:r>
+        <w:rPr>
+          <w:rStyle w:val="Fontstyle01"/>
+          <w:rFonts w:cs="CMU Serif Roman" w:ascii="CMU Serif Roman" w:hAnsi="CMU Serif Roman"/>
+          <w:i w:val="false"/>
+          <w:iCs w:val="false"/>
+          <w:sz w:val="22"/>
+          <w:szCs w:val="22"/>
+          <w:u w:val="none"/>
+          <w:lang w:val="pt-PT"/>
+        </w:rPr>
+        <w:t xml:space="preserve"> correspondem a cada uma destas classes. Determinou-se um </w:t>
+      </w:r>
+      <w:r>
+        <w:rPr>
+          <w:rStyle w:val="Fontstyle01"/>
+          <w:rFonts w:cs="CMU Serif Roman" w:ascii="CMU Serif Roman" w:hAnsi="CMU Serif Roman"/>
+          <w:i/>
+          <w:iCs/>
+          <w:sz w:val="22"/>
+          <w:szCs w:val="22"/>
+          <w:u w:val="none"/>
+          <w:lang w:val="pt-PT"/>
+        </w:rPr>
+        <w:t xml:space="preserve">Adjusted Rand Score </w:t>
+      </w:r>
+      <w:r>
+        <w:rPr>
+          <w:rStyle w:val="Fontstyle01"/>
+          <w:rFonts w:cs="CMU Serif Roman" w:ascii="CMU Serif Roman" w:hAnsi="CMU Serif Roman"/>
+          <w:i w:val="false"/>
+          <w:iCs w:val="false"/>
+          <w:sz w:val="22"/>
+          <w:szCs w:val="22"/>
+          <w:u w:val="none"/>
+          <w:lang w:val="pt-PT"/>
+        </w:rPr>
+        <w:t>de ~0.51, que indica que a premissa anterior não se verifica.</w:t>
+      </w:r>
+    </w:p>
+    <w:p>
+      <w:pPr>
+        <w:pStyle w:val="Heading2"/>
+        <w:numPr>
+          <w:ilvl w:val="0"/>
+          <w:numId w:val="0"/>
+        </w:numPr>
+        <w:ind w:left="360" w:hanging="0"/>
+        <w:rPr/>
       </w:pPr>
       <w:r>
         <w:rPr/>
@@ -5229,16 +6416,7 @@
         </w:drawing>
       </w:r>
       <w:r>
-        <w:rPr>
-          <w:rStyle w:val="Fontstyle01"/>
-          <w:rFonts w:cs="CMU Serif Roman" w:ascii="CMU Serif Roman" w:hAnsi="CMU Serif Roman"/>
-          <w:i w:val="false"/>
-          <w:iCs w:val="false"/>
-          <w:sz w:val="22"/>
-          <w:szCs w:val="22"/>
-          <w:u w:val="none"/>
-          <w:lang w:val="pt-PT"/>
-        </w:rPr>
+        <w:rPr/>
         <w:drawing>
           <wp:inline distT="0" distB="0" distL="0" distR="0">
             <wp:extent cx="2724785" cy="1689100"/>
@@ -9789,6 +10967,28 @@
     <w:pPr/>
     <w:rPr/>
   </w:style>
+  <w:style w:type="paragraph" w:styleId="TableContents">
+    <w:name w:val="Table Contents"/>
+    <w:basedOn w:val="Normal"/>
+    <w:qFormat/>
+    <w:pPr>
+      <w:suppressLineNumbers/>
+    </w:pPr>
+    <w:rPr/>
+  </w:style>
+  <w:style w:type="paragraph" w:styleId="TableHeading">
+    <w:name w:val="Table Heading"/>
+    <w:basedOn w:val="TableContents"/>
+    <w:qFormat/>
+    <w:pPr>
+      <w:suppressLineNumbers/>
+      <w:jc w:val="center"/>
+    </w:pPr>
+    <w:rPr>
+      <w:b/>
+      <w:bCs/>
+    </w:rPr>
+  </w:style>
   <w:style w:type="numbering" w:styleId="NoList" w:default="1">
     <w:name w:val="No List"/>
     <w:uiPriority w:val="99"/>

</xml_diff>

<commit_message>
Add clustering for colposcopies
</commit_message>
<xml_diff>
--- a/proj/ProjectReport_G27.unsupervised.docx
+++ b/proj/ProjectReport_G27.unsupervised.docx
@@ -4005,41 +4005,134 @@
     <w:p>
       <w:pPr>
         <w:pStyle w:val="SPIEbodytext"/>
-        <w:rPr>
-          <w:rStyle w:val="Fontstyle01"/>
-          <w:rFonts w:ascii="CMU Serif Roman" w:hAnsi="CMU Serif Roman" w:cs="CMU Serif Roman"/>
-          <w:lang w:val="pt-PT"/>
-        </w:rPr>
-      </w:pPr>
-      <w:r>
-        <w:rPr>
-          <w:rStyle w:val="Fontstyle01"/>
-          <w:rFonts w:cs="CMU Serif Roman" w:ascii="CMU Serif Roman" w:hAnsi="CMU Serif Roman"/>
-        </w:rPr>
-        <w:t>Vunc sed eede. Praesent vitae lectus. Praesent neque justo, vehicula eget, interdum id, facilisis et, nibh adsumes.</w:t>
-      </w:r>
-      <w:r>
-        <w:rPr>
-          <w:rFonts w:cs="CMU Serif Roman" w:ascii="CMU Serif Roman" w:hAnsi="CMU Serif Roman"/>
-          <w:color w:val="000000"/>
-          <w:szCs w:val="20"/>
-        </w:rPr>
-        <w:br/>
-      </w:r>
-      <w:r>
-        <w:rPr>
-          <w:rStyle w:val="Fontstyle01"/>
-          <w:rFonts w:cs="CMU Serif Roman" w:ascii="CMU Serif Roman" w:hAnsi="CMU Serif Roman"/>
-        </w:rPr>
-        <w:t xml:space="preserve">Phasellus at purus et libero lacinia dictum. </w:t>
-      </w:r>
-      <w:r>
-        <w:rPr>
-          <w:rStyle w:val="Fontstyle01"/>
-          <w:rFonts w:cs="CMU Serif Roman" w:ascii="CMU Serif Roman" w:hAnsi="CMU Serif Roman"/>
-          <w:lang w:val="pt-PT"/>
-        </w:rPr>
-        <w:t>Fusce aliquet. Nulla eu ante placerat leo semper dictum.</w:t>
+        <w:rPr/>
+      </w:pPr>
+      <w:r>
+        <w:rPr>
+          <w:rStyle w:val="Fontstyle01"/>
+          <w:rFonts w:cs="CMU Serif Roman" w:ascii="CMU Serif Roman" w:hAnsi="CMU Serif Roman"/>
+          <w:u w:val="single"/>
+          <w:lang w:val="pt-PT"/>
+        </w:rPr>
+        <w:t>Association Rules:</w:t>
+      </w:r>
+      <w:r>
+        <w:rPr>
+          <w:rStyle w:val="Fontstyle01"/>
+          <w:rFonts w:cs="CMU Serif Roman" w:ascii="CMU Serif Roman" w:hAnsi="CMU Serif Roman"/>
+          <w:lang w:val="pt-PT"/>
+        </w:rPr>
+        <w:t xml:space="preserve"> À semelhança do primeiro problema, transformou-se o </w:t>
+      </w:r>
+      <w:r>
+        <w:rPr>
+          <w:rStyle w:val="Fontstyle01"/>
+          <w:rFonts w:cs="CMU Serif Roman" w:ascii="CMU Serif Roman" w:hAnsi="CMU Serif Roman"/>
+          <w:i/>
+          <w:iCs/>
+          <w:lang w:val="pt-PT"/>
+        </w:rPr>
+        <w:t xml:space="preserve">dataset </w:t>
+      </w:r>
+      <w:r>
+        <w:rPr>
+          <w:rStyle w:val="Fontstyle01"/>
+          <w:rFonts w:cs="CMU Serif Roman" w:ascii="CMU Serif Roman" w:hAnsi="CMU Serif Roman"/>
+          <w:i w:val="false"/>
+          <w:iCs w:val="false"/>
+          <w:lang w:val="pt-PT"/>
+        </w:rPr>
+        <w:t xml:space="preserve">num </w:t>
+      </w:r>
+      <w:r>
+        <w:rPr>
+          <w:rStyle w:val="Fontstyle01"/>
+          <w:rFonts w:cs="CMU Serif Roman" w:ascii="CMU Serif Roman" w:hAnsi="CMU Serif Roman"/>
+          <w:i/>
+          <w:iCs/>
+          <w:lang w:val="pt-PT"/>
+        </w:rPr>
+        <w:t>dataset</w:t>
+      </w:r>
+      <w:r>
+        <w:rPr>
+          <w:rStyle w:val="Fontstyle01"/>
+          <w:rFonts w:cs="CMU Serif Roman" w:ascii="CMU Serif Roman" w:hAnsi="CMU Serif Roman"/>
+          <w:i w:val="false"/>
+          <w:iCs w:val="false"/>
+          <w:lang w:val="pt-PT"/>
+        </w:rPr>
+        <w:t xml:space="preserve"> transaccional, fez-se </w:t>
+      </w:r>
+      <w:r>
+        <w:rPr>
+          <w:rStyle w:val="Fontstyle01"/>
+          <w:rFonts w:cs="CMU Serif Roman" w:ascii="CMU Serif Roman" w:hAnsi="CMU Serif Roman"/>
+          <w:i/>
+          <w:iCs/>
+          <w:lang w:val="pt-PT"/>
+        </w:rPr>
+        <w:t>feature</w:t>
+      </w:r>
+      <w:r>
+        <w:rPr>
+          <w:rStyle w:val="Fontstyle01"/>
+          <w:rFonts w:cs="CMU Serif Roman" w:ascii="CMU Serif Roman" w:hAnsi="CMU Serif Roman"/>
+          <w:i w:val="false"/>
+          <w:iCs w:val="false"/>
+          <w:lang w:val="pt-PT"/>
+        </w:rPr>
+        <w:t xml:space="preserve"> </w:t>
+      </w:r>
+      <w:r>
+        <w:rPr>
+          <w:rStyle w:val="Fontstyle01"/>
+          <w:rFonts w:cs="CMU Serif Roman" w:ascii="CMU Serif Roman" w:hAnsi="CMU Serif Roman"/>
+          <w:i/>
+          <w:iCs/>
+          <w:lang w:val="pt-PT"/>
+        </w:rPr>
+        <w:t xml:space="preserve">selection </w:t>
+      </w:r>
+      <w:r>
+        <w:rPr>
+          <w:rStyle w:val="Fontstyle01"/>
+          <w:rFonts w:cs="CMU Serif Roman" w:ascii="CMU Serif Roman" w:hAnsi="CMU Serif Roman"/>
+          <w:i w:val="false"/>
+          <w:iCs w:val="false"/>
+          <w:lang w:val="pt-PT"/>
+        </w:rPr>
+        <w:t xml:space="preserve">colmatar problemas de computação na determinação de </w:t>
+      </w:r>
+      <w:r>
+        <w:rPr>
+          <w:rStyle w:val="Fontstyle01"/>
+          <w:rFonts w:cs="CMU Serif Roman" w:ascii="CMU Serif Roman" w:hAnsi="CMU Serif Roman"/>
+          <w:i/>
+          <w:iCs/>
+          <w:lang w:val="pt-PT"/>
+        </w:rPr>
+        <w:t xml:space="preserve">frequent item sets </w:t>
+      </w:r>
+      <w:r>
+        <w:rPr>
+          <w:rStyle w:val="Fontstyle01"/>
+          <w:rFonts w:cs="CMU Serif Roman" w:ascii="CMU Serif Roman" w:hAnsi="CMU Serif Roman"/>
+          <w:i w:val="false"/>
+          <w:iCs w:val="false"/>
+          <w:lang w:val="pt-PT"/>
+        </w:rPr>
+        <w:t>e utilizou-se vários critérios para discretizar os dados</w:t>
+      </w:r>
+      <w:r>
+        <w:rPr>
+          <w:rStyle w:val="Fontstyle01"/>
+          <w:rFonts w:cs="CMU Serif Roman" w:ascii="CMU Serif Roman" w:hAnsi="CMU Serif Roman"/>
+          <w:i/>
+          <w:iCs/>
+          <w:lang w:val="pt-PT"/>
+        </w:rPr>
+        <w:t>.</w:t>
       </w:r>
     </w:p>
     <w:p>
@@ -7998,48 +8091,41 @@
       <w:pPr>
         <w:pStyle w:val="Heading2"/>
         <w:numPr>
-          <w:ilvl w:val="2"/>
+          <w:ilvl w:val="1"/>
           <w:numId w:val="3"/>
         </w:numPr>
-        <w:rPr>
-          <w:rFonts w:ascii="CMU Serif Roman" w:hAnsi="CMU Serif Roman" w:cs="CMU Serif Roman"/>
-          <w:i/>
-          <w:i/>
+        <w:rPr/>
+      </w:pPr>
+      <w:r>
+        <w:rPr>
+          <w:rStyle w:val="Fontstyle01"/>
+          <w:rFonts w:cs="CMU Serif Roman" w:ascii="CMU Serif Roman" w:hAnsi="CMU Serif Roman"/>
+          <w:sz w:val="22"/>
+          <w:szCs w:val="22"/>
+          <w:lang w:val="en-GB"/>
+        </w:rPr>
+        <w:t xml:space="preserve"> </w:t>
+      </w:r>
+      <w:bookmarkStart w:id="17" w:name="_Toc529983075"/>
+      <w:r>
+        <w:rPr>
+          <w:rStyle w:val="Fontstyle01"/>
+          <w:rFonts w:cs="CMU Serif Roman" w:ascii="CMU Serif Roman" w:hAnsi="CMU Serif Roman"/>
           <w:sz w:val="22"/>
           <w:szCs w:val="22"/>
           <w:u w:val="single"/>
-        </w:rPr>
-      </w:pPr>
-      <w:r>
-        <w:rPr>
-          <w:rStyle w:val="Fontstyle01"/>
-          <w:rFonts w:cs="CMU Serif Roman" w:ascii="CMU Serif Roman" w:hAnsi="CMU Serif Roman"/>
-          <w:sz w:val="22"/>
-          <w:szCs w:val="22"/>
-          <w:lang w:val="en-GB"/>
-        </w:rPr>
-        <w:t xml:space="preserve"> </w:t>
-      </w:r>
-      <w:bookmarkStart w:id="17" w:name="_Toc529983075"/>
-      <w:r>
-        <w:rPr>
-          <w:rStyle w:val="Fontstyle01"/>
-          <w:rFonts w:cs="CMU Serif Roman" w:ascii="CMU Serif Roman" w:hAnsi="CMU Serif Roman"/>
+          <w:lang w:val="pt-PT"/>
+        </w:rPr>
+        <w:t>Unsupervised Learning</w:t>
+      </w:r>
+      <w:bookmarkEnd w:id="17"/>
+      <w:r>
+        <w:rPr>
+          <w:rFonts w:cs="CMU Serif Roman" w:ascii="CMU Serif Roman" w:hAnsi="CMU Serif Roman"/>
+          <w:i/>
           <w:sz w:val="22"/>
           <w:szCs w:val="22"/>
           <w:u w:val="single"/>
-          <w:lang w:val="pt-PT"/>
-        </w:rPr>
-        <w:t>Unsupervised Learning</w:t>
-      </w:r>
-      <w:bookmarkEnd w:id="17"/>
-      <w:r>
-        <w:rPr>
-          <w:rFonts w:cs="CMU Serif Roman" w:ascii="CMU Serif Roman" w:hAnsi="CMU Serif Roman"/>
-          <w:i/>
-          <w:sz w:val="22"/>
-          <w:szCs w:val="22"/>
-          <w:u w:val="single"/>
         </w:rPr>
         <w:t xml:space="preserve"> </w:t>
       </w:r>
@@ -8048,522 +8134,265 @@
       <w:pPr>
         <w:pStyle w:val="Heading2"/>
         <w:numPr>
-          <w:ilvl w:val="3"/>
-          <w:numId w:val="3"/>
+          <w:ilvl w:val="0"/>
+          <w:numId w:val="0"/>
         </w:numPr>
-        <w:rPr>
-          <w:rFonts w:ascii="CMU Serif Roman" w:hAnsi="CMU Serif Roman" w:cs="CMU Serif Roman"/>
-        </w:rPr>
-      </w:pPr>
-      <w:bookmarkStart w:id="18" w:name="_Toc529983076"/>
-      <w:r>
-        <w:rPr>
-          <w:rFonts w:cs="CMU Serif Roman" w:ascii="CMU Serif Roman" w:hAnsi="CMU Serif Roman"/>
-        </w:rPr>
-        <w:t>Methods and Parametrization</w:t>
-      </w:r>
-      <w:bookmarkEnd w:id="18"/>
-    </w:p>
-    <w:p>
-      <w:pPr>
-        <w:pStyle w:val="SPIEbodytext"/>
-        <w:rPr>
-          <w:rFonts w:ascii="CMU Serif Roman" w:hAnsi="CMU Serif Roman" w:cs="CMU Serif Roman"/>
-        </w:rPr>
-      </w:pPr>
-      <w:r>
-        <w:rPr>
-          <w:rStyle w:val="Fontstyle01"/>
-          <w:rFonts w:cs="CMU Serif Roman" w:ascii="CMU Serif Roman" w:hAnsi="CMU Serif Roman"/>
-        </w:rPr>
-        <w:t>Vunc sed eede. Praesent vitae lectus. Praesent neque justo, vehicula eget, interdum id, facilisis et, nibh adsumes.</w:t>
-      </w:r>
-      <w:r>
-        <w:rPr>
-          <w:rFonts w:cs="CMU Serif Roman" w:ascii="CMU Serif Roman" w:hAnsi="CMU Serif Roman"/>
-          <w:color w:val="000000"/>
-          <w:szCs w:val="20"/>
-        </w:rPr>
-        <w:br/>
-      </w:r>
-      <w:r>
-        <w:rPr>
-          <w:rStyle w:val="Fontstyle01"/>
-          <w:rFonts w:cs="CMU Serif Roman" w:ascii="CMU Serif Roman" w:hAnsi="CMU Serif Roman"/>
-        </w:rPr>
-        <w:t xml:space="preserve">Phasellus at purus et libero lacinia dictum. </w:t>
-      </w:r>
-      <w:r>
-        <w:rPr>
-          <w:rStyle w:val="Fontstyle01"/>
-          <w:rFonts w:cs="CMU Serif Roman" w:ascii="CMU Serif Roman" w:hAnsi="CMU Serif Roman"/>
-          <w:lang w:val="pt-PT"/>
-        </w:rPr>
-        <w:t>Fusce aliquet. Nulla eu ante placerat leo semper dictum.</w:t>
-      </w:r>
-      <w:r>
-        <w:rPr>
-          <w:rFonts w:cs="CMU Serif Roman" w:ascii="CMU Serif Roman" w:hAnsi="CMU Serif Roman"/>
+        <w:ind w:left="360" w:hanging="0"/>
+        <w:rPr/>
+      </w:pPr>
+      <w:r>
+        <w:rPr>
+          <w:rStyle w:val="Fontstyle01"/>
+          <w:rFonts w:cs="CMU Serif Roman"/>
+          <w:u w:val="single"/>
+          <w:lang w:val="pt-PT"/>
+        </w:rPr>
+        <w:t>Association Rules:</w:t>
+      </w:r>
+      <w:r>
+        <w:rPr>
+          <w:rStyle w:val="Fontstyle01"/>
+          <w:rFonts w:cs="CMU Serif Roman"/>
+          <w:i w:val="false"/>
+          <w:iCs w:val="false"/>
+          <w:u w:val="none"/>
+          <w:lang w:val="pt-PT"/>
         </w:rPr>
         <w:t xml:space="preserve"> </w:t>
+      </w:r>
+      <w:r>
+        <w:rPr>
+          <w:rStyle w:val="Fontstyle01"/>
+          <w:rFonts w:cs="CMU Serif Roman" w:ascii="CMU Serif Roman" w:hAnsi="CMU Serif Roman"/>
+          <w:i w:val="false"/>
+          <w:iCs w:val="false"/>
+          <w:u w:val="none"/>
+          <w:lang w:val="pt-PT"/>
+        </w:rPr>
+        <w:t xml:space="preserve">Tal como no primeiro </w:t>
+      </w:r>
+      <w:r>
+        <w:rPr>
+          <w:rStyle w:val="Fontstyle01"/>
+          <w:rFonts w:cs="CMU Serif Roman" w:ascii="CMU Serif Roman" w:hAnsi="CMU Serif Roman"/>
+          <w:i/>
+          <w:iCs/>
+          <w:u w:val="none"/>
+          <w:lang w:val="pt-PT"/>
+        </w:rPr>
+        <w:t>dataset</w:t>
+      </w:r>
+      <w:r>
+        <w:rPr>
+          <w:rStyle w:val="Fontstyle01"/>
+          <w:rFonts w:cs="CMU Serif Roman" w:ascii="CMU Serif Roman" w:hAnsi="CMU Serif Roman"/>
+          <w:i w:val="false"/>
+          <w:iCs w:val="false"/>
+          <w:u w:val="none"/>
+          <w:lang w:val="pt-PT"/>
+        </w:rPr>
+        <w:t xml:space="preserve"> utilizou-se o método APRIORI onde se fixou a confiança a 90%. Fez-se discretização por intervalos de </w:t>
+      </w:r>
+      <w:r>
+        <w:rPr>
+          <w:rStyle w:val="Fontstyle01"/>
+          <w:rFonts w:cs="CMU Serif Roman" w:ascii="CMU Serif Roman" w:hAnsi="CMU Serif Roman"/>
+          <w:i/>
+          <w:iCs/>
+          <w:u w:val="none"/>
+          <w:lang w:val="pt-PT"/>
+        </w:rPr>
+        <w:t xml:space="preserve">equal-frequency </w:t>
+      </w:r>
+      <w:r>
+        <w:rPr>
+          <w:rStyle w:val="Fontstyle01"/>
+          <w:rFonts w:cs="CMU Serif Roman" w:ascii="CMU Serif Roman" w:hAnsi="CMU Serif Roman"/>
+          <w:i w:val="false"/>
+          <w:iCs w:val="false"/>
+          <w:u w:val="none"/>
+          <w:lang w:val="pt-PT"/>
+        </w:rPr>
+        <w:t xml:space="preserve">de 3 e 5 </w:t>
+      </w:r>
+      <w:r>
+        <w:rPr>
+          <w:rStyle w:val="Fontstyle01"/>
+          <w:rFonts w:cs="CMU Serif Roman" w:ascii="CMU Serif Roman" w:hAnsi="CMU Serif Roman"/>
+          <w:i/>
+          <w:iCs/>
+          <w:u w:val="none"/>
+          <w:lang w:val="pt-PT"/>
+        </w:rPr>
+        <w:t xml:space="preserve">bins </w:t>
+      </w:r>
+      <w:r>
+        <w:rPr>
+          <w:rStyle w:val="Fontstyle01"/>
+          <w:rFonts w:cs="CMU Serif Roman" w:ascii="CMU Serif Roman" w:hAnsi="CMU Serif Roman"/>
+          <w:i w:val="false"/>
+          <w:iCs w:val="false"/>
+          <w:u w:val="none"/>
+          <w:lang w:val="pt-PT"/>
+        </w:rPr>
+        <w:t xml:space="preserve">e por intervalos de </w:t>
+      </w:r>
+      <w:r>
+        <w:rPr>
+          <w:rStyle w:val="Fontstyle01"/>
+          <w:rFonts w:cs="CMU Serif Roman" w:ascii="CMU Serif Roman" w:hAnsi="CMU Serif Roman"/>
+          <w:i/>
+          <w:iCs/>
+          <w:u w:val="none"/>
+          <w:lang w:val="pt-PT"/>
+        </w:rPr>
+        <w:t xml:space="preserve">equal-width </w:t>
+      </w:r>
+      <w:r>
+        <w:rPr>
+          <w:rStyle w:val="Fontstyle01"/>
+          <w:rFonts w:cs="CMU Serif Roman" w:ascii="CMU Serif Roman" w:hAnsi="CMU Serif Roman"/>
+          <w:i w:val="false"/>
+          <w:iCs w:val="false"/>
+          <w:u w:val="none"/>
+          <w:lang w:val="pt-PT"/>
+        </w:rPr>
+        <w:t xml:space="preserve">de 6 e 8 </w:t>
+      </w:r>
+      <w:r>
+        <w:rPr>
+          <w:rStyle w:val="Fontstyle01"/>
+          <w:rFonts w:cs="CMU Serif Roman" w:ascii="CMU Serif Roman" w:hAnsi="CMU Serif Roman"/>
+          <w:i/>
+          <w:iCs/>
+          <w:u w:val="none"/>
+          <w:lang w:val="pt-PT"/>
+        </w:rPr>
+        <w:t>bins</w:t>
+      </w:r>
+      <w:r>
+        <w:rPr>
+          <w:rStyle w:val="Fontstyle01"/>
+          <w:rFonts w:cs="CMU Serif Roman" w:ascii="CMU Serif Roman" w:hAnsi="CMU Serif Roman"/>
+          <w:i w:val="false"/>
+          <w:iCs w:val="false"/>
+          <w:u w:val="none"/>
+          <w:lang w:val="pt-PT"/>
+        </w:rPr>
+        <w:t>.</w:t>
       </w:r>
     </w:p>
     <w:p>
       <w:pPr>
         <w:pStyle w:val="Heading2"/>
         <w:numPr>
-          <w:ilvl w:val="3"/>
-          <w:numId w:val="3"/>
+          <w:ilvl w:val="0"/>
+          <w:numId w:val="0"/>
         </w:numPr>
-        <w:rPr>
-          <w:rFonts w:ascii="CMU Serif Roman" w:hAnsi="CMU Serif Roman" w:cs="CMU Serif Roman"/>
-        </w:rPr>
-      </w:pPr>
-      <w:bookmarkStart w:id="19" w:name="_Toc529983077"/>
-      <w:r>
-        <w:rPr>
-          <w:rFonts w:cs="CMU Serif Roman" w:ascii="CMU Serif Roman" w:hAnsi="CMU Serif Roman"/>
-        </w:rPr>
-        <w:t>Results</w:t>
-      </w:r>
-      <w:bookmarkEnd w:id="19"/>
-    </w:p>
-    <w:p>
-      <w:pPr>
-        <w:pStyle w:val="SPIEbodytext"/>
-        <w:rPr>
-          <w:rStyle w:val="Fontstyle01"/>
-          <w:rFonts w:ascii="CMU Serif Roman" w:hAnsi="CMU Serif Roman" w:cs="CMU Serif Roman"/>
-          <w:lang w:val="pt-PT"/>
-        </w:rPr>
-      </w:pPr>
-      <w:r>
-        <w:rPr>
-          <w:rStyle w:val="Fontstyle01"/>
-          <w:rFonts w:cs="CMU Serif Roman" w:ascii="CMU Serif Roman" w:hAnsi="CMU Serif Roman"/>
-        </w:rPr>
-        <w:t>Vunc sed eede. Praesent vitae lectus. Praesent neque justo, vehicula eget, interdum id, facilisis et, nibh adsumes.</w:t>
-      </w:r>
-      <w:r>
-        <w:rPr>
-          <w:rFonts w:cs="CMU Serif Roman" w:ascii="CMU Serif Roman" w:hAnsi="CMU Serif Roman"/>
-          <w:color w:val="000000"/>
-          <w:szCs w:val="20"/>
-        </w:rPr>
-        <w:br/>
-      </w:r>
-      <w:r>
-        <w:rPr>
-          <w:rStyle w:val="Fontstyle01"/>
-          <w:rFonts w:cs="CMU Serif Roman" w:ascii="CMU Serif Roman" w:hAnsi="CMU Serif Roman"/>
-        </w:rPr>
-        <w:t xml:space="preserve">Phasellus at purus et libero lacinia dictum. </w:t>
-      </w:r>
-      <w:r>
-        <w:rPr>
-          <w:rStyle w:val="Fontstyle01"/>
-          <w:rFonts w:cs="CMU Serif Roman" w:ascii="CMU Serif Roman" w:hAnsi="CMU Serif Roman"/>
-          <w:lang w:val="pt-PT"/>
-        </w:rPr>
-        <w:t>Fusce aliquet. Nulla eu ante placerat leo semper dictum.</w:t>
-      </w:r>
-    </w:p>
-    <w:p>
-      <w:pPr>
-        <w:pStyle w:val="SPIEbodytext"/>
-        <w:rPr>
-          <w:rStyle w:val="Fontstyle01"/>
-          <w:rFonts w:ascii="CMU Serif Roman" w:hAnsi="CMU Serif Roman" w:cs="CMU Serif Roman"/>
-          <w:lang w:val="pt-PT"/>
-        </w:rPr>
-      </w:pPr>
-      <w:r>
-        <w:rPr>
-          <w:rFonts w:cs="CMU Serif Roman" w:ascii="CMU Serif Roman" w:hAnsi="CMU Serif Roman"/>
-          <w:lang w:val="pt-PT"/>
-        </w:rPr>
+        <w:ind w:left="360" w:hanging="0"/>
+        <w:rPr/>
+      </w:pPr>
+      <w:r>
+        <w:rPr>
+          <w:rStyle w:val="Fontstyle01"/>
+          <w:rFonts w:cs="CMU Serif Roman" w:ascii="CMU Serif Roman" w:hAnsi="CMU Serif Roman"/>
+          <w:i w:val="false"/>
+          <w:iCs w:val="false"/>
+          <w:u w:val="none"/>
+          <w:lang w:val="pt-PT"/>
+        </w:rPr>
+        <w:t xml:space="preserve">Podemos observar a partir dos gráficos, que a discretização por intervalos de </w:t>
+      </w:r>
+      <w:r>
+        <w:rPr>
+          <w:rStyle w:val="Fontstyle01"/>
+          <w:rFonts w:cs="CMU Serif Roman" w:ascii="CMU Serif Roman" w:hAnsi="CMU Serif Roman"/>
+          <w:i/>
+          <w:iCs/>
+          <w:u w:val="none"/>
+          <w:lang w:val="pt-PT"/>
+        </w:rPr>
+        <w:t>equal-frequency</w:t>
+      </w:r>
+      <w:r>
+        <w:rPr>
+          <w:rStyle w:val="Fontstyle01"/>
+          <w:rFonts w:cs="CMU Serif Roman" w:ascii="CMU Serif Roman" w:hAnsi="CMU Serif Roman"/>
+          <w:i w:val="false"/>
+          <w:iCs w:val="false"/>
+          <w:u w:val="none"/>
+          <w:lang w:val="pt-PT"/>
+        </w:rPr>
+        <w:t xml:space="preserve"> apresenta regras de maior qualidade, tendo a de 5 </w:t>
+      </w:r>
+      <w:r>
+        <w:rPr>
+          <w:rStyle w:val="Fontstyle01"/>
+          <w:rFonts w:cs="CMU Serif Roman" w:ascii="CMU Serif Roman" w:hAnsi="CMU Serif Roman"/>
+          <w:i/>
+          <w:iCs/>
+          <w:u w:val="none"/>
+          <w:lang w:val="pt-PT"/>
+        </w:rPr>
+        <w:t xml:space="preserve">bins </w:t>
+      </w:r>
+      <w:r>
+        <w:rPr>
+          <w:rStyle w:val="Fontstyle01"/>
+          <w:rFonts w:cs="CMU Serif Roman" w:ascii="CMU Serif Roman" w:hAnsi="CMU Serif Roman"/>
+          <w:i w:val="false"/>
+          <w:iCs w:val="false"/>
+          <w:u w:val="none"/>
+          <w:lang w:val="pt-PT"/>
+        </w:rPr>
+        <w:t xml:space="preserve">sido a melhor das duas. Tal como sucedido no primeiro problema, a discretização por frequência com 5 </w:t>
+      </w:r>
+      <w:r>
+        <w:rPr>
+          <w:rStyle w:val="Fontstyle01"/>
+          <w:rFonts w:cs="CMU Serif Roman" w:ascii="CMU Serif Roman" w:hAnsi="CMU Serif Roman"/>
+          <w:i/>
+          <w:iCs/>
+          <w:u w:val="none"/>
+          <w:lang w:val="pt-PT"/>
+        </w:rPr>
+        <w:t xml:space="preserve">bins </w:t>
+      </w:r>
+      <w:r>
+        <w:rPr>
+          <w:rStyle w:val="Fontstyle01"/>
+          <w:rFonts w:cs="CMU Serif Roman" w:ascii="CMU Serif Roman" w:hAnsi="CMU Serif Roman"/>
+          <w:i w:val="false"/>
+          <w:iCs w:val="false"/>
+          <w:u w:val="none"/>
+          <w:lang w:val="pt-PT"/>
+        </w:rPr>
+        <w:t>deixou de criar regras a partir de um suporte de 29%.</w:t>
       </w:r>
     </w:p>
     <w:p>
       <w:pPr>
         <w:pStyle w:val="Heading2"/>
         <w:numPr>
-          <w:ilvl w:val="2"/>
-          <w:numId w:val="3"/>
+          <w:ilvl w:val="1"/>
+          <w:numId w:val="1"/>
         </w:numPr>
-        <w:rPr>
-          <w:rFonts w:ascii="CMU Serif Roman" w:hAnsi="CMU Serif Roman" w:cs="CMU Serif Roman"/>
-          <w:i/>
-          <w:i/>
-          <w:sz w:val="22"/>
-          <w:szCs w:val="22"/>
-          <w:u w:val="single"/>
-        </w:rPr>
-      </w:pPr>
-      <w:r>
-        <w:rPr>
-          <w:rStyle w:val="Fontstyle01"/>
-          <w:rFonts w:cs="CMU Serif Roman" w:ascii="CMU Serif Roman" w:hAnsi="CMU Serif Roman"/>
-          <w:sz w:val="22"/>
-          <w:szCs w:val="22"/>
-          <w:lang w:val="pt-PT"/>
-        </w:rPr>
-        <w:t xml:space="preserve"> </w:t>
-      </w:r>
-      <w:bookmarkStart w:id="20" w:name="_Toc529983078"/>
-      <w:r>
-        <w:rPr>
-          <w:rStyle w:val="Fontstyle01"/>
-          <w:rFonts w:cs="CMU Serif Roman" w:ascii="CMU Serif Roman" w:hAnsi="CMU Serif Roman"/>
-          <w:sz w:val="22"/>
-          <w:szCs w:val="22"/>
-          <w:u w:val="single"/>
-          <w:lang w:val="pt-PT"/>
-        </w:rPr>
-        <w:t>Supervised Learning</w:t>
-      </w:r>
-      <w:bookmarkEnd w:id="20"/>
-      <w:r>
-        <w:rPr>
-          <w:rFonts w:cs="CMU Serif Roman" w:ascii="CMU Serif Roman" w:hAnsi="CMU Serif Roman"/>
-          <w:i/>
-          <w:sz w:val="22"/>
-          <w:szCs w:val="22"/>
-          <w:u w:val="single"/>
-        </w:rPr>
-        <w:t xml:space="preserve"> </w:t>
-      </w:r>
-    </w:p>
-    <w:p>
-      <w:pPr>
-        <w:pStyle w:val="Heading2"/>
-        <w:numPr>
-          <w:ilvl w:val="3"/>
-          <w:numId w:val="3"/>
-        </w:numPr>
-        <w:rPr>
-          <w:rFonts w:ascii="CMU Serif Roman" w:hAnsi="CMU Serif Roman" w:cs="CMU Serif Roman"/>
-        </w:rPr>
-      </w:pPr>
-      <w:bookmarkStart w:id="21" w:name="_Toc529983079"/>
-      <w:r>
-        <w:rPr>
-          <w:rFonts w:cs="CMU Serif Roman" w:ascii="CMU Serif Roman" w:hAnsi="CMU Serif Roman"/>
-        </w:rPr>
-        <w:t>Methods and Parametrization</w:t>
-      </w:r>
-      <w:bookmarkEnd w:id="21"/>
-    </w:p>
-    <w:p>
-      <w:pPr>
-        <w:pStyle w:val="SPIEbodytext"/>
-        <w:rPr>
-          <w:lang w:val="pt-BR"/>
-        </w:rPr>
-      </w:pPr>
-      <w:r>
-        <w:rPr>
-          <w:lang w:val="pt-BR"/>
-        </w:rPr>
-        <w:t xml:space="preserve">Para o problema em questão, que apresenta um número de instâncias na ordem das centenas, utilizou-se </w:t>
-      </w:r>
-      <w:r>
-        <w:rPr>
-          <w:i/>
-          <w:lang w:val="pt-BR"/>
-        </w:rPr>
-        <w:t>cross validation</w:t>
-      </w:r>
-      <w:r>
-        <w:rPr>
-          <w:lang w:val="pt-BR"/>
-        </w:rPr>
-        <w:t xml:space="preserve"> em 10 </w:t>
-      </w:r>
-      <w:r>
-        <w:rPr>
-          <w:i/>
-          <w:lang w:val="pt-BR"/>
-        </w:rPr>
-        <w:t>folds</w:t>
-      </w:r>
-      <w:r>
-        <w:rPr>
-          <w:lang w:val="pt-BR"/>
-        </w:rPr>
-        <w:t xml:space="preserve">, visto que é a melhor estratégia de treino para </w:t>
-      </w:r>
-      <w:r>
-        <w:rPr>
-          <w:i/>
-          <w:lang w:val="pt-BR"/>
-        </w:rPr>
-        <w:t>datasets</w:t>
-      </w:r>
-      <w:r>
-        <w:rPr>
-          <w:lang w:val="pt-BR"/>
-        </w:rPr>
-        <w:t xml:space="preserve"> desta grandeza. À semelhança do primeiro problema, utilizou-se a </w:t>
-      </w:r>
-      <w:r>
-        <w:rPr>
-          <w:i/>
-          <w:lang w:val="pt-BR"/>
-        </w:rPr>
-        <w:t>ROC AUC</w:t>
-      </w:r>
-      <w:r>
-        <w:rPr>
-          <w:lang w:val="pt-BR"/>
-        </w:rPr>
-        <w:t xml:space="preserve"> para avaliar a </w:t>
-      </w:r>
-      <w:r>
-        <w:rPr>
-          <w:i/>
-          <w:lang w:val="pt-BR"/>
-        </w:rPr>
-        <w:t>performance</w:t>
-      </w:r>
-      <w:r>
-        <w:rPr>
-          <w:lang w:val="pt-BR"/>
-        </w:rPr>
-        <w:t xml:space="preserve"> dos classificadores uma vez que o </w:t>
-      </w:r>
-      <w:r>
-        <w:rPr>
-          <w:i/>
-          <w:lang w:val="pt-BR"/>
-        </w:rPr>
-        <w:t>dataset</w:t>
-      </w:r>
-      <w:r>
-        <w:rPr>
-          <w:lang w:val="pt-BR"/>
-        </w:rPr>
-        <w:t xml:space="preserve"> não é balanceado.</w:t>
-      </w:r>
-    </w:p>
-    <w:p>
-      <w:pPr>
-        <w:pStyle w:val="SPIEbodytext"/>
-        <w:rPr>
-          <w:lang w:val="pt-BR"/>
-        </w:rPr>
-      </w:pPr>
-      <w:r>
-        <w:rPr>
-          <w:u w:val="single"/>
-          <w:lang w:val="pt-BR"/>
-        </w:rPr>
-        <w:t>Naive Bayes:</w:t>
-      </w:r>
-      <w:r>
-        <w:rPr>
-          <w:lang w:val="pt-BR"/>
-        </w:rPr>
-        <w:t xml:space="preserve"> Escolheu-se o Bernoulli Naive Bayes.</w:t>
-      </w:r>
-    </w:p>
-    <w:p>
-      <w:pPr>
-        <w:pStyle w:val="SPIEbodytext"/>
-        <w:rPr>
-          <w:lang w:val="pt-PT"/>
-        </w:rPr>
-      </w:pPr>
-      <w:r>
-        <w:rPr>
-          <w:u w:val="single"/>
-          <w:lang w:val="pt-PT"/>
-        </w:rPr>
-        <w:t>KNN:</w:t>
-      </w:r>
-      <w:r>
-        <w:rPr>
-          <w:lang w:val="pt-PT"/>
-        </w:rPr>
-        <w:t xml:space="preserve"> Variou-se os </w:t>
-      </w:r>
-      <w:r>
-        <w:rPr>
-          <w:i/>
-          <w:lang w:val="pt-PT"/>
-        </w:rPr>
-        <w:t>k-vizinhos</w:t>
-      </w:r>
-      <w:r>
-        <w:rPr>
-          <w:lang w:val="pt-PT"/>
-        </w:rPr>
-        <w:t xml:space="preserve"> entre 1 e 99, com incrementos de 2 para evitar empates.</w:t>
-      </w:r>
-    </w:p>
-    <w:p>
-      <w:pPr>
-        <w:pStyle w:val="SPIEbodytext"/>
-        <w:rPr>
-          <w:lang w:val="en-GB"/>
-        </w:rPr>
-      </w:pPr>
-      <w:r>
-        <w:rPr>
-          <w:u w:val="single"/>
-          <w:lang w:val="en-GB"/>
-        </w:rPr>
-        <w:t>Decision Trees:</w:t>
-      </w:r>
-      <w:r>
-        <w:rPr>
-          <w:lang w:val="en-GB"/>
-        </w:rPr>
-        <w:t xml:space="preserve"> Variou-se </w:t>
-      </w:r>
-      <w:r>
-        <w:rPr>
-          <w:i/>
-          <w:lang w:val="en-GB"/>
-        </w:rPr>
-        <w:t>min_samples_split</w:t>
-      </w:r>
-      <w:r>
-        <w:rPr>
-          <w:lang w:val="en-GB"/>
-        </w:rPr>
-        <w:t xml:space="preserve"> entre 2 e 50.</w:t>
-      </w:r>
-    </w:p>
-    <w:p>
-      <w:pPr>
-        <w:pStyle w:val="SPIEbodytext"/>
-        <w:rPr>
-          <w:lang w:val="pt-BR"/>
-        </w:rPr>
-      </w:pPr>
-      <w:r>
-        <w:rPr>
-          <w:u w:val="single"/>
-          <w:lang w:val="pt-BR"/>
-        </w:rPr>
-        <w:t>Random Forests:</w:t>
-      </w:r>
-      <w:r>
-        <w:rPr>
-          <w:lang w:val="pt-BR"/>
-        </w:rPr>
-        <w:t xml:space="preserve"> Variou-se </w:t>
-      </w:r>
-      <w:r>
-        <w:rPr>
-          <w:i/>
-          <w:lang w:val="pt-BR"/>
-        </w:rPr>
-        <w:t xml:space="preserve">min_samples_split </w:t>
-      </w:r>
-      <w:r>
-        <w:rPr>
-          <w:lang w:val="pt-BR"/>
-        </w:rPr>
-        <w:t>entre 2 a 100 e</w:t>
-      </w:r>
-      <w:bookmarkStart w:id="22" w:name="_GoBack"/>
-      <w:bookmarkEnd w:id="22"/>
-      <w:r>
-        <w:rPr>
-          <w:lang w:val="pt-BR"/>
-        </w:rPr>
-        <w:t xml:space="preserve"> </w:t>
-      </w:r>
-      <w:r>
-        <w:rPr>
-          <w:i/>
-          <w:lang w:val="pt-BR"/>
-        </w:rPr>
-        <w:t>n_estimators</w:t>
-      </w:r>
-      <w:r>
-        <w:rPr>
-          <w:lang w:val="pt-BR"/>
-        </w:rPr>
-        <w:t xml:space="preserve"> entre 2 e 50.</w:t>
-      </w:r>
-    </w:p>
-    <w:p>
-      <w:pPr>
-        <w:pStyle w:val="Heading2"/>
-        <w:numPr>
-          <w:ilvl w:val="3"/>
-          <w:numId w:val="3"/>
-        </w:numPr>
-        <w:rPr>
-          <w:rFonts w:ascii="CMU Serif Roman" w:hAnsi="CMU Serif Roman" w:cs="CMU Serif Roman"/>
-        </w:rPr>
-      </w:pPr>
-      <w:bookmarkStart w:id="23" w:name="_Toc529983080"/>
-      <w:r>
-        <w:rPr>
-          <w:rFonts w:cs="CMU Serif Roman" w:ascii="CMU Serif Roman" w:hAnsi="CMU Serif Roman"/>
-        </w:rPr>
-        <w:t>Results</w:t>
-      </w:r>
-      <w:bookmarkEnd w:id="23"/>
-    </w:p>
-    <w:p>
-      <w:pPr>
-        <w:pStyle w:val="SPIEbodytext"/>
-        <w:rPr>
-          <w:rStyle w:val="Fontstyle01"/>
-          <w:rFonts w:ascii="CMU Serif Roman" w:hAnsi="CMU Serif Roman" w:cs="CMU Serif Roman"/>
-          <w:lang w:val="pt-PT"/>
-        </w:rPr>
-      </w:pPr>
-      <w:r>
-        <w:rPr>
-          <w:rStyle w:val="Fontstyle01"/>
-          <w:rFonts w:cs="CMU Serif Roman" w:ascii="CMU Serif Roman" w:hAnsi="CMU Serif Roman"/>
-        </w:rPr>
-        <w:t>Vunc sed eede. Praesent vitae lectus. Praesent neque justo, vehicula eget, interdum id, facilisis et, nibh adsumes.</w:t>
-      </w:r>
-      <w:r>
-        <w:rPr>
-          <w:rFonts w:cs="CMU Serif Roman" w:ascii="CMU Serif Roman" w:hAnsi="CMU Serif Roman"/>
-          <w:color w:val="000000"/>
-          <w:szCs w:val="20"/>
-        </w:rPr>
-        <w:br/>
-      </w:r>
-      <w:r>
-        <w:rPr>
-          <w:rStyle w:val="Fontstyle01"/>
-          <w:rFonts w:cs="CMU Serif Roman" w:ascii="CMU Serif Roman" w:hAnsi="CMU Serif Roman"/>
-        </w:rPr>
-        <w:t xml:space="preserve">Phasellus at purus et libero lacinia dictum. </w:t>
-      </w:r>
-      <w:r>
-        <w:rPr>
-          <w:rStyle w:val="Fontstyle01"/>
-          <w:rFonts w:cs="CMU Serif Roman" w:ascii="CMU Serif Roman" w:hAnsi="CMU Serif Roman"/>
-          <w:lang w:val="pt-PT"/>
-        </w:rPr>
-        <w:t>Fusce aliquet. Nulla eu ante placerat leo semper dictum.</w:t>
-      </w:r>
-    </w:p>
-    <w:p>
-      <w:pPr>
-        <w:pStyle w:val="Normal"/>
-        <w:rPr>
-          <w:lang w:val="en-GB"/>
-        </w:rPr>
-      </w:pPr>
-      <w:r>
         <w:rPr/>
+      </w:pPr>
+      <w:r>
+        <w:rPr>
+          <w:rStyle w:val="Fontstyle01"/>
+          <w:rFonts w:cs="CMU Serif Roman" w:ascii="CMU Serif Roman" w:hAnsi="CMU Serif Roman"/>
+          <w:i w:val="false"/>
+          <w:iCs w:val="false"/>
+          <w:u w:val="none"/>
+          <w:lang w:val="pt-PT"/>
+        </w:rPr>
         <w:drawing>
           <wp:inline distT="0" distB="0" distL="0" distR="0">
-            <wp:extent cx="6172835" cy="3816985"/>
+            <wp:extent cx="2626360" cy="1624330"/>
             <wp:effectExtent l="0" t="0" r="0" b="0"/>
-            <wp:docPr id="14" name="Picture 8" descr="/var/folders/l_/3x1hyx211pdgcbsrysf82mr40000gn/T/com.microsoft.Word/Content.MSO/625E736F.tmp"/>
+            <wp:docPr id="14" name="Image5" descr=""/>
             <wp:cNvGraphicFramePr>
               <a:graphicFrameLocks xmlns:a="http://schemas.openxmlformats.org/drawingml/2006/main" noChangeAspect="1"/>
             </wp:cNvGraphicFramePr>
@@ -8571,13 +8400,2362 @@
               <a:graphicData uri="http://schemas.openxmlformats.org/drawingml/2006/picture">
                 <pic:pic xmlns:pic="http://schemas.openxmlformats.org/drawingml/2006/picture">
                   <pic:nvPicPr>
-                    <pic:cNvPr id="14" name="Picture 8" descr="/var/folders/l_/3x1hyx211pdgcbsrysf82mr40000gn/T/com.microsoft.Word/Content.MSO/625E736F.tmp"/>
+                    <pic:cNvPr id="14" name="Image5" descr=""/>
                     <pic:cNvPicPr>
                       <a:picLocks noChangeAspect="1" noChangeArrowheads="1"/>
                     </pic:cNvPicPr>
                   </pic:nvPicPr>
                   <pic:blipFill>
                     <a:blip r:embed="rId13"/>
+                    <a:stretch>
+                      <a:fillRect/>
+                    </a:stretch>
+                  </pic:blipFill>
+                  <pic:spPr bwMode="auto">
+                    <a:xfrm>
+                      <a:off x="0" y="0"/>
+                      <a:ext cx="2626360" cy="1624330"/>
+                    </a:xfrm>
+                    <a:prstGeom prst="rect">
+                      <a:avLst/>
+                    </a:prstGeom>
+                  </pic:spPr>
+                </pic:pic>
+              </a:graphicData>
+            </a:graphic>
+          </wp:inline>
+        </w:drawing>
+      </w:r>
+      <w:r>
+        <w:rPr>
+          <w:rStyle w:val="Fontstyle01"/>
+          <w:rFonts w:cs="CMU Serif Roman" w:ascii="CMU Serif Roman" w:hAnsi="CMU Serif Roman"/>
+          <w:i w:val="false"/>
+          <w:iCs w:val="false"/>
+          <w:u w:val="none"/>
+          <w:lang w:val="pt-PT"/>
+        </w:rPr>
+        <w:drawing>
+          <wp:inline distT="0" distB="0" distL="0" distR="0">
+            <wp:extent cx="2628265" cy="1625600"/>
+            <wp:effectExtent l="0" t="0" r="0" b="0"/>
+            <wp:docPr id="15" name="Image6" descr=""/>
+            <wp:cNvGraphicFramePr>
+              <a:graphicFrameLocks xmlns:a="http://schemas.openxmlformats.org/drawingml/2006/main" noChangeAspect="1"/>
+            </wp:cNvGraphicFramePr>
+            <a:graphic xmlns:a="http://schemas.openxmlformats.org/drawingml/2006/main">
+              <a:graphicData uri="http://schemas.openxmlformats.org/drawingml/2006/picture">
+                <pic:pic xmlns:pic="http://schemas.openxmlformats.org/drawingml/2006/picture">
+                  <pic:nvPicPr>
+                    <pic:cNvPr id="15" name="Image6" descr=""/>
+                    <pic:cNvPicPr>
+                      <a:picLocks noChangeAspect="1" noChangeArrowheads="1"/>
+                    </pic:cNvPicPr>
+                  </pic:nvPicPr>
+                  <pic:blipFill>
+                    <a:blip r:embed="rId14"/>
+                    <a:stretch>
+                      <a:fillRect/>
+                    </a:stretch>
+                  </pic:blipFill>
+                  <pic:spPr bwMode="auto">
+                    <a:xfrm>
+                      <a:off x="0" y="0"/>
+                      <a:ext cx="2628265" cy="1625600"/>
+                    </a:xfrm>
+                    <a:prstGeom prst="rect">
+                      <a:avLst/>
+                    </a:prstGeom>
+                  </pic:spPr>
+                </pic:pic>
+              </a:graphicData>
+            </a:graphic>
+          </wp:inline>
+        </w:drawing>
+      </w:r>
+    </w:p>
+    <w:p>
+      <w:pPr>
+        <w:pStyle w:val="Heading2"/>
+        <w:numPr>
+          <w:ilvl w:val="0"/>
+          <w:numId w:val="0"/>
+        </w:numPr>
+        <w:ind w:left="360" w:hanging="0"/>
+        <w:rPr/>
+      </w:pPr>
+      <w:r>
+        <w:rPr>
+          <w:rStyle w:val="Fontstyle01"/>
+          <w:rFonts w:cs="CMU Serif Roman" w:ascii="CMU Serif Roman" w:hAnsi="CMU Serif Roman"/>
+          <w:i w:val="false"/>
+          <w:iCs w:val="false"/>
+          <w:u w:val="none"/>
+          <w:lang w:val="pt-PT"/>
+        </w:rPr>
+        <w:t>Regras Obtidas:</w:t>
+      </w:r>
+    </w:p>
+    <w:p>
+      <w:pPr>
+        <w:pStyle w:val="Heading2"/>
+        <w:numPr>
+          <w:ilvl w:val="0"/>
+          <w:numId w:val="0"/>
+        </w:numPr>
+        <w:ind w:left="360" w:hanging="0"/>
+        <w:rPr/>
+      </w:pPr>
+      <w:r>
+        <w:rPr/>
+      </w:r>
+    </w:p>
+    <w:tbl>
+      <w:tblPr>
+        <w:tblW w:w="9718" w:type="dxa"/>
+        <w:jc w:val="left"/>
+        <w:tblInd w:w="0" w:type="dxa"/>
+        <w:tblBorders>
+          <w:top w:val="double" w:sz="2" w:space="0" w:color="808080"/>
+          <w:left w:val="double" w:sz="2" w:space="0" w:color="808080"/>
+          <w:bottom w:val="double" w:sz="2" w:space="0" w:color="808080"/>
+          <w:right w:val="double" w:sz="2" w:space="0" w:color="808080"/>
+          <w:insideH w:val="double" w:sz="2" w:space="0" w:color="808080"/>
+          <w:insideV w:val="double" w:sz="2" w:space="0" w:color="808080"/>
+        </w:tblBorders>
+        <w:tblCellMar>
+          <w:top w:w="28" w:type="dxa"/>
+          <w:left w:w="20" w:type="dxa"/>
+          <w:bottom w:w="28" w:type="dxa"/>
+          <w:right w:w="28" w:type="dxa"/>
+        </w:tblCellMar>
+      </w:tblPr>
+      <w:tblGrid>
+        <w:gridCol w:w="361"/>
+        <w:gridCol w:w="3658"/>
+        <w:gridCol w:w="3641"/>
+        <w:gridCol w:w="1006"/>
+        <w:gridCol w:w="1052"/>
+      </w:tblGrid>
+      <w:tr>
+        <w:trPr>
+          <w:tblHeader w:val="true"/>
+        </w:trPr>
+        <w:tc>
+          <w:tcPr>
+            <w:tcW w:w="361" w:type="dxa"/>
+            <w:tcBorders>
+              <w:top w:val="double" w:sz="2" w:space="0" w:color="808080"/>
+              <w:left w:val="double" w:sz="2" w:space="0" w:color="808080"/>
+              <w:bottom w:val="double" w:sz="2" w:space="0" w:color="808080"/>
+              <w:right w:val="double" w:sz="2" w:space="0" w:color="808080"/>
+              <w:insideH w:val="double" w:sz="2" w:space="0" w:color="808080"/>
+              <w:insideV w:val="double" w:sz="2" w:space="0" w:color="808080"/>
+            </w:tcBorders>
+            <w:shd w:fill="auto" w:val="clear"/>
+            <w:vAlign w:val="center"/>
+          </w:tcPr>
+          <w:p>
+            <w:pPr>
+              <w:pStyle w:val="TableHeading"/>
+              <w:rPr>
+                <w:sz w:val="4"/>
+                <w:szCs w:val="4"/>
+              </w:rPr>
+            </w:pPr>
+            <w:r>
+              <w:rPr>
+                <w:sz w:val="4"/>
+                <w:szCs w:val="4"/>
+              </w:rPr>
+            </w:r>
+          </w:p>
+        </w:tc>
+        <w:tc>
+          <w:tcPr>
+            <w:tcW w:w="3658" w:type="dxa"/>
+            <w:tcBorders>
+              <w:top w:val="double" w:sz="2" w:space="0" w:color="808080"/>
+              <w:left w:val="double" w:sz="2" w:space="0" w:color="808080"/>
+              <w:bottom w:val="double" w:sz="2" w:space="0" w:color="808080"/>
+              <w:right w:val="double" w:sz="2" w:space="0" w:color="808080"/>
+              <w:insideH w:val="double" w:sz="2" w:space="0" w:color="808080"/>
+              <w:insideV w:val="double" w:sz="2" w:space="0" w:color="808080"/>
+            </w:tcBorders>
+            <w:shd w:fill="auto" w:val="clear"/>
+            <w:vAlign w:val="center"/>
+          </w:tcPr>
+          <w:p>
+            <w:pPr>
+              <w:pStyle w:val="TableHeading"/>
+              <w:rPr/>
+            </w:pPr>
+            <w:r>
+              <w:rPr/>
+              <w:t>antecedents</w:t>
+            </w:r>
+          </w:p>
+        </w:tc>
+        <w:tc>
+          <w:tcPr>
+            <w:tcW w:w="3641" w:type="dxa"/>
+            <w:tcBorders>
+              <w:top w:val="double" w:sz="2" w:space="0" w:color="808080"/>
+              <w:left w:val="double" w:sz="2" w:space="0" w:color="808080"/>
+              <w:bottom w:val="double" w:sz="2" w:space="0" w:color="808080"/>
+              <w:right w:val="double" w:sz="2" w:space="0" w:color="808080"/>
+              <w:insideH w:val="double" w:sz="2" w:space="0" w:color="808080"/>
+              <w:insideV w:val="double" w:sz="2" w:space="0" w:color="808080"/>
+            </w:tcBorders>
+            <w:shd w:fill="auto" w:val="clear"/>
+            <w:vAlign w:val="center"/>
+          </w:tcPr>
+          <w:p>
+            <w:pPr>
+              <w:pStyle w:val="TableHeading"/>
+              <w:rPr/>
+            </w:pPr>
+            <w:r>
+              <w:rPr/>
+              <w:t>consequents</w:t>
+            </w:r>
+          </w:p>
+        </w:tc>
+        <w:tc>
+          <w:tcPr>
+            <w:tcW w:w="1006" w:type="dxa"/>
+            <w:tcBorders>
+              <w:top w:val="double" w:sz="2" w:space="0" w:color="808080"/>
+              <w:left w:val="double" w:sz="2" w:space="0" w:color="808080"/>
+              <w:bottom w:val="double" w:sz="2" w:space="0" w:color="808080"/>
+              <w:right w:val="double" w:sz="2" w:space="0" w:color="808080"/>
+              <w:insideH w:val="double" w:sz="2" w:space="0" w:color="808080"/>
+              <w:insideV w:val="double" w:sz="2" w:space="0" w:color="808080"/>
+            </w:tcBorders>
+            <w:shd w:fill="auto" w:val="clear"/>
+            <w:vAlign w:val="center"/>
+          </w:tcPr>
+          <w:p>
+            <w:pPr>
+              <w:pStyle w:val="TableHeading"/>
+              <w:rPr/>
+            </w:pPr>
+            <w:r>
+              <w:rPr/>
+              <w:t>support</w:t>
+            </w:r>
+          </w:p>
+        </w:tc>
+        <w:tc>
+          <w:tcPr>
+            <w:tcW w:w="1052" w:type="dxa"/>
+            <w:tcBorders>
+              <w:top w:val="double" w:sz="2" w:space="0" w:color="808080"/>
+              <w:left w:val="double" w:sz="2" w:space="0" w:color="808080"/>
+              <w:bottom w:val="double" w:sz="2" w:space="0" w:color="808080"/>
+              <w:right w:val="double" w:sz="2" w:space="0" w:color="808080"/>
+              <w:insideH w:val="double" w:sz="2" w:space="0" w:color="808080"/>
+              <w:insideV w:val="double" w:sz="2" w:space="0" w:color="808080"/>
+            </w:tcBorders>
+            <w:shd w:fill="auto" w:val="clear"/>
+            <w:vAlign w:val="center"/>
+          </w:tcPr>
+          <w:p>
+            <w:pPr>
+              <w:pStyle w:val="TableHeading"/>
+              <w:rPr/>
+            </w:pPr>
+            <w:r>
+              <w:rPr/>
+              <w:t>lift</w:t>
+            </w:r>
+          </w:p>
+        </w:tc>
+      </w:tr>
+      <w:tr>
+        <w:trPr/>
+        <w:tc>
+          <w:tcPr>
+            <w:tcW w:w="361" w:type="dxa"/>
+            <w:tcBorders>
+              <w:left w:val="double" w:sz="2" w:space="0" w:color="808080"/>
+              <w:bottom w:val="double" w:sz="2" w:space="0" w:color="808080"/>
+              <w:right w:val="double" w:sz="2" w:space="0" w:color="808080"/>
+              <w:insideH w:val="double" w:sz="2" w:space="0" w:color="808080"/>
+              <w:insideV w:val="double" w:sz="2" w:space="0" w:color="808080"/>
+            </w:tcBorders>
+            <w:shd w:fill="auto" w:val="clear"/>
+            <w:vAlign w:val="center"/>
+          </w:tcPr>
+          <w:p>
+            <w:pPr>
+              <w:pStyle w:val="TableHeading"/>
+              <w:rPr/>
+            </w:pPr>
+            <w:r>
+              <w:rPr/>
+              <w:t>8</w:t>
+            </w:r>
+          </w:p>
+        </w:tc>
+        <w:tc>
+          <w:tcPr>
+            <w:tcW w:w="3658" w:type="dxa"/>
+            <w:tcBorders>
+              <w:left w:val="double" w:sz="2" w:space="0" w:color="808080"/>
+              <w:bottom w:val="double" w:sz="2" w:space="0" w:color="808080"/>
+              <w:right w:val="double" w:sz="2" w:space="0" w:color="808080"/>
+              <w:insideH w:val="double" w:sz="2" w:space="0" w:color="808080"/>
+              <w:insideV w:val="double" w:sz="2" w:space="0" w:color="808080"/>
+            </w:tcBorders>
+            <w:shd w:fill="auto" w:val="clear"/>
+            <w:vAlign w:val="center"/>
+          </w:tcPr>
+          <w:p>
+            <w:pPr>
+              <w:pStyle w:val="TableContents"/>
+              <w:rPr/>
+            </w:pPr>
+            <w:r>
+              <w:rPr/>
+              <w:t>(hsv_cervix_v_mean:[-0.001, 68.538])</w:t>
+            </w:r>
+          </w:p>
+        </w:tc>
+        <w:tc>
+          <w:tcPr>
+            <w:tcW w:w="3641" w:type="dxa"/>
+            <w:tcBorders>
+              <w:left w:val="double" w:sz="2" w:space="0" w:color="808080"/>
+              <w:bottom w:val="double" w:sz="2" w:space="0" w:color="808080"/>
+              <w:right w:val="double" w:sz="2" w:space="0" w:color="808080"/>
+              <w:insideH w:val="double" w:sz="2" w:space="0" w:color="808080"/>
+              <w:insideV w:val="double" w:sz="2" w:space="0" w:color="808080"/>
+            </w:tcBorders>
+            <w:shd w:fill="auto" w:val="clear"/>
+            <w:vAlign w:val="center"/>
+          </w:tcPr>
+          <w:p>
+            <w:pPr>
+              <w:pStyle w:val="TableContents"/>
+              <w:rPr/>
+            </w:pPr>
+            <w:r>
+              <w:rPr/>
+              <w:t>(rgb_cervix_b_mean_plus_std:[-0.001, 60.116], ...</w:t>
+            </w:r>
+          </w:p>
+        </w:tc>
+        <w:tc>
+          <w:tcPr>
+            <w:tcW w:w="1006" w:type="dxa"/>
+            <w:tcBorders>
+              <w:left w:val="double" w:sz="2" w:space="0" w:color="808080"/>
+              <w:bottom w:val="double" w:sz="2" w:space="0" w:color="808080"/>
+              <w:right w:val="double" w:sz="2" w:space="0" w:color="808080"/>
+              <w:insideH w:val="double" w:sz="2" w:space="0" w:color="808080"/>
+              <w:insideV w:val="double" w:sz="2" w:space="0" w:color="808080"/>
+            </w:tcBorders>
+            <w:shd w:fill="auto" w:val="clear"/>
+            <w:vAlign w:val="center"/>
+          </w:tcPr>
+          <w:p>
+            <w:pPr>
+              <w:pStyle w:val="TableContents"/>
+              <w:rPr/>
+            </w:pPr>
+            <w:r>
+              <w:rPr/>
+              <w:t>0.212544</w:t>
+            </w:r>
+          </w:p>
+        </w:tc>
+        <w:tc>
+          <w:tcPr>
+            <w:tcW w:w="1052" w:type="dxa"/>
+            <w:tcBorders>
+              <w:left w:val="double" w:sz="2" w:space="0" w:color="808080"/>
+              <w:bottom w:val="double" w:sz="2" w:space="0" w:color="808080"/>
+              <w:right w:val="double" w:sz="2" w:space="0" w:color="808080"/>
+              <w:insideH w:val="double" w:sz="2" w:space="0" w:color="808080"/>
+              <w:insideV w:val="double" w:sz="2" w:space="0" w:color="808080"/>
+            </w:tcBorders>
+            <w:shd w:fill="auto" w:val="clear"/>
+            <w:vAlign w:val="center"/>
+          </w:tcPr>
+          <w:p>
+            <w:pPr>
+              <w:pStyle w:val="TableContents"/>
+              <w:rPr/>
+            </w:pPr>
+            <w:r>
+              <w:rPr/>
+              <w:t>3.108487</w:t>
+            </w:r>
+          </w:p>
+        </w:tc>
+      </w:tr>
+      <w:tr>
+        <w:trPr/>
+        <w:tc>
+          <w:tcPr>
+            <w:tcW w:w="361" w:type="dxa"/>
+            <w:tcBorders>
+              <w:left w:val="double" w:sz="2" w:space="0" w:color="808080"/>
+              <w:bottom w:val="double" w:sz="2" w:space="0" w:color="808080"/>
+              <w:right w:val="double" w:sz="2" w:space="0" w:color="808080"/>
+              <w:insideH w:val="double" w:sz="2" w:space="0" w:color="808080"/>
+              <w:insideV w:val="double" w:sz="2" w:space="0" w:color="808080"/>
+            </w:tcBorders>
+            <w:shd w:fill="auto" w:val="clear"/>
+            <w:vAlign w:val="center"/>
+          </w:tcPr>
+          <w:p>
+            <w:pPr>
+              <w:pStyle w:val="TableHeading"/>
+              <w:rPr/>
+            </w:pPr>
+            <w:r>
+              <w:rPr/>
+              <w:t>16</w:t>
+            </w:r>
+          </w:p>
+        </w:tc>
+        <w:tc>
+          <w:tcPr>
+            <w:tcW w:w="3658" w:type="dxa"/>
+            <w:tcBorders>
+              <w:left w:val="double" w:sz="2" w:space="0" w:color="808080"/>
+              <w:bottom w:val="double" w:sz="2" w:space="0" w:color="808080"/>
+              <w:right w:val="double" w:sz="2" w:space="0" w:color="808080"/>
+              <w:insideH w:val="double" w:sz="2" w:space="0" w:color="808080"/>
+              <w:insideV w:val="double" w:sz="2" w:space="0" w:color="808080"/>
+            </w:tcBorders>
+            <w:shd w:fill="auto" w:val="clear"/>
+            <w:vAlign w:val="center"/>
+          </w:tcPr>
+          <w:p>
+            <w:pPr>
+              <w:pStyle w:val="TableContents"/>
+              <w:rPr/>
+            </w:pPr>
+            <w:r>
+              <w:rPr/>
+              <w:t>(hsv_cervix_v_std:[-0.001, 33.421], hsv_cervix...</w:t>
+            </w:r>
+          </w:p>
+        </w:tc>
+        <w:tc>
+          <w:tcPr>
+            <w:tcW w:w="3641" w:type="dxa"/>
+            <w:tcBorders>
+              <w:left w:val="double" w:sz="2" w:space="0" w:color="808080"/>
+              <w:bottom w:val="double" w:sz="2" w:space="0" w:color="808080"/>
+              <w:right w:val="double" w:sz="2" w:space="0" w:color="808080"/>
+              <w:insideH w:val="double" w:sz="2" w:space="0" w:color="808080"/>
+              <w:insideV w:val="double" w:sz="2" w:space="0" w:color="808080"/>
+            </w:tcBorders>
+            <w:shd w:fill="auto" w:val="clear"/>
+            <w:vAlign w:val="center"/>
+          </w:tcPr>
+          <w:p>
+            <w:pPr>
+              <w:pStyle w:val="TableContents"/>
+              <w:rPr/>
+            </w:pPr>
+            <w:r>
+              <w:rPr/>
+              <w:t>(rgb_cervix_b_mean_plus_std:[-0.001, 60.116], ...</w:t>
+            </w:r>
+          </w:p>
+        </w:tc>
+        <w:tc>
+          <w:tcPr>
+            <w:tcW w:w="1006" w:type="dxa"/>
+            <w:tcBorders>
+              <w:left w:val="double" w:sz="2" w:space="0" w:color="808080"/>
+              <w:bottom w:val="double" w:sz="2" w:space="0" w:color="808080"/>
+              <w:right w:val="double" w:sz="2" w:space="0" w:color="808080"/>
+              <w:insideH w:val="double" w:sz="2" w:space="0" w:color="808080"/>
+              <w:insideV w:val="double" w:sz="2" w:space="0" w:color="808080"/>
+            </w:tcBorders>
+            <w:shd w:fill="auto" w:val="clear"/>
+            <w:vAlign w:val="center"/>
+          </w:tcPr>
+          <w:p>
+            <w:pPr>
+              <w:pStyle w:val="TableContents"/>
+              <w:rPr/>
+            </w:pPr>
+            <w:r>
+              <w:rPr/>
+              <w:t>0.184669</w:t>
+            </w:r>
+          </w:p>
+        </w:tc>
+        <w:tc>
+          <w:tcPr>
+            <w:tcW w:w="1052" w:type="dxa"/>
+            <w:tcBorders>
+              <w:left w:val="double" w:sz="2" w:space="0" w:color="808080"/>
+              <w:bottom w:val="double" w:sz="2" w:space="0" w:color="808080"/>
+              <w:right w:val="double" w:sz="2" w:space="0" w:color="808080"/>
+              <w:insideH w:val="double" w:sz="2" w:space="0" w:color="808080"/>
+              <w:insideV w:val="double" w:sz="2" w:space="0" w:color="808080"/>
+            </w:tcBorders>
+            <w:shd w:fill="auto" w:val="clear"/>
+            <w:vAlign w:val="center"/>
+          </w:tcPr>
+          <w:p>
+            <w:pPr>
+              <w:pStyle w:val="TableContents"/>
+              <w:rPr/>
+            </w:pPr>
+            <w:r>
+              <w:rPr/>
+              <w:t>3.086648</w:t>
+            </w:r>
+          </w:p>
+        </w:tc>
+      </w:tr>
+      <w:tr>
+        <w:trPr/>
+        <w:tc>
+          <w:tcPr>
+            <w:tcW w:w="361" w:type="dxa"/>
+            <w:tcBorders>
+              <w:left w:val="double" w:sz="2" w:space="0" w:color="808080"/>
+              <w:bottom w:val="double" w:sz="2" w:space="0" w:color="808080"/>
+              <w:right w:val="double" w:sz="2" w:space="0" w:color="808080"/>
+              <w:insideH w:val="double" w:sz="2" w:space="0" w:color="808080"/>
+              <w:insideV w:val="double" w:sz="2" w:space="0" w:color="808080"/>
+            </w:tcBorders>
+            <w:shd w:fill="auto" w:val="clear"/>
+            <w:vAlign w:val="center"/>
+          </w:tcPr>
+          <w:p>
+            <w:pPr>
+              <w:pStyle w:val="TableHeading"/>
+              <w:rPr/>
+            </w:pPr>
+            <w:r>
+              <w:rPr/>
+              <w:t>11</w:t>
+            </w:r>
+          </w:p>
+        </w:tc>
+        <w:tc>
+          <w:tcPr>
+            <w:tcW w:w="3658" w:type="dxa"/>
+            <w:tcBorders>
+              <w:left w:val="double" w:sz="2" w:space="0" w:color="808080"/>
+              <w:bottom w:val="double" w:sz="2" w:space="0" w:color="808080"/>
+              <w:right w:val="double" w:sz="2" w:space="0" w:color="808080"/>
+              <w:insideH w:val="double" w:sz="2" w:space="0" w:color="808080"/>
+              <w:insideV w:val="double" w:sz="2" w:space="0" w:color="808080"/>
+            </w:tcBorders>
+            <w:shd w:fill="auto" w:val="clear"/>
+            <w:vAlign w:val="center"/>
+          </w:tcPr>
+          <w:p>
+            <w:pPr>
+              <w:pStyle w:val="TableContents"/>
+              <w:rPr/>
+            </w:pPr>
+            <w:r>
+              <w:rPr/>
+              <w:t>(rgb_cervix_b_mean_plus_std:[-0.001, 60.116], ...</w:t>
+            </w:r>
+          </w:p>
+        </w:tc>
+        <w:tc>
+          <w:tcPr>
+            <w:tcW w:w="3641" w:type="dxa"/>
+            <w:tcBorders>
+              <w:left w:val="double" w:sz="2" w:space="0" w:color="808080"/>
+              <w:bottom w:val="double" w:sz="2" w:space="0" w:color="808080"/>
+              <w:right w:val="double" w:sz="2" w:space="0" w:color="808080"/>
+              <w:insideH w:val="double" w:sz="2" w:space="0" w:color="808080"/>
+              <w:insideV w:val="double" w:sz="2" w:space="0" w:color="808080"/>
+            </w:tcBorders>
+            <w:shd w:fill="auto" w:val="clear"/>
+            <w:vAlign w:val="center"/>
+          </w:tcPr>
+          <w:p>
+            <w:pPr>
+              <w:pStyle w:val="TableContents"/>
+              <w:rPr/>
+            </w:pPr>
+            <w:r>
+              <w:rPr/>
+              <w:t>(hsv_total_v_mean:[0.377, 86.795])</w:t>
+            </w:r>
+          </w:p>
+        </w:tc>
+        <w:tc>
+          <w:tcPr>
+            <w:tcW w:w="1006" w:type="dxa"/>
+            <w:tcBorders>
+              <w:left w:val="double" w:sz="2" w:space="0" w:color="808080"/>
+              <w:bottom w:val="double" w:sz="2" w:space="0" w:color="808080"/>
+              <w:right w:val="double" w:sz="2" w:space="0" w:color="808080"/>
+              <w:insideH w:val="double" w:sz="2" w:space="0" w:color="808080"/>
+              <w:insideV w:val="double" w:sz="2" w:space="0" w:color="808080"/>
+            </w:tcBorders>
+            <w:shd w:fill="auto" w:val="clear"/>
+            <w:vAlign w:val="center"/>
+          </w:tcPr>
+          <w:p>
+            <w:pPr>
+              <w:pStyle w:val="TableContents"/>
+              <w:rPr/>
+            </w:pPr>
+            <w:r>
+              <w:rPr/>
+              <w:t>0.156794</w:t>
+            </w:r>
+          </w:p>
+        </w:tc>
+        <w:tc>
+          <w:tcPr>
+            <w:tcW w:w="1052" w:type="dxa"/>
+            <w:tcBorders>
+              <w:left w:val="double" w:sz="2" w:space="0" w:color="808080"/>
+              <w:bottom w:val="double" w:sz="2" w:space="0" w:color="808080"/>
+              <w:right w:val="double" w:sz="2" w:space="0" w:color="808080"/>
+              <w:insideH w:val="double" w:sz="2" w:space="0" w:color="808080"/>
+              <w:insideV w:val="double" w:sz="2" w:space="0" w:color="808080"/>
+            </w:tcBorders>
+            <w:shd w:fill="auto" w:val="clear"/>
+            <w:vAlign w:val="center"/>
+          </w:tcPr>
+          <w:p>
+            <w:pPr>
+              <w:pStyle w:val="TableContents"/>
+              <w:rPr/>
+            </w:pPr>
+            <w:r>
+              <w:rPr/>
+              <w:t>3.086022</w:t>
+            </w:r>
+          </w:p>
+        </w:tc>
+      </w:tr>
+      <w:tr>
+        <w:trPr/>
+        <w:tc>
+          <w:tcPr>
+            <w:tcW w:w="361" w:type="dxa"/>
+            <w:tcBorders>
+              <w:left w:val="double" w:sz="2" w:space="0" w:color="808080"/>
+              <w:bottom w:val="double" w:sz="2" w:space="0" w:color="808080"/>
+              <w:right w:val="double" w:sz="2" w:space="0" w:color="808080"/>
+              <w:insideH w:val="double" w:sz="2" w:space="0" w:color="808080"/>
+              <w:insideV w:val="double" w:sz="2" w:space="0" w:color="808080"/>
+            </w:tcBorders>
+            <w:shd w:fill="auto" w:val="clear"/>
+            <w:vAlign w:val="center"/>
+          </w:tcPr>
+          <w:p>
+            <w:pPr>
+              <w:pStyle w:val="TableHeading"/>
+              <w:rPr/>
+            </w:pPr>
+            <w:r>
+              <w:rPr/>
+              <w:t>3</w:t>
+            </w:r>
+          </w:p>
+        </w:tc>
+        <w:tc>
+          <w:tcPr>
+            <w:tcW w:w="3658" w:type="dxa"/>
+            <w:tcBorders>
+              <w:left w:val="double" w:sz="2" w:space="0" w:color="808080"/>
+              <w:bottom w:val="double" w:sz="2" w:space="0" w:color="808080"/>
+              <w:right w:val="double" w:sz="2" w:space="0" w:color="808080"/>
+              <w:insideH w:val="double" w:sz="2" w:space="0" w:color="808080"/>
+              <w:insideV w:val="double" w:sz="2" w:space="0" w:color="808080"/>
+            </w:tcBorders>
+            <w:shd w:fill="auto" w:val="clear"/>
+            <w:vAlign w:val="center"/>
+          </w:tcPr>
+          <w:p>
+            <w:pPr>
+              <w:pStyle w:val="TableContents"/>
+              <w:rPr/>
+            </w:pPr>
+            <w:r>
+              <w:rPr/>
+              <w:t>(hsv_cervix_v_mean:[-0.001, 68.538])</w:t>
+            </w:r>
+          </w:p>
+        </w:tc>
+        <w:tc>
+          <w:tcPr>
+            <w:tcW w:w="3641" w:type="dxa"/>
+            <w:tcBorders>
+              <w:left w:val="double" w:sz="2" w:space="0" w:color="808080"/>
+              <w:bottom w:val="double" w:sz="2" w:space="0" w:color="808080"/>
+              <w:right w:val="double" w:sz="2" w:space="0" w:color="808080"/>
+              <w:insideH w:val="double" w:sz="2" w:space="0" w:color="808080"/>
+              <w:insideV w:val="double" w:sz="2" w:space="0" w:color="808080"/>
+            </w:tcBorders>
+            <w:shd w:fill="auto" w:val="clear"/>
+            <w:vAlign w:val="center"/>
+          </w:tcPr>
+          <w:p>
+            <w:pPr>
+              <w:pStyle w:val="TableContents"/>
+              <w:rPr/>
+            </w:pPr>
+            <w:r>
+              <w:rPr/>
+              <w:t>(hsv_total_v_mean:[0.377, 86.795])</w:t>
+            </w:r>
+          </w:p>
+        </w:tc>
+        <w:tc>
+          <w:tcPr>
+            <w:tcW w:w="1006" w:type="dxa"/>
+            <w:tcBorders>
+              <w:left w:val="double" w:sz="2" w:space="0" w:color="808080"/>
+              <w:bottom w:val="double" w:sz="2" w:space="0" w:color="808080"/>
+              <w:right w:val="double" w:sz="2" w:space="0" w:color="808080"/>
+              <w:insideH w:val="double" w:sz="2" w:space="0" w:color="808080"/>
+              <w:insideV w:val="double" w:sz="2" w:space="0" w:color="808080"/>
+            </w:tcBorders>
+            <w:shd w:fill="auto" w:val="clear"/>
+            <w:vAlign w:val="center"/>
+          </w:tcPr>
+          <w:p>
+            <w:pPr>
+              <w:pStyle w:val="TableContents"/>
+              <w:rPr/>
+            </w:pPr>
+            <w:r>
+              <w:rPr/>
+              <w:t>0.212544</w:t>
+            </w:r>
+          </w:p>
+        </w:tc>
+        <w:tc>
+          <w:tcPr>
+            <w:tcW w:w="1052" w:type="dxa"/>
+            <w:tcBorders>
+              <w:left w:val="double" w:sz="2" w:space="0" w:color="808080"/>
+              <w:bottom w:val="double" w:sz="2" w:space="0" w:color="808080"/>
+              <w:right w:val="double" w:sz="2" w:space="0" w:color="808080"/>
+              <w:insideH w:val="double" w:sz="2" w:space="0" w:color="808080"/>
+              <w:insideV w:val="double" w:sz="2" w:space="0" w:color="808080"/>
+            </w:tcBorders>
+            <w:shd w:fill="auto" w:val="clear"/>
+            <w:vAlign w:val="center"/>
+          </w:tcPr>
+          <w:p>
+            <w:pPr>
+              <w:pStyle w:val="TableContents"/>
+              <w:rPr/>
+            </w:pPr>
+            <w:r>
+              <w:rPr/>
+              <w:t>2.941364</w:t>
+            </w:r>
+          </w:p>
+        </w:tc>
+      </w:tr>
+      <w:tr>
+        <w:trPr/>
+        <w:tc>
+          <w:tcPr>
+            <w:tcW w:w="361" w:type="dxa"/>
+            <w:tcBorders>
+              <w:left w:val="double" w:sz="2" w:space="0" w:color="808080"/>
+              <w:bottom w:val="double" w:sz="2" w:space="0" w:color="808080"/>
+              <w:right w:val="double" w:sz="2" w:space="0" w:color="808080"/>
+              <w:insideH w:val="double" w:sz="2" w:space="0" w:color="808080"/>
+              <w:insideV w:val="double" w:sz="2" w:space="0" w:color="808080"/>
+            </w:tcBorders>
+            <w:shd w:fill="auto" w:val="clear"/>
+            <w:vAlign w:val="center"/>
+          </w:tcPr>
+          <w:p>
+            <w:pPr>
+              <w:pStyle w:val="TableHeading"/>
+              <w:rPr/>
+            </w:pPr>
+            <w:r>
+              <w:rPr/>
+              <w:t>6</w:t>
+            </w:r>
+          </w:p>
+        </w:tc>
+        <w:tc>
+          <w:tcPr>
+            <w:tcW w:w="3658" w:type="dxa"/>
+            <w:tcBorders>
+              <w:left w:val="double" w:sz="2" w:space="0" w:color="808080"/>
+              <w:bottom w:val="double" w:sz="2" w:space="0" w:color="808080"/>
+              <w:right w:val="double" w:sz="2" w:space="0" w:color="808080"/>
+              <w:insideH w:val="double" w:sz="2" w:space="0" w:color="808080"/>
+              <w:insideV w:val="double" w:sz="2" w:space="0" w:color="808080"/>
+            </w:tcBorders>
+            <w:shd w:fill="auto" w:val="clear"/>
+            <w:vAlign w:val="center"/>
+          </w:tcPr>
+          <w:p>
+            <w:pPr>
+              <w:pStyle w:val="TableContents"/>
+              <w:rPr/>
+            </w:pPr>
+            <w:r>
+              <w:rPr/>
+              <w:t>(rgb_cervix_b_mean_plus_std:[-0.001, 60.116], ...</w:t>
+            </w:r>
+          </w:p>
+        </w:tc>
+        <w:tc>
+          <w:tcPr>
+            <w:tcW w:w="3641" w:type="dxa"/>
+            <w:tcBorders>
+              <w:left w:val="double" w:sz="2" w:space="0" w:color="808080"/>
+              <w:bottom w:val="double" w:sz="2" w:space="0" w:color="808080"/>
+              <w:right w:val="double" w:sz="2" w:space="0" w:color="808080"/>
+              <w:insideH w:val="double" w:sz="2" w:space="0" w:color="808080"/>
+              <w:insideV w:val="double" w:sz="2" w:space="0" w:color="808080"/>
+            </w:tcBorders>
+            <w:shd w:fill="auto" w:val="clear"/>
+            <w:vAlign w:val="center"/>
+          </w:tcPr>
+          <w:p>
+            <w:pPr>
+              <w:pStyle w:val="TableContents"/>
+              <w:rPr/>
+            </w:pPr>
+            <w:r>
+              <w:rPr/>
+              <w:t>(hsv_total_v_mean:[0.377, 86.795])</w:t>
+            </w:r>
+          </w:p>
+        </w:tc>
+        <w:tc>
+          <w:tcPr>
+            <w:tcW w:w="1006" w:type="dxa"/>
+            <w:tcBorders>
+              <w:left w:val="double" w:sz="2" w:space="0" w:color="808080"/>
+              <w:bottom w:val="double" w:sz="2" w:space="0" w:color="808080"/>
+              <w:right w:val="double" w:sz="2" w:space="0" w:color="808080"/>
+              <w:insideH w:val="double" w:sz="2" w:space="0" w:color="808080"/>
+              <w:insideV w:val="double" w:sz="2" w:space="0" w:color="808080"/>
+            </w:tcBorders>
+            <w:shd w:fill="auto" w:val="clear"/>
+            <w:vAlign w:val="center"/>
+          </w:tcPr>
+          <w:p>
+            <w:pPr>
+              <w:pStyle w:val="TableContents"/>
+              <w:rPr/>
+            </w:pPr>
+            <w:r>
+              <w:rPr/>
+              <w:t>0.212544</w:t>
+            </w:r>
+          </w:p>
+        </w:tc>
+        <w:tc>
+          <w:tcPr>
+            <w:tcW w:w="1052" w:type="dxa"/>
+            <w:tcBorders>
+              <w:left w:val="double" w:sz="2" w:space="0" w:color="808080"/>
+              <w:bottom w:val="double" w:sz="2" w:space="0" w:color="808080"/>
+              <w:right w:val="double" w:sz="2" w:space="0" w:color="808080"/>
+              <w:insideH w:val="double" w:sz="2" w:space="0" w:color="808080"/>
+              <w:insideV w:val="double" w:sz="2" w:space="0" w:color="808080"/>
+            </w:tcBorders>
+            <w:shd w:fill="auto" w:val="clear"/>
+            <w:vAlign w:val="center"/>
+          </w:tcPr>
+          <w:p>
+            <w:pPr>
+              <w:pStyle w:val="TableContents"/>
+              <w:rPr/>
+            </w:pPr>
+            <w:r>
+              <w:rPr/>
+              <w:t>2.941364</w:t>
+            </w:r>
+          </w:p>
+        </w:tc>
+      </w:tr>
+      <w:tr>
+        <w:trPr/>
+        <w:tc>
+          <w:tcPr>
+            <w:tcW w:w="361" w:type="dxa"/>
+            <w:tcBorders>
+              <w:left w:val="double" w:sz="2" w:space="0" w:color="808080"/>
+              <w:bottom w:val="double" w:sz="2" w:space="0" w:color="808080"/>
+              <w:right w:val="double" w:sz="2" w:space="0" w:color="808080"/>
+              <w:insideH w:val="double" w:sz="2" w:space="0" w:color="808080"/>
+              <w:insideV w:val="double" w:sz="2" w:space="0" w:color="808080"/>
+            </w:tcBorders>
+            <w:shd w:fill="auto" w:val="clear"/>
+            <w:vAlign w:val="center"/>
+          </w:tcPr>
+          <w:p>
+            <w:pPr>
+              <w:pStyle w:val="TableHeading"/>
+              <w:rPr/>
+            </w:pPr>
+            <w:r>
+              <w:rPr/>
+              <w:t>13</w:t>
+            </w:r>
+          </w:p>
+        </w:tc>
+        <w:tc>
+          <w:tcPr>
+            <w:tcW w:w="3658" w:type="dxa"/>
+            <w:tcBorders>
+              <w:left w:val="double" w:sz="2" w:space="0" w:color="808080"/>
+              <w:bottom w:val="double" w:sz="2" w:space="0" w:color="808080"/>
+              <w:right w:val="double" w:sz="2" w:space="0" w:color="808080"/>
+              <w:insideH w:val="double" w:sz="2" w:space="0" w:color="808080"/>
+              <w:insideV w:val="double" w:sz="2" w:space="0" w:color="808080"/>
+            </w:tcBorders>
+            <w:shd w:fill="auto" w:val="clear"/>
+            <w:vAlign w:val="center"/>
+          </w:tcPr>
+          <w:p>
+            <w:pPr>
+              <w:pStyle w:val="TableContents"/>
+              <w:rPr/>
+            </w:pPr>
+            <w:r>
+              <w:rPr/>
+              <w:t>(hsv_cervix_v_std:[-0.001, 33.421], hsv_cervix...</w:t>
+            </w:r>
+          </w:p>
+        </w:tc>
+        <w:tc>
+          <w:tcPr>
+            <w:tcW w:w="3641" w:type="dxa"/>
+            <w:tcBorders>
+              <w:left w:val="double" w:sz="2" w:space="0" w:color="808080"/>
+              <w:bottom w:val="double" w:sz="2" w:space="0" w:color="808080"/>
+              <w:right w:val="double" w:sz="2" w:space="0" w:color="808080"/>
+              <w:insideH w:val="double" w:sz="2" w:space="0" w:color="808080"/>
+              <w:insideV w:val="double" w:sz="2" w:space="0" w:color="808080"/>
+            </w:tcBorders>
+            <w:shd w:fill="auto" w:val="clear"/>
+            <w:vAlign w:val="center"/>
+          </w:tcPr>
+          <w:p>
+            <w:pPr>
+              <w:pStyle w:val="TableContents"/>
+              <w:rPr/>
+            </w:pPr>
+            <w:r>
+              <w:rPr/>
+              <w:t>(hsv_total_v_mean:[0.377, 86.795])</w:t>
+            </w:r>
+          </w:p>
+        </w:tc>
+        <w:tc>
+          <w:tcPr>
+            <w:tcW w:w="1006" w:type="dxa"/>
+            <w:tcBorders>
+              <w:left w:val="double" w:sz="2" w:space="0" w:color="808080"/>
+              <w:bottom w:val="double" w:sz="2" w:space="0" w:color="808080"/>
+              <w:right w:val="double" w:sz="2" w:space="0" w:color="808080"/>
+              <w:insideH w:val="double" w:sz="2" w:space="0" w:color="808080"/>
+              <w:insideV w:val="double" w:sz="2" w:space="0" w:color="808080"/>
+            </w:tcBorders>
+            <w:shd w:fill="auto" w:val="clear"/>
+            <w:vAlign w:val="center"/>
+          </w:tcPr>
+          <w:p>
+            <w:pPr>
+              <w:pStyle w:val="TableContents"/>
+              <w:rPr/>
+            </w:pPr>
+            <w:r>
+              <w:rPr/>
+              <w:t>0.184669</w:t>
+            </w:r>
+          </w:p>
+        </w:tc>
+        <w:tc>
+          <w:tcPr>
+            <w:tcW w:w="1052" w:type="dxa"/>
+            <w:tcBorders>
+              <w:left w:val="double" w:sz="2" w:space="0" w:color="808080"/>
+              <w:bottom w:val="double" w:sz="2" w:space="0" w:color="808080"/>
+              <w:right w:val="double" w:sz="2" w:space="0" w:color="808080"/>
+              <w:insideH w:val="double" w:sz="2" w:space="0" w:color="808080"/>
+              <w:insideV w:val="double" w:sz="2" w:space="0" w:color="808080"/>
+            </w:tcBorders>
+            <w:shd w:fill="auto" w:val="clear"/>
+            <w:vAlign w:val="center"/>
+          </w:tcPr>
+          <w:p>
+            <w:pPr>
+              <w:pStyle w:val="TableContents"/>
+              <w:rPr/>
+            </w:pPr>
+            <w:r>
+              <w:rPr/>
+              <w:t>2.920699</w:t>
+            </w:r>
+          </w:p>
+        </w:tc>
+      </w:tr>
+      <w:tr>
+        <w:trPr/>
+        <w:tc>
+          <w:tcPr>
+            <w:tcW w:w="361" w:type="dxa"/>
+            <w:tcBorders>
+              <w:left w:val="double" w:sz="2" w:space="0" w:color="808080"/>
+              <w:bottom w:val="double" w:sz="2" w:space="0" w:color="808080"/>
+              <w:right w:val="double" w:sz="2" w:space="0" w:color="808080"/>
+              <w:insideH w:val="double" w:sz="2" w:space="0" w:color="808080"/>
+              <w:insideV w:val="double" w:sz="2" w:space="0" w:color="808080"/>
+            </w:tcBorders>
+            <w:shd w:fill="auto" w:val="clear"/>
+            <w:vAlign w:val="center"/>
+          </w:tcPr>
+          <w:p>
+            <w:pPr>
+              <w:pStyle w:val="TableHeading"/>
+              <w:rPr/>
+            </w:pPr>
+            <w:r>
+              <w:rPr/>
+              <w:t>14</w:t>
+            </w:r>
+          </w:p>
+        </w:tc>
+        <w:tc>
+          <w:tcPr>
+            <w:tcW w:w="3658" w:type="dxa"/>
+            <w:tcBorders>
+              <w:left w:val="double" w:sz="2" w:space="0" w:color="808080"/>
+              <w:bottom w:val="double" w:sz="2" w:space="0" w:color="808080"/>
+              <w:right w:val="double" w:sz="2" w:space="0" w:color="808080"/>
+              <w:insideH w:val="double" w:sz="2" w:space="0" w:color="808080"/>
+              <w:insideV w:val="double" w:sz="2" w:space="0" w:color="808080"/>
+            </w:tcBorders>
+            <w:shd w:fill="auto" w:val="clear"/>
+            <w:vAlign w:val="center"/>
+          </w:tcPr>
+          <w:p>
+            <w:pPr>
+              <w:pStyle w:val="TableContents"/>
+              <w:rPr/>
+            </w:pPr>
+            <w:r>
+              <w:rPr/>
+              <w:t>(hsv_cervix_v_std:[-0.001, 33.421], rgb_cervix...</w:t>
+            </w:r>
+          </w:p>
+        </w:tc>
+        <w:tc>
+          <w:tcPr>
+            <w:tcW w:w="3641" w:type="dxa"/>
+            <w:tcBorders>
+              <w:left w:val="double" w:sz="2" w:space="0" w:color="808080"/>
+              <w:bottom w:val="double" w:sz="2" w:space="0" w:color="808080"/>
+              <w:right w:val="double" w:sz="2" w:space="0" w:color="808080"/>
+              <w:insideH w:val="double" w:sz="2" w:space="0" w:color="808080"/>
+              <w:insideV w:val="double" w:sz="2" w:space="0" w:color="808080"/>
+            </w:tcBorders>
+            <w:shd w:fill="auto" w:val="clear"/>
+            <w:vAlign w:val="center"/>
+          </w:tcPr>
+          <w:p>
+            <w:pPr>
+              <w:pStyle w:val="TableContents"/>
+              <w:rPr/>
+            </w:pPr>
+            <w:r>
+              <w:rPr/>
+              <w:t>(hsv_total_v_mean:[0.377, 86.795])</w:t>
+            </w:r>
+          </w:p>
+        </w:tc>
+        <w:tc>
+          <w:tcPr>
+            <w:tcW w:w="1006" w:type="dxa"/>
+            <w:tcBorders>
+              <w:left w:val="double" w:sz="2" w:space="0" w:color="808080"/>
+              <w:bottom w:val="double" w:sz="2" w:space="0" w:color="808080"/>
+              <w:right w:val="double" w:sz="2" w:space="0" w:color="808080"/>
+              <w:insideH w:val="double" w:sz="2" w:space="0" w:color="808080"/>
+              <w:insideV w:val="double" w:sz="2" w:space="0" w:color="808080"/>
+            </w:tcBorders>
+            <w:shd w:fill="auto" w:val="clear"/>
+            <w:vAlign w:val="center"/>
+          </w:tcPr>
+          <w:p>
+            <w:pPr>
+              <w:pStyle w:val="TableContents"/>
+              <w:rPr/>
+            </w:pPr>
+            <w:r>
+              <w:rPr/>
+              <w:t>0.184669</w:t>
+            </w:r>
+          </w:p>
+        </w:tc>
+        <w:tc>
+          <w:tcPr>
+            <w:tcW w:w="1052" w:type="dxa"/>
+            <w:tcBorders>
+              <w:left w:val="double" w:sz="2" w:space="0" w:color="808080"/>
+              <w:bottom w:val="double" w:sz="2" w:space="0" w:color="808080"/>
+              <w:right w:val="double" w:sz="2" w:space="0" w:color="808080"/>
+              <w:insideH w:val="double" w:sz="2" w:space="0" w:color="808080"/>
+              <w:insideV w:val="double" w:sz="2" w:space="0" w:color="808080"/>
+            </w:tcBorders>
+            <w:shd w:fill="auto" w:val="clear"/>
+            <w:vAlign w:val="center"/>
+          </w:tcPr>
+          <w:p>
+            <w:pPr>
+              <w:pStyle w:val="TableContents"/>
+              <w:rPr/>
+            </w:pPr>
+            <w:r>
+              <w:rPr/>
+              <w:t>2.920699</w:t>
+            </w:r>
+          </w:p>
+        </w:tc>
+      </w:tr>
+      <w:tr>
+        <w:trPr/>
+        <w:tc>
+          <w:tcPr>
+            <w:tcW w:w="361" w:type="dxa"/>
+            <w:tcBorders>
+              <w:left w:val="double" w:sz="2" w:space="0" w:color="808080"/>
+              <w:bottom w:val="double" w:sz="2" w:space="0" w:color="808080"/>
+              <w:right w:val="double" w:sz="2" w:space="0" w:color="808080"/>
+              <w:insideH w:val="double" w:sz="2" w:space="0" w:color="808080"/>
+              <w:insideV w:val="double" w:sz="2" w:space="0" w:color="808080"/>
+            </w:tcBorders>
+            <w:shd w:fill="auto" w:val="clear"/>
+            <w:vAlign w:val="center"/>
+          </w:tcPr>
+          <w:p>
+            <w:pPr>
+              <w:pStyle w:val="TableHeading"/>
+              <w:rPr/>
+            </w:pPr>
+            <w:r>
+              <w:rPr/>
+              <w:t>9</w:t>
+            </w:r>
+          </w:p>
+        </w:tc>
+        <w:tc>
+          <w:tcPr>
+            <w:tcW w:w="3658" w:type="dxa"/>
+            <w:tcBorders>
+              <w:left w:val="double" w:sz="2" w:space="0" w:color="808080"/>
+              <w:bottom w:val="double" w:sz="2" w:space="0" w:color="808080"/>
+              <w:right w:val="double" w:sz="2" w:space="0" w:color="808080"/>
+              <w:insideH w:val="double" w:sz="2" w:space="0" w:color="808080"/>
+              <w:insideV w:val="double" w:sz="2" w:space="0" w:color="808080"/>
+            </w:tcBorders>
+            <w:shd w:fill="auto" w:val="clear"/>
+            <w:vAlign w:val="center"/>
+          </w:tcPr>
+          <w:p>
+            <w:pPr>
+              <w:pStyle w:val="TableContents"/>
+              <w:rPr/>
+            </w:pPr>
+            <w:r>
+              <w:rPr/>
+              <w:t>(hsv_cervix_v_std:[-0.001, 33.421], rgb_cervix...</w:t>
+            </w:r>
+          </w:p>
+        </w:tc>
+        <w:tc>
+          <w:tcPr>
+            <w:tcW w:w="3641" w:type="dxa"/>
+            <w:tcBorders>
+              <w:left w:val="double" w:sz="2" w:space="0" w:color="808080"/>
+              <w:bottom w:val="double" w:sz="2" w:space="0" w:color="808080"/>
+              <w:right w:val="double" w:sz="2" w:space="0" w:color="808080"/>
+              <w:insideH w:val="double" w:sz="2" w:space="0" w:color="808080"/>
+              <w:insideV w:val="double" w:sz="2" w:space="0" w:color="808080"/>
+            </w:tcBorders>
+            <w:shd w:fill="auto" w:val="clear"/>
+            <w:vAlign w:val="center"/>
+          </w:tcPr>
+          <w:p>
+            <w:pPr>
+              <w:pStyle w:val="TableContents"/>
+              <w:rPr/>
+            </w:pPr>
+            <w:r>
+              <w:rPr/>
+              <w:t>(hsv_total_v_mean:[0.377, 86.795])</w:t>
+            </w:r>
+          </w:p>
+        </w:tc>
+        <w:tc>
+          <w:tcPr>
+            <w:tcW w:w="1006" w:type="dxa"/>
+            <w:tcBorders>
+              <w:left w:val="double" w:sz="2" w:space="0" w:color="808080"/>
+              <w:bottom w:val="double" w:sz="2" w:space="0" w:color="808080"/>
+              <w:right w:val="double" w:sz="2" w:space="0" w:color="808080"/>
+              <w:insideH w:val="double" w:sz="2" w:space="0" w:color="808080"/>
+              <w:insideV w:val="double" w:sz="2" w:space="0" w:color="808080"/>
+            </w:tcBorders>
+            <w:shd w:fill="auto" w:val="clear"/>
+            <w:vAlign w:val="center"/>
+          </w:tcPr>
+          <w:p>
+            <w:pPr>
+              <w:pStyle w:val="TableContents"/>
+              <w:rPr/>
+            </w:pPr>
+            <w:r>
+              <w:rPr/>
+              <w:t>0.216028</w:t>
+            </w:r>
+          </w:p>
+        </w:tc>
+        <w:tc>
+          <w:tcPr>
+            <w:tcW w:w="1052" w:type="dxa"/>
+            <w:tcBorders>
+              <w:left w:val="double" w:sz="2" w:space="0" w:color="808080"/>
+              <w:bottom w:val="double" w:sz="2" w:space="0" w:color="808080"/>
+              <w:right w:val="double" w:sz="2" w:space="0" w:color="808080"/>
+              <w:insideH w:val="double" w:sz="2" w:space="0" w:color="808080"/>
+              <w:insideV w:val="double" w:sz="2" w:space="0" w:color="808080"/>
+            </w:tcBorders>
+            <w:shd w:fill="auto" w:val="clear"/>
+            <w:vAlign w:val="center"/>
+          </w:tcPr>
+          <w:p>
+            <w:pPr>
+              <w:pStyle w:val="TableContents"/>
+              <w:rPr/>
+            </w:pPr>
+            <w:r>
+              <w:rPr/>
+              <w:t>2.813725</w:t>
+            </w:r>
+          </w:p>
+        </w:tc>
+      </w:tr>
+      <w:tr>
+        <w:trPr/>
+        <w:tc>
+          <w:tcPr>
+            <w:tcW w:w="361" w:type="dxa"/>
+            <w:tcBorders>
+              <w:left w:val="double" w:sz="2" w:space="0" w:color="808080"/>
+              <w:bottom w:val="double" w:sz="2" w:space="0" w:color="808080"/>
+              <w:right w:val="double" w:sz="2" w:space="0" w:color="808080"/>
+              <w:insideH w:val="double" w:sz="2" w:space="0" w:color="808080"/>
+              <w:insideV w:val="double" w:sz="2" w:space="0" w:color="808080"/>
+            </w:tcBorders>
+            <w:shd w:fill="auto" w:val="clear"/>
+            <w:vAlign w:val="center"/>
+          </w:tcPr>
+          <w:p>
+            <w:pPr>
+              <w:pStyle w:val="TableHeading"/>
+              <w:rPr/>
+            </w:pPr>
+            <w:r>
+              <w:rPr/>
+              <w:t>2</w:t>
+            </w:r>
+          </w:p>
+        </w:tc>
+        <w:tc>
+          <w:tcPr>
+            <w:tcW w:w="3658" w:type="dxa"/>
+            <w:tcBorders>
+              <w:left w:val="double" w:sz="2" w:space="0" w:color="808080"/>
+              <w:bottom w:val="double" w:sz="2" w:space="0" w:color="808080"/>
+              <w:right w:val="double" w:sz="2" w:space="0" w:color="808080"/>
+              <w:insideH w:val="double" w:sz="2" w:space="0" w:color="808080"/>
+              <w:insideV w:val="double" w:sz="2" w:space="0" w:color="808080"/>
+            </w:tcBorders>
+            <w:shd w:fill="auto" w:val="clear"/>
+            <w:vAlign w:val="center"/>
+          </w:tcPr>
+          <w:p>
+            <w:pPr>
+              <w:pStyle w:val="TableContents"/>
+              <w:rPr/>
+            </w:pPr>
+            <w:r>
+              <w:rPr/>
+              <w:t>(hsv_cervix_v_mean:[182.079, 233.48])</w:t>
+            </w:r>
+          </w:p>
+        </w:tc>
+        <w:tc>
+          <w:tcPr>
+            <w:tcW w:w="3641" w:type="dxa"/>
+            <w:tcBorders>
+              <w:left w:val="double" w:sz="2" w:space="0" w:color="808080"/>
+              <w:bottom w:val="double" w:sz="2" w:space="0" w:color="808080"/>
+              <w:right w:val="double" w:sz="2" w:space="0" w:color="808080"/>
+              <w:insideH w:val="double" w:sz="2" w:space="0" w:color="808080"/>
+              <w:insideV w:val="double" w:sz="2" w:space="0" w:color="808080"/>
+            </w:tcBorders>
+            <w:shd w:fill="auto" w:val="clear"/>
+            <w:vAlign w:val="center"/>
+          </w:tcPr>
+          <w:p>
+            <w:pPr>
+              <w:pStyle w:val="TableContents"/>
+              <w:rPr/>
+            </w:pPr>
+            <w:r>
+              <w:rPr/>
+              <w:t>(hsv_cervix_h_std:[3.037, 3.107])</w:t>
+            </w:r>
+          </w:p>
+        </w:tc>
+        <w:tc>
+          <w:tcPr>
+            <w:tcW w:w="1006" w:type="dxa"/>
+            <w:tcBorders>
+              <w:left w:val="double" w:sz="2" w:space="0" w:color="808080"/>
+              <w:bottom w:val="double" w:sz="2" w:space="0" w:color="808080"/>
+              <w:right w:val="double" w:sz="2" w:space="0" w:color="808080"/>
+              <w:insideH w:val="double" w:sz="2" w:space="0" w:color="808080"/>
+              <w:insideV w:val="double" w:sz="2" w:space="0" w:color="808080"/>
+            </w:tcBorders>
+            <w:shd w:fill="auto" w:val="clear"/>
+            <w:vAlign w:val="center"/>
+          </w:tcPr>
+          <w:p>
+            <w:pPr>
+              <w:pStyle w:val="TableContents"/>
+              <w:rPr/>
+            </w:pPr>
+            <w:r>
+              <w:rPr/>
+              <w:t>0.156794</w:t>
+            </w:r>
+          </w:p>
+        </w:tc>
+        <w:tc>
+          <w:tcPr>
+            <w:tcW w:w="1052" w:type="dxa"/>
+            <w:tcBorders>
+              <w:left w:val="double" w:sz="2" w:space="0" w:color="808080"/>
+              <w:bottom w:val="double" w:sz="2" w:space="0" w:color="808080"/>
+              <w:right w:val="double" w:sz="2" w:space="0" w:color="808080"/>
+              <w:insideH w:val="double" w:sz="2" w:space="0" w:color="808080"/>
+              <w:insideV w:val="double" w:sz="2" w:space="0" w:color="808080"/>
+            </w:tcBorders>
+            <w:shd w:fill="auto" w:val="clear"/>
+            <w:vAlign w:val="center"/>
+          </w:tcPr>
+          <w:p>
+            <w:pPr>
+              <w:pStyle w:val="TableContents"/>
+              <w:rPr/>
+            </w:pPr>
+            <w:r>
+              <w:rPr/>
+              <w:t>2.517544</w:t>
+            </w:r>
+          </w:p>
+        </w:tc>
+      </w:tr>
+      <w:tr>
+        <w:trPr/>
+        <w:tc>
+          <w:tcPr>
+            <w:tcW w:w="361" w:type="dxa"/>
+            <w:tcBorders>
+              <w:left w:val="double" w:sz="2" w:space="0" w:color="808080"/>
+              <w:bottom w:val="double" w:sz="2" w:space="0" w:color="808080"/>
+              <w:right w:val="double" w:sz="2" w:space="0" w:color="808080"/>
+              <w:insideH w:val="double" w:sz="2" w:space="0" w:color="808080"/>
+              <w:insideV w:val="double" w:sz="2" w:space="0" w:color="808080"/>
+            </w:tcBorders>
+            <w:shd w:fill="auto" w:val="clear"/>
+            <w:vAlign w:val="center"/>
+          </w:tcPr>
+          <w:p>
+            <w:pPr>
+              <w:pStyle w:val="TableHeading"/>
+              <w:rPr/>
+            </w:pPr>
+            <w:r>
+              <w:rPr/>
+              <w:t>4</w:t>
+            </w:r>
+          </w:p>
+        </w:tc>
+        <w:tc>
+          <w:tcPr>
+            <w:tcW w:w="3658" w:type="dxa"/>
+            <w:tcBorders>
+              <w:left w:val="double" w:sz="2" w:space="0" w:color="808080"/>
+              <w:bottom w:val="double" w:sz="2" w:space="0" w:color="808080"/>
+              <w:right w:val="double" w:sz="2" w:space="0" w:color="808080"/>
+              <w:insideH w:val="double" w:sz="2" w:space="0" w:color="808080"/>
+              <w:insideV w:val="double" w:sz="2" w:space="0" w:color="808080"/>
+            </w:tcBorders>
+            <w:shd w:fill="auto" w:val="clear"/>
+            <w:vAlign w:val="center"/>
+          </w:tcPr>
+          <w:p>
+            <w:pPr>
+              <w:pStyle w:val="TableContents"/>
+              <w:rPr/>
+            </w:pPr>
+            <w:r>
+              <w:rPr/>
+              <w:t>(hsv_cervix_s_mean:[192.482, 244.196], hsv_tot..</w:t>
+            </w:r>
+          </w:p>
+        </w:tc>
+        <w:tc>
+          <w:tcPr>
+            <w:tcW w:w="3641" w:type="dxa"/>
+            <w:tcBorders>
+              <w:left w:val="double" w:sz="2" w:space="0" w:color="808080"/>
+              <w:bottom w:val="double" w:sz="2" w:space="0" w:color="808080"/>
+              <w:right w:val="double" w:sz="2" w:space="0" w:color="808080"/>
+              <w:insideH w:val="double" w:sz="2" w:space="0" w:color="808080"/>
+              <w:insideV w:val="double" w:sz="2" w:space="0" w:color="808080"/>
+            </w:tcBorders>
+            <w:shd w:fill="auto" w:val="clear"/>
+            <w:vAlign w:val="center"/>
+          </w:tcPr>
+          <w:p>
+            <w:pPr>
+              <w:pStyle w:val="TableContents"/>
+              <w:rPr/>
+            </w:pPr>
+            <w:r>
+              <w:rPr/>
+              <w:t>(rgb_cervix_b_mean_plus_std:[-0.001, 60.116])</w:t>
+            </w:r>
+          </w:p>
+        </w:tc>
+        <w:tc>
+          <w:tcPr>
+            <w:tcW w:w="1006" w:type="dxa"/>
+            <w:tcBorders>
+              <w:left w:val="double" w:sz="2" w:space="0" w:color="808080"/>
+              <w:bottom w:val="double" w:sz="2" w:space="0" w:color="808080"/>
+              <w:right w:val="double" w:sz="2" w:space="0" w:color="808080"/>
+              <w:insideH w:val="double" w:sz="2" w:space="0" w:color="808080"/>
+              <w:insideV w:val="double" w:sz="2" w:space="0" w:color="808080"/>
+            </w:tcBorders>
+            <w:shd w:fill="auto" w:val="clear"/>
+            <w:vAlign w:val="center"/>
+          </w:tcPr>
+          <w:p>
+            <w:pPr>
+              <w:pStyle w:val="TableContents"/>
+              <w:rPr/>
+            </w:pPr>
+            <w:r>
+              <w:rPr/>
+              <w:t>0.156794</w:t>
+            </w:r>
+          </w:p>
+        </w:tc>
+        <w:tc>
+          <w:tcPr>
+            <w:tcW w:w="1052" w:type="dxa"/>
+            <w:tcBorders>
+              <w:left w:val="double" w:sz="2" w:space="0" w:color="808080"/>
+              <w:bottom w:val="double" w:sz="2" w:space="0" w:color="808080"/>
+              <w:right w:val="double" w:sz="2" w:space="0" w:color="808080"/>
+              <w:insideH w:val="double" w:sz="2" w:space="0" w:color="808080"/>
+              <w:insideV w:val="double" w:sz="2" w:space="0" w:color="808080"/>
+            </w:tcBorders>
+            <w:shd w:fill="auto" w:val="clear"/>
+            <w:vAlign w:val="center"/>
+          </w:tcPr>
+          <w:p>
+            <w:pPr>
+              <w:pStyle w:val="TableContents"/>
+              <w:rPr/>
+            </w:pPr>
+            <w:r>
+              <w:rPr/>
+              <w:t>2.064748</w:t>
+            </w:r>
+          </w:p>
+        </w:tc>
+      </w:tr>
+    </w:tbl>
+    <w:p>
+      <w:pPr>
+        <w:pStyle w:val="Heading2"/>
+        <w:numPr>
+          <w:ilvl w:val="0"/>
+          <w:numId w:val="0"/>
+        </w:numPr>
+        <w:ind w:left="360" w:hanging="0"/>
+        <w:rPr/>
+      </w:pPr>
+      <w:r>
+        <w:rPr/>
+      </w:r>
+    </w:p>
+    <w:p>
+      <w:pPr>
+        <w:pStyle w:val="Heading2"/>
+        <w:numPr>
+          <w:ilvl w:val="0"/>
+          <w:numId w:val="0"/>
+        </w:numPr>
+        <w:ind w:left="360" w:hanging="0"/>
+        <w:rPr/>
+      </w:pPr>
+      <w:r>
+        <w:rPr/>
+        <w:t>Clustering:</w:t>
+      </w:r>
+    </w:p>
+    <w:p>
+      <w:pPr>
+        <w:pStyle w:val="Heading2"/>
+        <w:numPr>
+          <w:ilvl w:val="0"/>
+          <w:numId w:val="0"/>
+        </w:numPr>
+        <w:ind w:left="360" w:hanging="0"/>
+        <w:rPr/>
+      </w:pPr>
+      <w:r>
+        <w:rPr>
+          <w:rStyle w:val="Fontstyle01"/>
+          <w:rFonts w:cs="CMU Serif Roman" w:ascii="CMU Serif Roman" w:hAnsi="CMU Serif Roman"/>
+          <w:sz w:val="22"/>
+          <w:szCs w:val="22"/>
+          <w:u w:val="none"/>
+          <w:lang w:val="pt-PT"/>
+        </w:rPr>
+        <w:t xml:space="preserve">Utilizou-se o algoritmo K-Means e variou-se o número de </w:t>
+      </w:r>
+      <w:r>
+        <w:rPr>
+          <w:rStyle w:val="Fontstyle01"/>
+          <w:rFonts w:cs="CMU Serif Roman" w:ascii="CMU Serif Roman" w:hAnsi="CMU Serif Roman"/>
+          <w:i/>
+          <w:iCs/>
+          <w:sz w:val="22"/>
+          <w:szCs w:val="22"/>
+          <w:u w:val="none"/>
+          <w:lang w:val="pt-PT"/>
+        </w:rPr>
+        <w:t xml:space="preserve">clusters </w:t>
+      </w:r>
+      <w:r>
+        <w:rPr>
+          <w:rStyle w:val="Fontstyle01"/>
+          <w:rFonts w:cs="CMU Serif Roman" w:ascii="CMU Serif Roman" w:hAnsi="CMU Serif Roman"/>
+          <w:i/>
+          <w:iCs/>
+          <w:sz w:val="22"/>
+          <w:szCs w:val="22"/>
+          <w:u w:val="none"/>
+          <w:lang w:val="pt-PT"/>
+        </w:rPr>
+        <w:t>(k)</w:t>
+      </w:r>
+      <w:r>
+        <w:rPr>
+          <w:rStyle w:val="Fontstyle01"/>
+          <w:rFonts w:cs="CMU Serif Roman" w:ascii="CMU Serif Roman" w:hAnsi="CMU Serif Roman"/>
+          <w:i w:val="false"/>
+          <w:iCs w:val="false"/>
+          <w:sz w:val="22"/>
+          <w:szCs w:val="22"/>
+          <w:u w:val="none"/>
+          <w:lang w:val="pt-PT"/>
+        </w:rPr>
+        <w:t xml:space="preserve"> entre 2 e 10. Avaliou-se os </w:t>
+      </w:r>
+      <w:r>
+        <w:rPr>
+          <w:rStyle w:val="Fontstyle01"/>
+          <w:rFonts w:cs="CMU Serif Roman" w:ascii="CMU Serif Roman" w:hAnsi="CMU Serif Roman"/>
+          <w:i/>
+          <w:iCs/>
+          <w:sz w:val="22"/>
+          <w:szCs w:val="22"/>
+          <w:u w:val="none"/>
+          <w:lang w:val="pt-PT"/>
+        </w:rPr>
+        <w:t>clusters</w:t>
+      </w:r>
+      <w:r>
+        <w:rPr>
+          <w:rStyle w:val="Fontstyle01"/>
+          <w:rFonts w:cs="CMU Serif Roman" w:ascii="CMU Serif Roman" w:hAnsi="CMU Serif Roman"/>
+          <w:i w:val="false"/>
+          <w:iCs w:val="false"/>
+          <w:sz w:val="22"/>
+          <w:szCs w:val="22"/>
+          <w:u w:val="none"/>
+          <w:lang w:val="pt-PT"/>
+        </w:rPr>
+        <w:t xml:space="preserve"> criados usando o índice de </w:t>
+      </w:r>
+      <w:r>
+        <w:rPr>
+          <w:rStyle w:val="Fontstyle01"/>
+          <w:rFonts w:cs="CMU Serif Roman" w:ascii="CMU Serif Roman" w:hAnsi="CMU Serif Roman"/>
+          <w:i/>
+          <w:iCs/>
+          <w:sz w:val="22"/>
+          <w:szCs w:val="22"/>
+          <w:u w:val="none"/>
+          <w:lang w:val="pt-PT"/>
+        </w:rPr>
+        <w:t xml:space="preserve">Davies-Bouldin </w:t>
+      </w:r>
+      <w:r>
+        <w:rPr>
+          <w:rStyle w:val="Fontstyle01"/>
+          <w:rFonts w:cs="CMU Serif Roman" w:ascii="CMU Serif Roman" w:hAnsi="CMU Serif Roman"/>
+          <w:i w:val="false"/>
+          <w:iCs w:val="false"/>
+          <w:sz w:val="22"/>
+          <w:szCs w:val="22"/>
+          <w:u w:val="none"/>
+          <w:lang w:val="pt-PT"/>
+        </w:rPr>
+        <w:t xml:space="preserve">e o </w:t>
+      </w:r>
+      <w:r>
+        <w:rPr>
+          <w:rStyle w:val="Fontstyle01"/>
+          <w:rFonts w:cs="CMU Serif Roman" w:ascii="CMU Serif Roman" w:hAnsi="CMU Serif Roman"/>
+          <w:i/>
+          <w:iCs/>
+          <w:sz w:val="22"/>
+          <w:szCs w:val="22"/>
+          <w:u w:val="none"/>
+          <w:lang w:val="pt-PT"/>
+        </w:rPr>
+        <w:t>Silhouette Coefficient</w:t>
+      </w:r>
+      <w:r>
+        <w:rPr>
+          <w:rStyle w:val="Fontstyle01"/>
+          <w:rFonts w:cs="CMU Serif Roman" w:ascii="CMU Serif Roman" w:hAnsi="CMU Serif Roman"/>
+          <w:i w:val="false"/>
+          <w:iCs w:val="false"/>
+          <w:sz w:val="22"/>
+          <w:szCs w:val="22"/>
+          <w:u w:val="none"/>
+          <w:lang w:val="pt-PT"/>
+        </w:rPr>
+        <w:t>.</w:t>
+      </w:r>
+    </w:p>
+    <w:p>
+      <w:pPr>
+        <w:pStyle w:val="Heading2"/>
+        <w:numPr>
+          <w:ilvl w:val="0"/>
+          <w:numId w:val="0"/>
+        </w:numPr>
+        <w:ind w:left="360" w:hanging="0"/>
+        <w:rPr/>
+      </w:pPr>
+      <w:r>
+        <w:rPr>
+          <w:rStyle w:val="Fontstyle01"/>
+          <w:rFonts w:cs="CMU Serif Roman" w:ascii="CMU Serif Roman" w:hAnsi="CMU Serif Roman"/>
+          <w:i w:val="false"/>
+          <w:iCs w:val="false"/>
+          <w:sz w:val="22"/>
+          <w:szCs w:val="22"/>
+          <w:u w:val="none"/>
+          <w:lang w:val="pt-PT"/>
+        </w:rPr>
+        <w:t xml:space="preserve">Como podemos observar pelo gráfico existem dois máximos para o </w:t>
+      </w:r>
+      <w:r>
+        <w:rPr>
+          <w:rStyle w:val="Fontstyle01"/>
+          <w:rFonts w:cs="CMU Serif Roman" w:ascii="CMU Serif Roman" w:hAnsi="CMU Serif Roman"/>
+          <w:i/>
+          <w:iCs/>
+          <w:sz w:val="22"/>
+          <w:szCs w:val="22"/>
+          <w:u w:val="none"/>
+          <w:lang w:val="pt-PT"/>
+        </w:rPr>
+        <w:t>Silhouette Coefficient,</w:t>
+      </w:r>
+      <w:r>
+        <w:rPr>
+          <w:rStyle w:val="Fontstyle01"/>
+          <w:rFonts w:cs="CMU Serif Roman" w:ascii="CMU Serif Roman" w:hAnsi="CMU Serif Roman"/>
+          <w:i w:val="false"/>
+          <w:iCs w:val="false"/>
+          <w:sz w:val="22"/>
+          <w:szCs w:val="22"/>
+          <w:u w:val="none"/>
+          <w:lang w:val="pt-PT"/>
+        </w:rPr>
+        <w:t xml:space="preserve"> no entanto existe apenas um mínimo para o índice de </w:t>
+      </w:r>
+      <w:r>
+        <w:rPr>
+          <w:rStyle w:val="Fontstyle01"/>
+          <w:rFonts w:cs="CMU Serif Roman" w:ascii="CMU Serif Roman" w:hAnsi="CMU Serif Roman"/>
+          <w:i/>
+          <w:iCs/>
+          <w:sz w:val="22"/>
+          <w:szCs w:val="22"/>
+          <w:u w:val="none"/>
+          <w:lang w:val="pt-PT"/>
+        </w:rPr>
+        <w:t>Davies-Bouldin.</w:t>
+      </w:r>
+      <w:r>
+        <w:rPr>
+          <w:rStyle w:val="Fontstyle01"/>
+          <w:rFonts w:cs="CMU Serif Roman" w:ascii="CMU Serif Roman" w:hAnsi="CMU Serif Roman"/>
+          <w:i w:val="false"/>
+          <w:iCs w:val="false"/>
+          <w:sz w:val="22"/>
+          <w:szCs w:val="22"/>
+          <w:u w:val="none"/>
+          <w:lang w:val="pt-PT"/>
+        </w:rPr>
+        <w:t xml:space="preserve"> Assim, podemos concluir que os melhores </w:t>
+      </w:r>
+      <w:r>
+        <w:rPr>
+          <w:rStyle w:val="Fontstyle01"/>
+          <w:rFonts w:cs="CMU Serif Roman" w:ascii="CMU Serif Roman" w:hAnsi="CMU Serif Roman"/>
+          <w:i/>
+          <w:iCs/>
+          <w:sz w:val="22"/>
+          <w:szCs w:val="22"/>
+          <w:u w:val="none"/>
+          <w:lang w:val="pt-PT"/>
+        </w:rPr>
+        <w:t xml:space="preserve">clusters </w:t>
+      </w:r>
+      <w:r>
+        <w:rPr>
+          <w:rStyle w:val="Fontstyle01"/>
+          <w:rFonts w:cs="CMU Serif Roman" w:ascii="CMU Serif Roman" w:hAnsi="CMU Serif Roman"/>
+          <w:i w:val="false"/>
+          <w:iCs w:val="false"/>
+          <w:sz w:val="22"/>
+          <w:szCs w:val="22"/>
+          <w:u w:val="none"/>
+          <w:lang w:val="pt-PT"/>
+        </w:rPr>
+        <w:t>são criados para um valor de k=4, onde o valor do índice de Davies-Bouldin e o valor do Silhouette Coefficient são respetivamente mínimo e máximo.</w:t>
+      </w:r>
+    </w:p>
+    <w:p>
+      <w:pPr>
+        <w:pStyle w:val="Heading2"/>
+        <w:numPr>
+          <w:ilvl w:val="1"/>
+          <w:numId w:val="3"/>
+        </w:numPr>
+        <w:rPr>
+          <w:rStyle w:val="Fontstyle01"/>
+          <w:rFonts w:ascii="CMU Serif Roman" w:hAnsi="CMU Serif Roman" w:cs="CMU Serif Roman"/>
+          <w:i w:val="false"/>
+          <w:i w:val="false"/>
+          <w:iCs w:val="false"/>
+          <w:sz w:val="22"/>
+          <w:szCs w:val="22"/>
+          <w:u w:val="none"/>
+          <w:lang w:val="pt-PT"/>
+        </w:rPr>
+      </w:pPr>
+      <w:r>
+        <w:rPr>
+          <w:rStyle w:val="Fontstyle01"/>
+          <w:rFonts w:cs="CMU Serif Roman" w:ascii="CMU Serif Roman" w:hAnsi="CMU Serif Roman"/>
+          <w:i w:val="false"/>
+          <w:iCs w:val="false"/>
+          <w:sz w:val="22"/>
+          <w:szCs w:val="22"/>
+          <w:u w:val="none"/>
+          <w:lang w:val="pt-PT"/>
+        </w:rPr>
+        <w:drawing>
+          <wp:inline distT="0" distB="0" distL="0" distR="0">
+            <wp:extent cx="2821940" cy="1744980"/>
+            <wp:effectExtent l="0" t="0" r="0" b="0"/>
+            <wp:docPr id="16" name="Image7" descr=""/>
+            <wp:cNvGraphicFramePr>
+              <a:graphicFrameLocks xmlns:a="http://schemas.openxmlformats.org/drawingml/2006/main" noChangeAspect="1"/>
+            </wp:cNvGraphicFramePr>
+            <a:graphic xmlns:a="http://schemas.openxmlformats.org/drawingml/2006/main">
+              <a:graphicData uri="http://schemas.openxmlformats.org/drawingml/2006/picture">
+                <pic:pic xmlns:pic="http://schemas.openxmlformats.org/drawingml/2006/picture">
+                  <pic:nvPicPr>
+                    <pic:cNvPr id="16" name="Image7" descr=""/>
+                    <pic:cNvPicPr>
+                      <a:picLocks noChangeAspect="1" noChangeArrowheads="1"/>
+                    </pic:cNvPicPr>
+                  </pic:nvPicPr>
+                  <pic:blipFill>
+                    <a:blip r:embed="rId15"/>
+                    <a:stretch>
+                      <a:fillRect/>
+                    </a:stretch>
+                  </pic:blipFill>
+                  <pic:spPr bwMode="auto">
+                    <a:xfrm>
+                      <a:off x="0" y="0"/>
+                      <a:ext cx="2821940" cy="1744980"/>
+                    </a:xfrm>
+                    <a:prstGeom prst="rect">
+                      <a:avLst/>
+                    </a:prstGeom>
+                  </pic:spPr>
+                </pic:pic>
+              </a:graphicData>
+            </a:graphic>
+          </wp:inline>
+        </w:drawing>
+      </w:r>
+      <w:r>
+        <w:rPr>
+          <w:rStyle w:val="Fontstyle01"/>
+          <w:rFonts w:cs="CMU Serif Roman" w:ascii="CMU Serif Roman" w:hAnsi="CMU Serif Roman"/>
+          <w:i w:val="false"/>
+          <w:iCs w:val="false"/>
+          <w:sz w:val="22"/>
+          <w:szCs w:val="22"/>
+          <w:u w:val="none"/>
+          <w:lang w:val="pt-PT"/>
+        </w:rPr>
+        <w:drawing>
+          <wp:inline distT="0" distB="0" distL="0" distR="0">
+            <wp:extent cx="2511425" cy="1553210"/>
+            <wp:effectExtent l="0" t="0" r="0" b="0"/>
+            <wp:docPr id="17" name="Image8" descr=""/>
+            <wp:cNvGraphicFramePr>
+              <a:graphicFrameLocks xmlns:a="http://schemas.openxmlformats.org/drawingml/2006/main" noChangeAspect="1"/>
+            </wp:cNvGraphicFramePr>
+            <a:graphic xmlns:a="http://schemas.openxmlformats.org/drawingml/2006/main">
+              <a:graphicData uri="http://schemas.openxmlformats.org/drawingml/2006/picture">
+                <pic:pic xmlns:pic="http://schemas.openxmlformats.org/drawingml/2006/picture">
+                  <pic:nvPicPr>
+                    <pic:cNvPr id="17" name="Image8" descr=""/>
+                    <pic:cNvPicPr>
+                      <a:picLocks noChangeAspect="1" noChangeArrowheads="1"/>
+                    </pic:cNvPicPr>
+                  </pic:nvPicPr>
+                  <pic:blipFill>
+                    <a:blip r:embed="rId16"/>
+                    <a:stretch>
+                      <a:fillRect/>
+                    </a:stretch>
+                  </pic:blipFill>
+                  <pic:spPr bwMode="auto">
+                    <a:xfrm>
+                      <a:off x="0" y="0"/>
+                      <a:ext cx="2511425" cy="1553210"/>
+                    </a:xfrm>
+                    <a:prstGeom prst="rect">
+                      <a:avLst/>
+                    </a:prstGeom>
+                  </pic:spPr>
+                </pic:pic>
+              </a:graphicData>
+            </a:graphic>
+          </wp:inline>
+        </w:drawing>
+      </w:r>
+    </w:p>
+    <w:p>
+      <w:pPr>
+        <w:pStyle w:val="Heading2"/>
+        <w:numPr>
+          <w:ilvl w:val="0"/>
+          <w:numId w:val="0"/>
+        </w:numPr>
+        <w:ind w:left="360" w:hanging="0"/>
+        <w:rPr>
+          <w:rStyle w:val="Fontstyle01"/>
+          <w:rFonts w:ascii="CMU Serif Roman" w:hAnsi="CMU Serif Roman" w:cs="CMU Serif Roman"/>
+          <w:i w:val="false"/>
+          <w:i w:val="false"/>
+          <w:iCs w:val="false"/>
+          <w:sz w:val="22"/>
+          <w:szCs w:val="22"/>
+          <w:u w:val="none"/>
+          <w:lang w:val="pt-PT"/>
+        </w:rPr>
+      </w:pPr>
+      <w:r>
+        <w:rPr/>
+      </w:r>
+    </w:p>
+    <w:p>
+      <w:pPr>
+        <w:pStyle w:val="Heading2"/>
+        <w:numPr>
+          <w:ilvl w:val="1"/>
+          <w:numId w:val="3"/>
+        </w:numPr>
+        <w:rPr>
+          <w:rStyle w:val="Fontstyle01"/>
+          <w:rFonts w:ascii="CMU Serif Roman" w:hAnsi="CMU Serif Roman" w:cs="CMU Serif Roman"/>
+          <w:i w:val="false"/>
+          <w:i w:val="false"/>
+          <w:iCs w:val="false"/>
+          <w:sz w:val="22"/>
+          <w:szCs w:val="22"/>
+          <w:u w:val="none"/>
+          <w:lang w:val="pt-PT"/>
+        </w:rPr>
+      </w:pPr>
+      <w:r>
+        <w:rPr/>
+      </w:r>
+    </w:p>
+    <w:p>
+      <w:pPr>
+        <w:pStyle w:val="Heading2"/>
+        <w:numPr>
+          <w:ilvl w:val="0"/>
+          <w:numId w:val="0"/>
+        </w:numPr>
+        <w:ind w:left="360" w:hanging="0"/>
+        <w:rPr>
+          <w:rStyle w:val="Fontstyle01"/>
+          <w:rFonts w:ascii="CMU Serif Roman" w:hAnsi="CMU Serif Roman" w:cs="CMU Serif Roman"/>
+          <w:i w:val="false"/>
+          <w:i w:val="false"/>
+          <w:iCs w:val="false"/>
+          <w:sz w:val="22"/>
+          <w:szCs w:val="22"/>
+          <w:u w:val="none"/>
+          <w:lang w:val="pt-PT"/>
+        </w:rPr>
+      </w:pPr>
+      <w:r>
+        <w:rPr/>
+      </w:r>
+    </w:p>
+    <w:p>
+      <w:pPr>
+        <w:pStyle w:val="Heading2"/>
+        <w:numPr>
+          <w:ilvl w:val="2"/>
+          <w:numId w:val="3"/>
+        </w:numPr>
+        <w:rPr>
+          <w:rFonts w:ascii="CMU Serif Roman" w:hAnsi="CMU Serif Roman" w:cs="CMU Serif Roman"/>
+          <w:i/>
+          <w:i/>
+          <w:sz w:val="22"/>
+          <w:szCs w:val="22"/>
+          <w:u w:val="single"/>
+        </w:rPr>
+      </w:pPr>
+      <w:r>
+        <w:rPr>
+          <w:rStyle w:val="Fontstyle01"/>
+          <w:rFonts w:cs="CMU Serif Roman" w:ascii="CMU Serif Roman" w:hAnsi="CMU Serif Roman"/>
+          <w:sz w:val="22"/>
+          <w:szCs w:val="22"/>
+          <w:lang w:val="pt-PT"/>
+        </w:rPr>
+        <w:t xml:space="preserve"> </w:t>
+      </w:r>
+      <w:bookmarkStart w:id="18" w:name="_Toc529983078"/>
+      <w:r>
+        <w:rPr>
+          <w:rStyle w:val="Fontstyle01"/>
+          <w:rFonts w:cs="CMU Serif Roman" w:ascii="CMU Serif Roman" w:hAnsi="CMU Serif Roman"/>
+          <w:sz w:val="22"/>
+          <w:szCs w:val="22"/>
+          <w:u w:val="single"/>
+          <w:lang w:val="pt-PT"/>
+        </w:rPr>
+        <w:t>Supervised Learning</w:t>
+      </w:r>
+      <w:bookmarkEnd w:id="18"/>
+      <w:r>
+        <w:rPr>
+          <w:rFonts w:cs="CMU Serif Roman" w:ascii="CMU Serif Roman" w:hAnsi="CMU Serif Roman"/>
+          <w:i/>
+          <w:sz w:val="22"/>
+          <w:szCs w:val="22"/>
+          <w:u w:val="single"/>
+        </w:rPr>
+        <w:t xml:space="preserve"> </w:t>
+      </w:r>
+    </w:p>
+    <w:p>
+      <w:pPr>
+        <w:pStyle w:val="Heading2"/>
+        <w:numPr>
+          <w:ilvl w:val="3"/>
+          <w:numId w:val="3"/>
+        </w:numPr>
+        <w:rPr>
+          <w:rFonts w:ascii="CMU Serif Roman" w:hAnsi="CMU Serif Roman" w:cs="CMU Serif Roman"/>
+        </w:rPr>
+      </w:pPr>
+      <w:bookmarkStart w:id="19" w:name="_Toc529983079"/>
+      <w:r>
+        <w:rPr>
+          <w:rFonts w:cs="CMU Serif Roman" w:ascii="CMU Serif Roman" w:hAnsi="CMU Serif Roman"/>
+        </w:rPr>
+        <w:t>Methods and Parametrization</w:t>
+      </w:r>
+      <w:bookmarkEnd w:id="19"/>
+    </w:p>
+    <w:p>
+      <w:pPr>
+        <w:pStyle w:val="SPIEbodytext"/>
+        <w:rPr>
+          <w:lang w:val="pt-BR"/>
+        </w:rPr>
+      </w:pPr>
+      <w:r>
+        <w:rPr>
+          <w:lang w:val="pt-BR"/>
+        </w:rPr>
+        <w:t xml:space="preserve">Para o problema em questão, que apresenta um número de instâncias na ordem das centenas, utilizou-se </w:t>
+      </w:r>
+      <w:r>
+        <w:rPr>
+          <w:i/>
+          <w:lang w:val="pt-BR"/>
+        </w:rPr>
+        <w:t>cross validation</w:t>
+      </w:r>
+      <w:r>
+        <w:rPr>
+          <w:lang w:val="pt-BR"/>
+        </w:rPr>
+        <w:t xml:space="preserve"> em 10 </w:t>
+      </w:r>
+      <w:r>
+        <w:rPr>
+          <w:i/>
+          <w:lang w:val="pt-BR"/>
+        </w:rPr>
+        <w:t>folds</w:t>
+      </w:r>
+      <w:r>
+        <w:rPr>
+          <w:lang w:val="pt-BR"/>
+        </w:rPr>
+        <w:t xml:space="preserve">, visto que é a melhor estratégia de treino para </w:t>
+      </w:r>
+      <w:r>
+        <w:rPr>
+          <w:i/>
+          <w:lang w:val="pt-BR"/>
+        </w:rPr>
+        <w:t>datasets</w:t>
+      </w:r>
+      <w:r>
+        <w:rPr>
+          <w:lang w:val="pt-BR"/>
+        </w:rPr>
+        <w:t xml:space="preserve"> desta grandeza. À semelhança do primeiro problema, utilizou-se a </w:t>
+      </w:r>
+      <w:r>
+        <w:rPr>
+          <w:i/>
+          <w:lang w:val="pt-BR"/>
+        </w:rPr>
+        <w:t>ROC AUC</w:t>
+      </w:r>
+      <w:r>
+        <w:rPr>
+          <w:lang w:val="pt-BR"/>
+        </w:rPr>
+        <w:t xml:space="preserve"> para avaliar a </w:t>
+      </w:r>
+      <w:r>
+        <w:rPr>
+          <w:i/>
+          <w:lang w:val="pt-BR"/>
+        </w:rPr>
+        <w:t>performance</w:t>
+      </w:r>
+      <w:r>
+        <w:rPr>
+          <w:lang w:val="pt-BR"/>
+        </w:rPr>
+        <w:t xml:space="preserve"> dos classificadores uma vez que o </w:t>
+      </w:r>
+      <w:r>
+        <w:rPr>
+          <w:i/>
+          <w:lang w:val="pt-BR"/>
+        </w:rPr>
+        <w:t>dataset</w:t>
+      </w:r>
+      <w:r>
+        <w:rPr>
+          <w:lang w:val="pt-BR"/>
+        </w:rPr>
+        <w:t xml:space="preserve"> não é balanceado.</w:t>
+      </w:r>
+    </w:p>
+    <w:p>
+      <w:pPr>
+        <w:pStyle w:val="SPIEbodytext"/>
+        <w:rPr>
+          <w:lang w:val="pt-BR"/>
+        </w:rPr>
+      </w:pPr>
+      <w:r>
+        <w:rPr>
+          <w:u w:val="single"/>
+          <w:lang w:val="pt-BR"/>
+        </w:rPr>
+        <w:t>Naive Bayes:</w:t>
+      </w:r>
+      <w:r>
+        <w:rPr>
+          <w:lang w:val="pt-BR"/>
+        </w:rPr>
+        <w:t xml:space="preserve"> Escolheu-se o Bernoulli Naive Bayes.</w:t>
+      </w:r>
+    </w:p>
+    <w:p>
+      <w:pPr>
+        <w:pStyle w:val="SPIEbodytext"/>
+        <w:rPr>
+          <w:lang w:val="pt-PT"/>
+        </w:rPr>
+      </w:pPr>
+      <w:r>
+        <w:rPr>
+          <w:u w:val="single"/>
+          <w:lang w:val="pt-PT"/>
+        </w:rPr>
+        <w:t>KNN:</w:t>
+      </w:r>
+      <w:r>
+        <w:rPr>
+          <w:lang w:val="pt-PT"/>
+        </w:rPr>
+        <w:t xml:space="preserve"> Variou-se os </w:t>
+      </w:r>
+      <w:r>
+        <w:rPr>
+          <w:i/>
+          <w:lang w:val="pt-PT"/>
+        </w:rPr>
+        <w:t>k-vizinhos</w:t>
+      </w:r>
+      <w:r>
+        <w:rPr>
+          <w:lang w:val="pt-PT"/>
+        </w:rPr>
+        <w:t xml:space="preserve"> entre 1 e 99, com incrementos de 2 para evitar empates.</w:t>
+      </w:r>
+    </w:p>
+    <w:p>
+      <w:pPr>
+        <w:pStyle w:val="SPIEbodytext"/>
+        <w:rPr>
+          <w:lang w:val="en-GB"/>
+        </w:rPr>
+      </w:pPr>
+      <w:r>
+        <w:rPr>
+          <w:u w:val="single"/>
+          <w:lang w:val="en-GB"/>
+        </w:rPr>
+        <w:t>Decision Trees:</w:t>
+      </w:r>
+      <w:r>
+        <w:rPr>
+          <w:lang w:val="en-GB"/>
+        </w:rPr>
+        <w:t xml:space="preserve"> Variou-se </w:t>
+      </w:r>
+      <w:r>
+        <w:rPr>
+          <w:i/>
+          <w:lang w:val="en-GB"/>
+        </w:rPr>
+        <w:t>min_samples_split</w:t>
+      </w:r>
+      <w:r>
+        <w:rPr>
+          <w:lang w:val="en-GB"/>
+        </w:rPr>
+        <w:t xml:space="preserve"> entre 2 e 50.</w:t>
+      </w:r>
+    </w:p>
+    <w:p>
+      <w:pPr>
+        <w:pStyle w:val="SPIEbodytext"/>
+        <w:rPr>
+          <w:lang w:val="pt-BR"/>
+        </w:rPr>
+      </w:pPr>
+      <w:r>
+        <w:rPr>
+          <w:u w:val="single"/>
+          <w:lang w:val="pt-BR"/>
+        </w:rPr>
+        <w:t>Random Forests:</w:t>
+      </w:r>
+      <w:r>
+        <w:rPr>
+          <w:lang w:val="pt-BR"/>
+        </w:rPr>
+        <w:t xml:space="preserve"> Variou-se </w:t>
+      </w:r>
+      <w:r>
+        <w:rPr>
+          <w:i/>
+          <w:lang w:val="pt-BR"/>
+        </w:rPr>
+        <w:t xml:space="preserve">min_samples_split </w:t>
+      </w:r>
+      <w:r>
+        <w:rPr>
+          <w:lang w:val="pt-BR"/>
+        </w:rPr>
+        <w:t>entre 2 a 100 e</w:t>
+      </w:r>
+      <w:bookmarkStart w:id="20" w:name="_GoBack"/>
+      <w:bookmarkEnd w:id="20"/>
+      <w:r>
+        <w:rPr>
+          <w:lang w:val="pt-BR"/>
+        </w:rPr>
+        <w:t xml:space="preserve"> </w:t>
+      </w:r>
+      <w:r>
+        <w:rPr>
+          <w:i/>
+          <w:lang w:val="pt-BR"/>
+        </w:rPr>
+        <w:t>n_estimators</w:t>
+      </w:r>
+      <w:r>
+        <w:rPr>
+          <w:lang w:val="pt-BR"/>
+        </w:rPr>
+        <w:t xml:space="preserve"> entre 2 e 50.</w:t>
+      </w:r>
+    </w:p>
+    <w:p>
+      <w:pPr>
+        <w:pStyle w:val="Heading2"/>
+        <w:numPr>
+          <w:ilvl w:val="3"/>
+          <w:numId w:val="3"/>
+        </w:numPr>
+        <w:rPr>
+          <w:rFonts w:ascii="CMU Serif Roman" w:hAnsi="CMU Serif Roman" w:cs="CMU Serif Roman"/>
+        </w:rPr>
+      </w:pPr>
+      <w:bookmarkStart w:id="21" w:name="_Toc529983080"/>
+      <w:r>
+        <w:rPr>
+          <w:rFonts w:cs="CMU Serif Roman" w:ascii="CMU Serif Roman" w:hAnsi="CMU Serif Roman"/>
+        </w:rPr>
+        <w:t>Results</w:t>
+      </w:r>
+      <w:bookmarkEnd w:id="21"/>
+    </w:p>
+    <w:p>
+      <w:pPr>
+        <w:pStyle w:val="SPIEbodytext"/>
+        <w:rPr>
+          <w:rStyle w:val="Fontstyle01"/>
+          <w:rFonts w:ascii="CMU Serif Roman" w:hAnsi="CMU Serif Roman" w:cs="CMU Serif Roman"/>
+          <w:lang w:val="pt-PT"/>
+        </w:rPr>
+      </w:pPr>
+      <w:r>
+        <w:rPr>
+          <w:rStyle w:val="Fontstyle01"/>
+          <w:rFonts w:cs="CMU Serif Roman" w:ascii="CMU Serif Roman" w:hAnsi="CMU Serif Roman"/>
+        </w:rPr>
+        <w:t>Vunc sed eede. Praesent vitae lectus. Praesent neque justo, vehicula eget, interdum id, facilisis et, nibh adsumes.</w:t>
+      </w:r>
+      <w:r>
+        <w:rPr>
+          <w:rFonts w:cs="CMU Serif Roman" w:ascii="CMU Serif Roman" w:hAnsi="CMU Serif Roman"/>
+          <w:color w:val="000000"/>
+          <w:szCs w:val="20"/>
+        </w:rPr>
+        <w:br/>
+      </w:r>
+      <w:r>
+        <w:rPr>
+          <w:rStyle w:val="Fontstyle01"/>
+          <w:rFonts w:cs="CMU Serif Roman" w:ascii="CMU Serif Roman" w:hAnsi="CMU Serif Roman"/>
+        </w:rPr>
+        <w:t xml:space="preserve">Phasellus at purus et libero lacinia dictum. </w:t>
+      </w:r>
+      <w:r>
+        <w:rPr>
+          <w:rStyle w:val="Fontstyle01"/>
+          <w:rFonts w:cs="CMU Serif Roman" w:ascii="CMU Serif Roman" w:hAnsi="CMU Serif Roman"/>
+          <w:lang w:val="pt-PT"/>
+        </w:rPr>
+        <w:t>Fusce aliquet. Nulla eu ante placerat leo semper dictum.</w:t>
+      </w:r>
+    </w:p>
+    <w:p>
+      <w:pPr>
+        <w:pStyle w:val="Normal"/>
+        <w:rPr>
+          <w:lang w:val="en-GB"/>
+        </w:rPr>
+      </w:pPr>
+      <w:r>
+        <w:rPr/>
+        <w:drawing>
+          <wp:inline distT="0" distB="0" distL="0" distR="0">
+            <wp:extent cx="6172835" cy="3816985"/>
+            <wp:effectExtent l="0" t="0" r="0" b="0"/>
+            <wp:docPr id="18" name="Picture 8" descr="/var/folders/l_/3x1hyx211pdgcbsrysf82mr40000gn/T/com.microsoft.Word/Content.MSO/625E736F.tmp"/>
+            <wp:cNvGraphicFramePr>
+              <a:graphicFrameLocks xmlns:a="http://schemas.openxmlformats.org/drawingml/2006/main" noChangeAspect="1"/>
+            </wp:cNvGraphicFramePr>
+            <a:graphic xmlns:a="http://schemas.openxmlformats.org/drawingml/2006/main">
+              <a:graphicData uri="http://schemas.openxmlformats.org/drawingml/2006/picture">
+                <pic:pic xmlns:pic="http://schemas.openxmlformats.org/drawingml/2006/picture">
+                  <pic:nvPicPr>
+                    <pic:cNvPr id="18" name="Picture 8" descr="/var/folders/l_/3x1hyx211pdgcbsrysf82mr40000gn/T/com.microsoft.Word/Content.MSO/625E736F.tmp"/>
+                    <pic:cNvPicPr>
+                      <a:picLocks noChangeAspect="1" noChangeArrowheads="1"/>
+                    </pic:cNvPicPr>
+                  </pic:nvPicPr>
+                  <pic:blipFill>
+                    <a:blip r:embed="rId17"/>
                     <a:stretch>
                       <a:fillRect/>
                     </a:stretch>
@@ -8609,14 +10787,14 @@
           <w:rFonts w:ascii="CMU Serif Roman" w:hAnsi="CMU Serif Roman" w:cs="CMU Serif Roman"/>
         </w:rPr>
       </w:pPr>
-      <w:bookmarkStart w:id="24" w:name="_Toc529983081"/>
+      <w:bookmarkStart w:id="22" w:name="_Toc529983081"/>
       <w:r>
         <w:rPr>
           <w:rFonts w:cs="CMU Serif Roman" w:ascii="CMU Serif Roman" w:hAnsi="CMU Serif Roman"/>
         </w:rPr>
         <w:t>Critical Analysis</w:t>
       </w:r>
-      <w:bookmarkEnd w:id="24"/>
+      <w:bookmarkEnd w:id="22"/>
     </w:p>
     <w:p>
       <w:pPr>
@@ -8686,14 +10864,14 @@
           <w:rFonts w:ascii="CMU Serif Roman" w:hAnsi="CMU Serif Roman" w:cs="CMU Serif Roman"/>
         </w:rPr>
       </w:pPr>
-      <w:bookmarkStart w:id="25" w:name="_Toc529983082"/>
+      <w:bookmarkStart w:id="23" w:name="_Toc529983082"/>
       <w:r>
         <w:rPr>
           <w:rFonts w:cs="CMU Serif Roman" w:ascii="CMU Serif Roman" w:hAnsi="CMU Serif Roman"/>
         </w:rPr>
         <w:t>Conclusions</w:t>
       </w:r>
-      <w:bookmarkEnd w:id="25"/>
+      <w:bookmarkEnd w:id="23"/>
     </w:p>
     <w:p>
       <w:pPr>
@@ -8749,8 +10927,8 @@
       </w:r>
     </w:p>
     <w:sectPr>
-      <w:headerReference w:type="default" r:id="rId14"/>
-      <w:footerReference w:type="default" r:id="rId15"/>
+      <w:headerReference w:type="default" r:id="rId18"/>
+      <w:footerReference w:type="default" r:id="rId19"/>
       <w:type w:val="nextPage"/>
       <w:pgSz w:w="11906" w:h="16838"/>
       <w:pgMar w:left="1094" w:right="1094" w:header="0" w:top="1440" w:footer="0" w:bottom="1348" w:gutter="0"/>

</xml_diff>